<commit_message>
Adicinando vs 2 do Banco de Dados
</commit_message>
<xml_diff>
--- a/Documentação_site_bolos/Modelagem_Bd.docx
+++ b/Documentação_site_bolos/Modelagem_Bd.docx
@@ -6,6 +6,7 @@
       <w:tblPr>
         <w:tblStyle w:val="Tabelacomgrade"/>
         <w:tblW w:w="0" w:type="auto"/>
+        <w:shd w:val="clear" w:color="auto" w:fill="70AD47" w:themeFill="accent6"/>
         <w:tblLook w:val="04A0" w:firstRow="1" w:lastRow="0" w:firstColumn="1" w:lastColumn="0" w:noHBand="0" w:noVBand="1"/>
       </w:tblPr>
       <w:tblGrid>
@@ -17,6 +18,7 @@
           <w:tcPr>
             <w:tcW w:w="8494" w:type="dxa"/>
             <w:gridSpan w:val="2"/>
+            <w:shd w:val="clear" w:color="auto" w:fill="C5E0B3" w:themeFill="accent6" w:themeFillTint="66"/>
           </w:tcPr>
           <w:p>
             <w:pPr>
@@ -56,6 +58,7 @@
         <w:tc>
           <w:tcPr>
             <w:tcW w:w="4247" w:type="dxa"/>
+            <w:shd w:val="clear" w:color="auto" w:fill="C5E0B3" w:themeFill="accent6" w:themeFillTint="66"/>
           </w:tcPr>
           <w:p>
             <w:proofErr w:type="spellStart"/>
@@ -74,6 +77,7 @@
         <w:tc>
           <w:tcPr>
             <w:tcW w:w="4247" w:type="dxa"/>
+            <w:shd w:val="clear" w:color="auto" w:fill="C5E0B3" w:themeFill="accent6" w:themeFillTint="66"/>
           </w:tcPr>
           <w:p>
             <w:proofErr w:type="spellStart"/>
@@ -91,6 +95,7 @@
         <w:tc>
           <w:tcPr>
             <w:tcW w:w="4247" w:type="dxa"/>
+            <w:shd w:val="clear" w:color="auto" w:fill="C5E0B3" w:themeFill="accent6" w:themeFillTint="66"/>
           </w:tcPr>
           <w:p>
             <w:pPr>
@@ -111,6 +116,7 @@
         <w:tc>
           <w:tcPr>
             <w:tcW w:w="4247" w:type="dxa"/>
+            <w:shd w:val="clear" w:color="auto" w:fill="C5E0B3" w:themeFill="accent6" w:themeFillTint="66"/>
           </w:tcPr>
           <w:p>
             <w:proofErr w:type="spellStart"/>
@@ -144,6 +150,7 @@
       <w:tblPr>
         <w:tblStyle w:val="Tabelacomgrade"/>
         <w:tblW w:w="0" w:type="auto"/>
+        <w:shd w:val="clear" w:color="auto" w:fill="C5E0B3" w:themeFill="accent6" w:themeFillTint="66"/>
         <w:tblLook w:val="04A0" w:firstRow="1" w:lastRow="0" w:firstColumn="1" w:lastColumn="0" w:noHBand="0" w:noVBand="1"/>
       </w:tblPr>
       <w:tblGrid>
@@ -155,6 +162,7 @@
           <w:tcPr>
             <w:tcW w:w="8494" w:type="dxa"/>
             <w:gridSpan w:val="2"/>
+            <w:shd w:val="clear" w:color="auto" w:fill="C5E0B3" w:themeFill="accent6" w:themeFillTint="66"/>
           </w:tcPr>
           <w:p>
             <w:pPr>
@@ -194,6 +202,7 @@
         <w:tc>
           <w:tcPr>
             <w:tcW w:w="4247" w:type="dxa"/>
+            <w:shd w:val="clear" w:color="auto" w:fill="C5E0B3" w:themeFill="accent6" w:themeFillTint="66"/>
           </w:tcPr>
           <w:p>
             <w:proofErr w:type="spellStart"/>
@@ -209,6 +218,7 @@
         <w:tc>
           <w:tcPr>
             <w:tcW w:w="4247" w:type="dxa"/>
+            <w:shd w:val="clear" w:color="auto" w:fill="C5E0B3" w:themeFill="accent6" w:themeFillTint="66"/>
           </w:tcPr>
           <w:p>
             <w:proofErr w:type="spellStart"/>
@@ -231,6 +241,7 @@
         <w:tc>
           <w:tcPr>
             <w:tcW w:w="4247" w:type="dxa"/>
+            <w:shd w:val="clear" w:color="auto" w:fill="C5E0B3" w:themeFill="accent6" w:themeFillTint="66"/>
           </w:tcPr>
           <w:p>
             <w:proofErr w:type="spellStart"/>
@@ -243,6 +254,7 @@
         <w:tc>
           <w:tcPr>
             <w:tcW w:w="4247" w:type="dxa"/>
+            <w:shd w:val="clear" w:color="auto" w:fill="C5E0B3" w:themeFill="accent6" w:themeFillTint="66"/>
           </w:tcPr>
           <w:p>
             <w:proofErr w:type="spellStart"/>
@@ -265,6 +277,7 @@
         <w:tc>
           <w:tcPr>
             <w:tcW w:w="4247" w:type="dxa"/>
+            <w:shd w:val="clear" w:color="auto" w:fill="C5E0B3" w:themeFill="accent6" w:themeFillTint="66"/>
           </w:tcPr>
           <w:p>
             <w:proofErr w:type="spellStart"/>
@@ -277,6 +290,7 @@
         <w:tc>
           <w:tcPr>
             <w:tcW w:w="4247" w:type="dxa"/>
+            <w:shd w:val="clear" w:color="auto" w:fill="C5E0B3" w:themeFill="accent6" w:themeFillTint="66"/>
           </w:tcPr>
           <w:p>
             <w:proofErr w:type="spellStart"/>
@@ -299,6 +313,7 @@
         <w:tc>
           <w:tcPr>
             <w:tcW w:w="4247" w:type="dxa"/>
+            <w:shd w:val="clear" w:color="auto" w:fill="C5E0B3" w:themeFill="accent6" w:themeFillTint="66"/>
           </w:tcPr>
           <w:p>
             <w:proofErr w:type="spellStart"/>
@@ -311,6 +326,7 @@
         <w:tc>
           <w:tcPr>
             <w:tcW w:w="4247" w:type="dxa"/>
+            <w:shd w:val="clear" w:color="auto" w:fill="C5E0B3" w:themeFill="accent6" w:themeFillTint="66"/>
           </w:tcPr>
           <w:p>
             <w:proofErr w:type="spellStart"/>
@@ -325,6 +341,7 @@
         <w:tc>
           <w:tcPr>
             <w:tcW w:w="4247" w:type="dxa"/>
+            <w:shd w:val="clear" w:color="auto" w:fill="C5E0B3" w:themeFill="accent6" w:themeFillTint="66"/>
           </w:tcPr>
           <w:p>
             <w:proofErr w:type="spellStart"/>
@@ -337,6 +354,7 @@
         <w:tc>
           <w:tcPr>
             <w:tcW w:w="4247" w:type="dxa"/>
+            <w:shd w:val="clear" w:color="auto" w:fill="C5E0B3" w:themeFill="accent6" w:themeFillTint="66"/>
           </w:tcPr>
           <w:p>
             <w:proofErr w:type="spellStart"/>
@@ -359,6 +377,7 @@
         <w:tc>
           <w:tcPr>
             <w:tcW w:w="4247" w:type="dxa"/>
+            <w:shd w:val="clear" w:color="auto" w:fill="C5E0B3" w:themeFill="accent6" w:themeFillTint="66"/>
           </w:tcPr>
           <w:p>
             <w:pPr>
@@ -391,6 +410,7 @@
         <w:tc>
           <w:tcPr>
             <w:tcW w:w="4247" w:type="dxa"/>
+            <w:shd w:val="clear" w:color="auto" w:fill="C5E0B3" w:themeFill="accent6" w:themeFillTint="66"/>
           </w:tcPr>
           <w:p>
             <w:proofErr w:type="spellStart"/>
@@ -416,6 +436,7 @@
       <w:tblPr>
         <w:tblStyle w:val="Tabelacomgrade"/>
         <w:tblW w:w="0" w:type="auto"/>
+        <w:shd w:val="clear" w:color="auto" w:fill="C5E0B3" w:themeFill="accent6" w:themeFillTint="66"/>
         <w:tblLook w:val="04A0" w:firstRow="1" w:lastRow="0" w:firstColumn="1" w:lastColumn="0" w:noHBand="0" w:noVBand="1"/>
       </w:tblPr>
       <w:tblGrid>
@@ -427,6 +448,7 @@
           <w:tcPr>
             <w:tcW w:w="8494" w:type="dxa"/>
             <w:gridSpan w:val="2"/>
+            <w:shd w:val="clear" w:color="auto" w:fill="C5E0B3" w:themeFill="accent6" w:themeFillTint="66"/>
           </w:tcPr>
           <w:p>
             <w:pPr>
@@ -459,6 +481,7 @@
         <w:tc>
           <w:tcPr>
             <w:tcW w:w="4247" w:type="dxa"/>
+            <w:shd w:val="clear" w:color="auto" w:fill="C5E0B3" w:themeFill="accent6" w:themeFillTint="66"/>
           </w:tcPr>
           <w:p>
             <w:proofErr w:type="spellStart"/>
@@ -471,6 +494,7 @@
         <w:tc>
           <w:tcPr>
             <w:tcW w:w="4247" w:type="dxa"/>
+            <w:shd w:val="clear" w:color="auto" w:fill="C5E0B3" w:themeFill="accent6" w:themeFillTint="66"/>
           </w:tcPr>
           <w:p>
             <w:proofErr w:type="spellStart"/>
@@ -493,6 +517,7 @@
         <w:tc>
           <w:tcPr>
             <w:tcW w:w="4247" w:type="dxa"/>
+            <w:shd w:val="clear" w:color="auto" w:fill="C5E0B3" w:themeFill="accent6" w:themeFillTint="66"/>
           </w:tcPr>
           <w:p>
             <w:proofErr w:type="spellStart"/>
@@ -505,6 +530,7 @@
         <w:tc>
           <w:tcPr>
             <w:tcW w:w="4247" w:type="dxa"/>
+            <w:shd w:val="clear" w:color="auto" w:fill="C5E0B3" w:themeFill="accent6" w:themeFillTint="66"/>
           </w:tcPr>
           <w:p>
             <w:proofErr w:type="spellStart"/>
@@ -527,14 +553,12 @@
         <w:tc>
           <w:tcPr>
             <w:tcW w:w="4247" w:type="dxa"/>
-          </w:tcPr>
-          <w:p>
-            <w:proofErr w:type="spellStart"/>
-            <w:r>
-              <w:t>produto_</w:t>
-            </w:r>
-            <w:r>
-              <w:t>descriç</w:t>
+            <w:shd w:val="clear" w:color="auto" w:fill="C5E0B3" w:themeFill="accent6" w:themeFillTint="66"/>
+          </w:tcPr>
+          <w:p>
+            <w:proofErr w:type="spellStart"/>
+            <w:r>
+              <w:t>produto_descriç</w:t>
             </w:r>
             <w:r>
               <w:t>a</w:t>
@@ -548,6 +572,7 @@
         <w:tc>
           <w:tcPr>
             <w:tcW w:w="4247" w:type="dxa"/>
+            <w:shd w:val="clear" w:color="auto" w:fill="C5E0B3" w:themeFill="accent6" w:themeFillTint="66"/>
           </w:tcPr>
           <w:p>
             <w:proofErr w:type="spellStart"/>
@@ -570,21 +595,20 @@
         <w:tc>
           <w:tcPr>
             <w:tcW w:w="4247" w:type="dxa"/>
-          </w:tcPr>
-          <w:p>
-            <w:proofErr w:type="spellStart"/>
-            <w:r>
-              <w:t>produto_</w:t>
-            </w:r>
-            <w:r>
-              <w:t>custo</w:t>
-            </w:r>
-            <w:proofErr w:type="spellEnd"/>
-          </w:p>
-        </w:tc>
-        <w:tc>
-          <w:tcPr>
-            <w:tcW w:w="4247" w:type="dxa"/>
+            <w:shd w:val="clear" w:color="auto" w:fill="C5E0B3" w:themeFill="accent6" w:themeFillTint="66"/>
+          </w:tcPr>
+          <w:p>
+            <w:proofErr w:type="spellStart"/>
+            <w:r>
+              <w:t>produto_custo</w:t>
+            </w:r>
+            <w:proofErr w:type="spellEnd"/>
+          </w:p>
+        </w:tc>
+        <w:tc>
+          <w:tcPr>
+            <w:tcW w:w="4247" w:type="dxa"/>
+            <w:shd w:val="clear" w:color="auto" w:fill="C5E0B3" w:themeFill="accent6" w:themeFillTint="66"/>
           </w:tcPr>
           <w:p>
             <w:proofErr w:type="spellStart"/>
@@ -599,21 +623,20 @@
         <w:tc>
           <w:tcPr>
             <w:tcW w:w="4247" w:type="dxa"/>
-          </w:tcPr>
-          <w:p>
-            <w:proofErr w:type="spellStart"/>
-            <w:r>
-              <w:t>produto_</w:t>
-            </w:r>
-            <w:r>
-              <w:t>preço</w:t>
-            </w:r>
-            <w:proofErr w:type="spellEnd"/>
-          </w:p>
-        </w:tc>
-        <w:tc>
-          <w:tcPr>
-            <w:tcW w:w="4247" w:type="dxa"/>
+            <w:shd w:val="clear" w:color="auto" w:fill="C5E0B3" w:themeFill="accent6" w:themeFillTint="66"/>
+          </w:tcPr>
+          <w:p>
+            <w:proofErr w:type="spellStart"/>
+            <w:r>
+              <w:t>produto_preço</w:t>
+            </w:r>
+            <w:proofErr w:type="spellEnd"/>
+          </w:p>
+        </w:tc>
+        <w:tc>
+          <w:tcPr>
+            <w:tcW w:w="4247" w:type="dxa"/>
+            <w:shd w:val="clear" w:color="auto" w:fill="C5E0B3" w:themeFill="accent6" w:themeFillTint="66"/>
           </w:tcPr>
           <w:p>
             <w:proofErr w:type="spellStart"/>
@@ -628,6 +651,7 @@
         <w:tc>
           <w:tcPr>
             <w:tcW w:w="4247" w:type="dxa"/>
+            <w:shd w:val="clear" w:color="auto" w:fill="C5E0B3" w:themeFill="accent6" w:themeFillTint="66"/>
           </w:tcPr>
           <w:p>
             <w:proofErr w:type="spellStart"/>
@@ -640,6 +664,7 @@
         <w:tc>
           <w:tcPr>
             <w:tcW w:w="4247" w:type="dxa"/>
+            <w:shd w:val="clear" w:color="auto" w:fill="C5E0B3" w:themeFill="accent6" w:themeFillTint="66"/>
           </w:tcPr>
           <w:p>
             <w:proofErr w:type="spellStart"/>
@@ -654,6 +679,7 @@
         <w:tc>
           <w:tcPr>
             <w:tcW w:w="4247" w:type="dxa"/>
+            <w:shd w:val="clear" w:color="auto" w:fill="C5E0B3" w:themeFill="accent6" w:themeFillTint="66"/>
           </w:tcPr>
           <w:p>
             <w:pPr>
@@ -674,6 +700,7 @@
         <w:tc>
           <w:tcPr>
             <w:tcW w:w="4247" w:type="dxa"/>
+            <w:shd w:val="clear" w:color="auto" w:fill="C5E0B3" w:themeFill="accent6" w:themeFillTint="66"/>
           </w:tcPr>
           <w:p>
             <w:pPr>
@@ -712,6 +739,7 @@
       <w:tblPr>
         <w:tblStyle w:val="Tabelacomgrade"/>
         <w:tblW w:w="0" w:type="auto"/>
+        <w:shd w:val="clear" w:color="auto" w:fill="C5E0B3" w:themeFill="accent6" w:themeFillTint="66"/>
         <w:tblLook w:val="04A0" w:firstRow="1" w:lastRow="0" w:firstColumn="1" w:lastColumn="0" w:noHBand="0" w:noVBand="1"/>
       </w:tblPr>
       <w:tblGrid>
@@ -723,6 +751,7 @@
           <w:tcPr>
             <w:tcW w:w="8494" w:type="dxa"/>
             <w:gridSpan w:val="2"/>
+            <w:shd w:val="clear" w:color="auto" w:fill="C5E0B3" w:themeFill="accent6" w:themeFillTint="66"/>
           </w:tcPr>
           <w:p>
             <w:pPr>
@@ -755,6 +784,7 @@
         <w:tc>
           <w:tcPr>
             <w:tcW w:w="4247" w:type="dxa"/>
+            <w:shd w:val="clear" w:color="auto" w:fill="C5E0B3" w:themeFill="accent6" w:themeFillTint="66"/>
           </w:tcPr>
           <w:p>
             <w:proofErr w:type="spellStart"/>
@@ -770,6 +800,7 @@
         <w:tc>
           <w:tcPr>
             <w:tcW w:w="4247" w:type="dxa"/>
+            <w:shd w:val="clear" w:color="auto" w:fill="C5E0B3" w:themeFill="accent6" w:themeFillTint="66"/>
           </w:tcPr>
           <w:p>
             <w:proofErr w:type="spellStart"/>
@@ -792,6 +823,7 @@
         <w:tc>
           <w:tcPr>
             <w:tcW w:w="4247" w:type="dxa"/>
+            <w:shd w:val="clear" w:color="auto" w:fill="C5E0B3" w:themeFill="accent6" w:themeFillTint="66"/>
           </w:tcPr>
           <w:p>
             <w:proofErr w:type="spellStart"/>
@@ -810,6 +842,7 @@
         <w:tc>
           <w:tcPr>
             <w:tcW w:w="4247" w:type="dxa"/>
+            <w:shd w:val="clear" w:color="auto" w:fill="C5E0B3" w:themeFill="accent6" w:themeFillTint="66"/>
           </w:tcPr>
           <w:p>
             <w:proofErr w:type="spellStart"/>
@@ -832,6 +865,7 @@
         <w:tc>
           <w:tcPr>
             <w:tcW w:w="4247" w:type="dxa"/>
+            <w:shd w:val="clear" w:color="auto" w:fill="C5E0B3" w:themeFill="accent6" w:themeFillTint="66"/>
           </w:tcPr>
           <w:p>
             <w:proofErr w:type="spellStart"/>
@@ -844,6 +878,7 @@
         <w:tc>
           <w:tcPr>
             <w:tcW w:w="4247" w:type="dxa"/>
+            <w:shd w:val="clear" w:color="auto" w:fill="C5E0B3" w:themeFill="accent6" w:themeFillTint="66"/>
           </w:tcPr>
           <w:p>
             <w:proofErr w:type="spellStart"/>
@@ -866,6 +901,7 @@
         <w:tc>
           <w:tcPr>
             <w:tcW w:w="4247" w:type="dxa"/>
+            <w:shd w:val="clear" w:color="auto" w:fill="C5E0B3" w:themeFill="accent6" w:themeFillTint="66"/>
           </w:tcPr>
           <w:p>
             <w:proofErr w:type="spellStart"/>
@@ -881,6 +917,7 @@
         <w:tc>
           <w:tcPr>
             <w:tcW w:w="4247" w:type="dxa"/>
+            <w:shd w:val="clear" w:color="auto" w:fill="C5E0B3" w:themeFill="accent6" w:themeFillTint="66"/>
           </w:tcPr>
           <w:p>
             <w:proofErr w:type="spellStart"/>
@@ -903,6 +940,7 @@
         <w:tc>
           <w:tcPr>
             <w:tcW w:w="4247" w:type="dxa"/>
+            <w:shd w:val="clear" w:color="auto" w:fill="C5E0B3" w:themeFill="accent6" w:themeFillTint="66"/>
           </w:tcPr>
           <w:p>
             <w:proofErr w:type="spellStart"/>
@@ -918,6 +956,7 @@
         <w:tc>
           <w:tcPr>
             <w:tcW w:w="4247" w:type="dxa"/>
+            <w:shd w:val="clear" w:color="auto" w:fill="C5E0B3" w:themeFill="accent6" w:themeFillTint="66"/>
           </w:tcPr>
           <w:p>
             <w:proofErr w:type="spellStart"/>
@@ -940,6 +979,7 @@
         <w:tc>
           <w:tcPr>
             <w:tcW w:w="4247" w:type="dxa"/>
+            <w:shd w:val="clear" w:color="auto" w:fill="C5E0B3" w:themeFill="accent6" w:themeFillTint="66"/>
           </w:tcPr>
           <w:p>
             <w:proofErr w:type="spellStart"/>
@@ -955,6 +995,7 @@
         <w:tc>
           <w:tcPr>
             <w:tcW w:w="4247" w:type="dxa"/>
+            <w:shd w:val="clear" w:color="auto" w:fill="C5E0B3" w:themeFill="accent6" w:themeFillTint="66"/>
           </w:tcPr>
           <w:p>
             <w:proofErr w:type="spellStart"/>
@@ -977,6 +1018,7 @@
         <w:tc>
           <w:tcPr>
             <w:tcW w:w="4247" w:type="dxa"/>
+            <w:shd w:val="clear" w:color="auto" w:fill="C5E0B3" w:themeFill="accent6" w:themeFillTint="66"/>
           </w:tcPr>
           <w:p>
             <w:proofErr w:type="spellStart"/>
@@ -992,6 +1034,7 @@
         <w:tc>
           <w:tcPr>
             <w:tcW w:w="4247" w:type="dxa"/>
+            <w:shd w:val="clear" w:color="auto" w:fill="C5E0B3" w:themeFill="accent6" w:themeFillTint="66"/>
           </w:tcPr>
           <w:p>
             <w:proofErr w:type="spellStart"/>
@@ -1014,6 +1057,7 @@
         <w:tc>
           <w:tcPr>
             <w:tcW w:w="4247" w:type="dxa"/>
+            <w:shd w:val="clear" w:color="auto" w:fill="C5E0B3" w:themeFill="accent6" w:themeFillTint="66"/>
           </w:tcPr>
           <w:p>
             <w:proofErr w:type="spellStart"/>
@@ -1029,6 +1073,7 @@
         <w:tc>
           <w:tcPr>
             <w:tcW w:w="4247" w:type="dxa"/>
+            <w:shd w:val="clear" w:color="auto" w:fill="C5E0B3" w:themeFill="accent6" w:themeFillTint="66"/>
           </w:tcPr>
           <w:p>
             <w:proofErr w:type="spellStart"/>
@@ -1054,6 +1099,7 @@
       <w:tblPr>
         <w:tblStyle w:val="Tabelacomgrade"/>
         <w:tblW w:w="0" w:type="auto"/>
+        <w:shd w:val="clear" w:color="auto" w:fill="FF0000"/>
         <w:tblLook w:val="04A0" w:firstRow="1" w:lastRow="0" w:firstColumn="1" w:lastColumn="0" w:noHBand="0" w:noVBand="1"/>
       </w:tblPr>
       <w:tblGrid>
@@ -1065,6 +1111,7 @@
           <w:tcPr>
             <w:tcW w:w="8494" w:type="dxa"/>
             <w:gridSpan w:val="2"/>
+            <w:shd w:val="clear" w:color="auto" w:fill="FF0000"/>
           </w:tcPr>
           <w:p>
             <w:pPr>
@@ -1105,6 +1152,7 @@
           <w:tcPr>
             <w:tcW w:w="8494" w:type="dxa"/>
             <w:gridSpan w:val="2"/>
+            <w:shd w:val="clear" w:color="auto" w:fill="FF0000"/>
           </w:tcPr>
           <w:p>
             <w:pPr>
@@ -1121,6 +1169,7 @@
         <w:tc>
           <w:tcPr>
             <w:tcW w:w="4247" w:type="dxa"/>
+            <w:shd w:val="clear" w:color="auto" w:fill="FF0000"/>
           </w:tcPr>
           <w:p>
             <w:proofErr w:type="spellStart"/>
@@ -1133,6 +1182,7 @@
         <w:tc>
           <w:tcPr>
             <w:tcW w:w="4247" w:type="dxa"/>
+            <w:shd w:val="clear" w:color="auto" w:fill="FF0000"/>
           </w:tcPr>
           <w:p>
             <w:proofErr w:type="spellStart"/>
@@ -1150,6 +1200,7 @@
         <w:tc>
           <w:tcPr>
             <w:tcW w:w="4247" w:type="dxa"/>
+            <w:shd w:val="clear" w:color="auto" w:fill="FF0000"/>
           </w:tcPr>
           <w:p>
             <w:proofErr w:type="spellStart"/>
@@ -1162,6 +1213,7 @@
         <w:tc>
           <w:tcPr>
             <w:tcW w:w="4247" w:type="dxa"/>
+            <w:shd w:val="clear" w:color="auto" w:fill="FF0000"/>
           </w:tcPr>
           <w:p>
             <w:proofErr w:type="spellStart"/>
@@ -1184,6 +1236,7 @@
         <w:tc>
           <w:tcPr>
             <w:tcW w:w="4247" w:type="dxa"/>
+            <w:shd w:val="clear" w:color="auto" w:fill="FF0000"/>
           </w:tcPr>
           <w:p>
             <w:pPr>
@@ -1204,6 +1257,7 @@
         <w:tc>
           <w:tcPr>
             <w:tcW w:w="4247" w:type="dxa"/>
+            <w:shd w:val="clear" w:color="auto" w:fill="FF0000"/>
           </w:tcPr>
           <w:p>
             <w:pPr>
@@ -1240,6 +1294,7 @@
         <w:tc>
           <w:tcPr>
             <w:tcW w:w="4247" w:type="dxa"/>
+            <w:shd w:val="clear" w:color="auto" w:fill="FF0000"/>
           </w:tcPr>
           <w:p>
             <w:pPr>
@@ -1252,6 +1307,7 @@
         <w:tc>
           <w:tcPr>
             <w:tcW w:w="4247" w:type="dxa"/>
+            <w:shd w:val="clear" w:color="auto" w:fill="FF0000"/>
           </w:tcPr>
           <w:p/>
         </w:tc>
@@ -1262,6 +1318,7 @@
       <w:tblPr>
         <w:tblStyle w:val="Tabelacomgrade"/>
         <w:tblW w:w="0" w:type="auto"/>
+        <w:shd w:val="clear" w:color="auto" w:fill="FF0000"/>
         <w:tblLook w:val="04A0" w:firstRow="1" w:lastRow="0" w:firstColumn="1" w:lastColumn="0" w:noHBand="0" w:noVBand="1"/>
       </w:tblPr>
       <w:tblGrid>
@@ -1273,6 +1330,7 @@
           <w:tcPr>
             <w:tcW w:w="8494" w:type="dxa"/>
             <w:gridSpan w:val="2"/>
+            <w:shd w:val="clear" w:color="auto" w:fill="FF0000"/>
           </w:tcPr>
           <w:p>
             <w:pPr>
@@ -1312,21 +1370,20 @@
         <w:tc>
           <w:tcPr>
             <w:tcW w:w="4247" w:type="dxa"/>
-          </w:tcPr>
-          <w:p>
-            <w:proofErr w:type="spellStart"/>
-            <w:r>
-              <w:t>vendedor</w:t>
-            </w:r>
-            <w:r>
-              <w:t>_id</w:t>
-            </w:r>
-            <w:proofErr w:type="spellEnd"/>
-          </w:p>
-        </w:tc>
-        <w:tc>
-          <w:tcPr>
-            <w:tcW w:w="4247" w:type="dxa"/>
+            <w:shd w:val="clear" w:color="auto" w:fill="FF0000"/>
+          </w:tcPr>
+          <w:p>
+            <w:proofErr w:type="spellStart"/>
+            <w:r>
+              <w:t>vendedor_id</w:t>
+            </w:r>
+            <w:proofErr w:type="spellEnd"/>
+          </w:p>
+        </w:tc>
+        <w:tc>
+          <w:tcPr>
+            <w:tcW w:w="4247" w:type="dxa"/>
+            <w:shd w:val="clear" w:color="auto" w:fill="FF0000"/>
           </w:tcPr>
           <w:p>
             <w:proofErr w:type="spellStart"/>
@@ -1344,6 +1401,7 @@
         <w:tc>
           <w:tcPr>
             <w:tcW w:w="4247" w:type="dxa"/>
+            <w:shd w:val="clear" w:color="auto" w:fill="FF0000"/>
           </w:tcPr>
           <w:p>
             <w:pPr>
@@ -1356,20 +1414,15 @@
               <w:rPr>
                 <w:color w:val="FF0000"/>
               </w:rPr>
-              <w:t>vendedor</w:t>
-            </w:r>
-            <w:r>
-              <w:rPr>
-                <w:color w:val="FF0000"/>
-              </w:rPr>
-              <w:t>_user_fk</w:t>
-            </w:r>
-            <w:proofErr w:type="spellEnd"/>
-          </w:p>
-        </w:tc>
-        <w:tc>
-          <w:tcPr>
-            <w:tcW w:w="4247" w:type="dxa"/>
+              <w:t>vendedor_user_fk</w:t>
+            </w:r>
+            <w:proofErr w:type="spellEnd"/>
+          </w:p>
+        </w:tc>
+        <w:tc>
+          <w:tcPr>
+            <w:tcW w:w="4247" w:type="dxa"/>
+            <w:shd w:val="clear" w:color="auto" w:fill="FF0000"/>
           </w:tcPr>
           <w:p>
             <w:proofErr w:type="spellStart"/>
@@ -1403,6 +1456,7 @@
       <w:tblPr>
         <w:tblStyle w:val="Tabelacomgrade"/>
         <w:tblW w:w="0" w:type="auto"/>
+        <w:shd w:val="clear" w:color="auto" w:fill="C5E0B3" w:themeFill="accent6" w:themeFillTint="66"/>
         <w:tblLook w:val="04A0" w:firstRow="1" w:lastRow="0" w:firstColumn="1" w:lastColumn="0" w:noHBand="0" w:noVBand="1"/>
       </w:tblPr>
       <w:tblGrid>
@@ -1414,6 +1468,7 @@
           <w:tcPr>
             <w:tcW w:w="8494" w:type="dxa"/>
             <w:gridSpan w:val="2"/>
+            <w:shd w:val="clear" w:color="auto" w:fill="C5E0B3" w:themeFill="accent6" w:themeFillTint="66"/>
           </w:tcPr>
           <w:p>
             <w:pPr>
@@ -1453,6 +1508,7 @@
         <w:tc>
           <w:tcPr>
             <w:tcW w:w="4247" w:type="dxa"/>
+            <w:shd w:val="clear" w:color="auto" w:fill="C5E0B3" w:themeFill="accent6" w:themeFillTint="66"/>
           </w:tcPr>
           <w:p>
             <w:proofErr w:type="spellStart"/>
@@ -1471,6 +1527,7 @@
         <w:tc>
           <w:tcPr>
             <w:tcW w:w="4247" w:type="dxa"/>
+            <w:shd w:val="clear" w:color="auto" w:fill="C5E0B3" w:themeFill="accent6" w:themeFillTint="66"/>
           </w:tcPr>
           <w:p>
             <w:proofErr w:type="spellStart"/>
@@ -1488,6 +1545,7 @@
         <w:tc>
           <w:tcPr>
             <w:tcW w:w="4247" w:type="dxa"/>
+            <w:shd w:val="clear" w:color="auto" w:fill="C5E0B3" w:themeFill="accent6" w:themeFillTint="66"/>
           </w:tcPr>
           <w:p>
             <w:pPr>
@@ -1505,6 +1563,7 @@
         <w:tc>
           <w:tcPr>
             <w:tcW w:w="4247" w:type="dxa"/>
+            <w:shd w:val="clear" w:color="auto" w:fill="C5E0B3" w:themeFill="accent6" w:themeFillTint="66"/>
           </w:tcPr>
           <w:p>
             <w:proofErr w:type="spellStart"/>
@@ -1527,12 +1586,14 @@
         <w:tc>
           <w:tcPr>
             <w:tcW w:w="4247" w:type="dxa"/>
+            <w:shd w:val="clear" w:color="auto" w:fill="C5E0B3" w:themeFill="accent6" w:themeFillTint="66"/>
           </w:tcPr>
           <w:p/>
         </w:tc>
         <w:tc>
           <w:tcPr>
             <w:tcW w:w="4247" w:type="dxa"/>
+            <w:shd w:val="clear" w:color="auto" w:fill="C5E0B3" w:themeFill="accent6" w:themeFillTint="66"/>
           </w:tcPr>
           <w:p/>
         </w:tc>
@@ -1543,6 +1604,7 @@
       <w:tblPr>
         <w:tblStyle w:val="Tabelacomgrade"/>
         <w:tblW w:w="0" w:type="auto"/>
+        <w:shd w:val="clear" w:color="auto" w:fill="FF0000"/>
         <w:tblLook w:val="04A0" w:firstRow="1" w:lastRow="0" w:firstColumn="1" w:lastColumn="0" w:noHBand="0" w:noVBand="1"/>
       </w:tblPr>
       <w:tblGrid>
@@ -1554,6 +1616,7 @@
           <w:tcPr>
             <w:tcW w:w="8494" w:type="dxa"/>
             <w:gridSpan w:val="2"/>
+            <w:shd w:val="clear" w:color="auto" w:fill="FF0000"/>
           </w:tcPr>
           <w:p>
             <w:pPr>
@@ -1593,6 +1656,7 @@
         <w:tc>
           <w:tcPr>
             <w:tcW w:w="4247" w:type="dxa"/>
+            <w:shd w:val="clear" w:color="auto" w:fill="FF0000"/>
           </w:tcPr>
           <w:p>
             <w:r>
@@ -1609,6 +1673,7 @@
         <w:tc>
           <w:tcPr>
             <w:tcW w:w="4247" w:type="dxa"/>
+            <w:shd w:val="clear" w:color="auto" w:fill="FF0000"/>
           </w:tcPr>
           <w:p>
             <w:proofErr w:type="spellStart"/>
@@ -1626,6 +1691,7 @@
         <w:tc>
           <w:tcPr>
             <w:tcW w:w="4247" w:type="dxa"/>
+            <w:shd w:val="clear" w:color="auto" w:fill="FF0000"/>
           </w:tcPr>
           <w:p>
             <w:pPr>
@@ -1652,6 +1718,7 @@
         <w:tc>
           <w:tcPr>
             <w:tcW w:w="4247" w:type="dxa"/>
+            <w:shd w:val="clear" w:color="auto" w:fill="FF0000"/>
           </w:tcPr>
           <w:p>
             <w:proofErr w:type="spellStart"/>
@@ -1666,6 +1733,7 @@
         <w:tc>
           <w:tcPr>
             <w:tcW w:w="4247" w:type="dxa"/>
+            <w:shd w:val="clear" w:color="auto" w:fill="FF0000"/>
           </w:tcPr>
           <w:p>
             <w:proofErr w:type="spellStart"/>
@@ -1678,6 +1746,7 @@
         <w:tc>
           <w:tcPr>
             <w:tcW w:w="4247" w:type="dxa"/>
+            <w:shd w:val="clear" w:color="auto" w:fill="FF0000"/>
           </w:tcPr>
           <w:p>
             <w:proofErr w:type="spellStart"/>
@@ -1692,6 +1761,7 @@
         <w:tc>
           <w:tcPr>
             <w:tcW w:w="4247" w:type="dxa"/>
+            <w:shd w:val="clear" w:color="auto" w:fill="FF0000"/>
           </w:tcPr>
           <w:p>
             <w:proofErr w:type="spellStart"/>
@@ -1704,6 +1774,7 @@
         <w:tc>
           <w:tcPr>
             <w:tcW w:w="4247" w:type="dxa"/>
+            <w:shd w:val="clear" w:color="auto" w:fill="FF0000"/>
           </w:tcPr>
           <w:p>
             <w:r>
@@ -1716,6 +1787,7 @@
         <w:tc>
           <w:tcPr>
             <w:tcW w:w="4247" w:type="dxa"/>
+            <w:shd w:val="clear" w:color="auto" w:fill="FF0000"/>
           </w:tcPr>
           <w:p>
             <w:proofErr w:type="spellStart"/>
@@ -1749,6 +1821,7 @@
         <w:tc>
           <w:tcPr>
             <w:tcW w:w="4247" w:type="dxa"/>
+            <w:shd w:val="clear" w:color="auto" w:fill="FF0000"/>
           </w:tcPr>
           <w:p>
             <w:pPr>
@@ -1785,6 +1858,7 @@
         <w:tc>
           <w:tcPr>
             <w:tcW w:w="4247" w:type="dxa"/>
+            <w:shd w:val="clear" w:color="auto" w:fill="FF0000"/>
           </w:tcPr>
           <w:p>
             <w:pPr>
@@ -1805,6 +1879,7 @@
         <w:tc>
           <w:tcPr>
             <w:tcW w:w="4247" w:type="dxa"/>
+            <w:shd w:val="clear" w:color="auto" w:fill="FF0000"/>
           </w:tcPr>
           <w:p>
             <w:pPr>
@@ -1841,12 +1916,14 @@
         <w:tc>
           <w:tcPr>
             <w:tcW w:w="4247" w:type="dxa"/>
+            <w:shd w:val="clear" w:color="auto" w:fill="FF0000"/>
           </w:tcPr>
           <w:p/>
         </w:tc>
         <w:tc>
           <w:tcPr>
             <w:tcW w:w="4247" w:type="dxa"/>
+            <w:shd w:val="clear" w:color="auto" w:fill="FF0000"/>
           </w:tcPr>
           <w:p/>
         </w:tc>
@@ -1857,6 +1934,7 @@
       <w:tblPr>
         <w:tblStyle w:val="Tabelacomgrade"/>
         <w:tblW w:w="0" w:type="auto"/>
+        <w:shd w:val="clear" w:color="auto" w:fill="FF0000"/>
         <w:tblLook w:val="04A0" w:firstRow="1" w:lastRow="0" w:firstColumn="1" w:lastColumn="0" w:noHBand="0" w:noVBand="1"/>
       </w:tblPr>
       <w:tblGrid>
@@ -1868,6 +1946,7 @@
           <w:tcPr>
             <w:tcW w:w="8494" w:type="dxa"/>
             <w:gridSpan w:val="2"/>
+            <w:shd w:val="clear" w:color="auto" w:fill="FF0000"/>
           </w:tcPr>
           <w:p>
             <w:pPr>
@@ -1897,23 +1976,17 @@
                 <w:b/>
                 <w:bCs/>
               </w:rPr>
-              <w:t>Venda</w:t>
-            </w:r>
-            <w:r>
-              <w:rPr>
-                <w:b/>
-                <w:bCs/>
-              </w:rPr>
-              <w:t>_Produto</w:t>
-            </w:r>
-            <w:proofErr w:type="spellEnd"/>
-          </w:p>
-        </w:tc>
-      </w:tr>
-      <w:tr>
-        <w:tc>
-          <w:tcPr>
-            <w:tcW w:w="4247" w:type="dxa"/>
+              <w:t>Venda_Produto</w:t>
+            </w:r>
+            <w:proofErr w:type="spellEnd"/>
+          </w:p>
+        </w:tc>
+      </w:tr>
+      <w:tr>
+        <w:tc>
+          <w:tcPr>
+            <w:tcW w:w="4247" w:type="dxa"/>
+            <w:shd w:val="clear" w:color="auto" w:fill="FF0000"/>
           </w:tcPr>
           <w:p>
             <w:proofErr w:type="spellStart"/>
@@ -1921,13 +1994,7 @@
               <w:t>v</w:t>
             </w:r>
             <w:r>
-              <w:t>enda</w:t>
-            </w:r>
-            <w:r>
-              <w:t>_produto</w:t>
-            </w:r>
-            <w:r>
-              <w:t>_</w:t>
+              <w:t>enda_produto_</w:t>
             </w:r>
             <w:r>
               <w:t>venda_fk</w:t>
@@ -1938,6 +2005,7 @@
         <w:tc>
           <w:tcPr>
             <w:tcW w:w="4247" w:type="dxa"/>
+            <w:shd w:val="clear" w:color="auto" w:fill="FF0000"/>
           </w:tcPr>
           <w:p>
             <w:proofErr w:type="spellStart"/>
@@ -1955,6 +2023,7 @@
         <w:tc>
           <w:tcPr>
             <w:tcW w:w="4247" w:type="dxa"/>
+            <w:shd w:val="clear" w:color="auto" w:fill="FF0000"/>
           </w:tcPr>
           <w:p>
             <w:pPr>
@@ -1981,6 +2050,7 @@
         <w:tc>
           <w:tcPr>
             <w:tcW w:w="4247" w:type="dxa"/>
+            <w:shd w:val="clear" w:color="auto" w:fill="FF0000"/>
           </w:tcPr>
           <w:p>
             <w:proofErr w:type="spellStart"/>
@@ -2003,6 +2073,7 @@
         <w:tc>
           <w:tcPr>
             <w:tcW w:w="4247" w:type="dxa"/>
+            <w:shd w:val="clear" w:color="auto" w:fill="FF0000"/>
           </w:tcPr>
           <w:p>
             <w:proofErr w:type="spellStart"/>
@@ -2021,6 +2092,7 @@
         <w:tc>
           <w:tcPr>
             <w:tcW w:w="4247" w:type="dxa"/>
+            <w:shd w:val="clear" w:color="auto" w:fill="FF0000"/>
           </w:tcPr>
           <w:p>
             <w:proofErr w:type="spellStart"/>
@@ -2035,12 +2107,14 @@
         <w:tc>
           <w:tcPr>
             <w:tcW w:w="4247" w:type="dxa"/>
+            <w:shd w:val="clear" w:color="auto" w:fill="FF0000"/>
           </w:tcPr>
           <w:p/>
         </w:tc>
         <w:tc>
           <w:tcPr>
             <w:tcW w:w="4247" w:type="dxa"/>
+            <w:shd w:val="clear" w:color="auto" w:fill="FF0000"/>
           </w:tcPr>
           <w:p/>
         </w:tc>
@@ -2051,6 +2125,7 @@
       <w:tblPr>
         <w:tblStyle w:val="Tabelacomgrade"/>
         <w:tblW w:w="0" w:type="auto"/>
+        <w:shd w:val="clear" w:color="auto" w:fill="FF0000"/>
         <w:tblLook w:val="04A0" w:firstRow="1" w:lastRow="0" w:firstColumn="1" w:lastColumn="0" w:noHBand="0" w:noVBand="1"/>
       </w:tblPr>
       <w:tblGrid>
@@ -2062,6 +2137,7 @@
           <w:tcPr>
             <w:tcW w:w="8494" w:type="dxa"/>
             <w:gridSpan w:val="2"/>
+            <w:shd w:val="clear" w:color="auto" w:fill="FF0000"/>
           </w:tcPr>
           <w:p>
             <w:pPr>
@@ -2101,6 +2177,7 @@
         <w:tc>
           <w:tcPr>
             <w:tcW w:w="4247" w:type="dxa"/>
+            <w:shd w:val="clear" w:color="auto" w:fill="FF0000"/>
           </w:tcPr>
           <w:p>
             <w:proofErr w:type="spellStart"/>
@@ -2113,6 +2190,7 @@
         <w:tc>
           <w:tcPr>
             <w:tcW w:w="4247" w:type="dxa"/>
+            <w:shd w:val="clear" w:color="auto" w:fill="FF0000"/>
           </w:tcPr>
           <w:p>
             <w:proofErr w:type="spellStart"/>
@@ -2130,6 +2208,7 @@
         <w:tc>
           <w:tcPr>
             <w:tcW w:w="4247" w:type="dxa"/>
+            <w:shd w:val="clear" w:color="auto" w:fill="FF0000"/>
           </w:tcPr>
           <w:p>
             <w:pPr>
@@ -2153,6 +2232,7 @@
         <w:tc>
           <w:tcPr>
             <w:tcW w:w="4247" w:type="dxa"/>
+            <w:shd w:val="clear" w:color="auto" w:fill="FF0000"/>
           </w:tcPr>
           <w:p>
             <w:proofErr w:type="spellStart"/>
@@ -2175,6 +2255,7 @@
         <w:tc>
           <w:tcPr>
             <w:tcW w:w="4247" w:type="dxa"/>
+            <w:shd w:val="clear" w:color="auto" w:fill="FF0000"/>
           </w:tcPr>
           <w:p>
             <w:proofErr w:type="spellStart"/>
@@ -2187,6 +2268,7 @@
         <w:tc>
           <w:tcPr>
             <w:tcW w:w="4247" w:type="dxa"/>
+            <w:shd w:val="clear" w:color="auto" w:fill="FF0000"/>
           </w:tcPr>
           <w:p>
             <w:proofErr w:type="spellStart"/>
@@ -2201,12 +2283,14 @@
         <w:tc>
           <w:tcPr>
             <w:tcW w:w="4247" w:type="dxa"/>
+            <w:shd w:val="clear" w:color="auto" w:fill="FF0000"/>
           </w:tcPr>
           <w:p/>
         </w:tc>
         <w:tc>
           <w:tcPr>
             <w:tcW w:w="4247" w:type="dxa"/>
+            <w:shd w:val="clear" w:color="auto" w:fill="FF0000"/>
           </w:tcPr>
           <w:p/>
         </w:tc>
@@ -2217,6 +2301,7 @@
       <w:tblPr>
         <w:tblStyle w:val="Tabelacomgrade"/>
         <w:tblW w:w="0" w:type="auto"/>
+        <w:shd w:val="clear" w:color="auto" w:fill="FF0000"/>
         <w:tblLook w:val="04A0" w:firstRow="1" w:lastRow="0" w:firstColumn="1" w:lastColumn="0" w:noHBand="0" w:noVBand="1"/>
       </w:tblPr>
       <w:tblGrid>
@@ -2228,6 +2313,7 @@
           <w:tcPr>
             <w:tcW w:w="8494" w:type="dxa"/>
             <w:gridSpan w:val="2"/>
+            <w:shd w:val="clear" w:color="auto" w:fill="FF0000"/>
           </w:tcPr>
           <w:p>
             <w:pPr>
@@ -2260,6 +2346,183 @@
         <w:tc>
           <w:tcPr>
             <w:tcW w:w="4247" w:type="dxa"/>
+            <w:shd w:val="clear" w:color="auto" w:fill="FF0000"/>
+          </w:tcPr>
+          <w:p>
+            <w:proofErr w:type="spellStart"/>
+            <w:r>
+              <w:t>bolo_id</w:t>
+            </w:r>
+            <w:proofErr w:type="spellEnd"/>
+          </w:p>
+        </w:tc>
+        <w:tc>
+          <w:tcPr>
+            <w:tcW w:w="4247" w:type="dxa"/>
+            <w:shd w:val="clear" w:color="auto" w:fill="FF0000"/>
+          </w:tcPr>
+          <w:p>
+            <w:proofErr w:type="spellStart"/>
+            <w:proofErr w:type="gramStart"/>
+            <w:r>
+              <w:t>Bigint</w:t>
+            </w:r>
+            <w:proofErr w:type="spellEnd"/>
+            <w:r>
+              <w:t>(</w:t>
+            </w:r>
+            <w:proofErr w:type="gramEnd"/>
+            <w:r>
+              <w:t>20)</w:t>
+            </w:r>
+          </w:p>
+        </w:tc>
+      </w:tr>
+      <w:tr>
+        <w:tc>
+          <w:tcPr>
+            <w:tcW w:w="4247" w:type="dxa"/>
+            <w:shd w:val="clear" w:color="auto" w:fill="FF0000"/>
+          </w:tcPr>
+          <w:p>
+            <w:proofErr w:type="spellStart"/>
+            <w:r>
+              <w:t>bolo_</w:t>
+            </w:r>
+            <w:r>
+              <w:t>sabor</w:t>
+            </w:r>
+            <w:proofErr w:type="spellEnd"/>
+          </w:p>
+        </w:tc>
+        <w:tc>
+          <w:tcPr>
+            <w:tcW w:w="4247" w:type="dxa"/>
+            <w:shd w:val="clear" w:color="auto" w:fill="FF0000"/>
+          </w:tcPr>
+          <w:p>
+            <w:proofErr w:type="spellStart"/>
+            <w:proofErr w:type="gramStart"/>
+            <w:r>
+              <w:t>Varchar</w:t>
+            </w:r>
+            <w:proofErr w:type="spellEnd"/>
+            <w:r>
+              <w:t>(</w:t>
+            </w:r>
+            <w:proofErr w:type="gramEnd"/>
+            <w:r>
+              <w:t>255)</w:t>
+            </w:r>
+          </w:p>
+        </w:tc>
+      </w:tr>
+      <w:tr>
+        <w:tc>
+          <w:tcPr>
+            <w:tcW w:w="4247" w:type="dxa"/>
+            <w:shd w:val="clear" w:color="auto" w:fill="FF0000"/>
+          </w:tcPr>
+          <w:p>
+            <w:proofErr w:type="spellStart"/>
+            <w:r>
+              <w:t>bolo_</w:t>
+            </w:r>
+            <w:r>
+              <w:t>sabor_recheio</w:t>
+            </w:r>
+            <w:proofErr w:type="spellEnd"/>
+          </w:p>
+        </w:tc>
+        <w:tc>
+          <w:tcPr>
+            <w:tcW w:w="4247" w:type="dxa"/>
+            <w:shd w:val="clear" w:color="auto" w:fill="FF0000"/>
+          </w:tcPr>
+          <w:p>
+            <w:proofErr w:type="spellStart"/>
+            <w:proofErr w:type="gramStart"/>
+            <w:r>
+              <w:t>Varchar</w:t>
+            </w:r>
+            <w:proofErr w:type="spellEnd"/>
+            <w:r>
+              <w:t>(</w:t>
+            </w:r>
+            <w:proofErr w:type="gramEnd"/>
+            <w:r>
+              <w:t>255)</w:t>
+            </w:r>
+          </w:p>
+        </w:tc>
+      </w:tr>
+      <w:tr>
+        <w:tc>
+          <w:tcPr>
+            <w:tcW w:w="4247" w:type="dxa"/>
+            <w:shd w:val="clear" w:color="auto" w:fill="FF0000"/>
+          </w:tcPr>
+          <w:p>
+            <w:proofErr w:type="spellStart"/>
+            <w:r>
+              <w:t>bolo_</w:t>
+            </w:r>
+            <w:r>
+              <w:t>cobertura</w:t>
+            </w:r>
+            <w:proofErr w:type="spellEnd"/>
+          </w:p>
+        </w:tc>
+        <w:tc>
+          <w:tcPr>
+            <w:tcW w:w="4247" w:type="dxa"/>
+            <w:shd w:val="clear" w:color="auto" w:fill="FF0000"/>
+          </w:tcPr>
+          <w:p>
+            <w:proofErr w:type="spellStart"/>
+            <w:r>
+              <w:t>double</w:t>
+            </w:r>
+            <w:proofErr w:type="spellEnd"/>
+          </w:p>
+        </w:tc>
+      </w:tr>
+      <w:tr>
+        <w:tc>
+          <w:tcPr>
+            <w:tcW w:w="4247" w:type="dxa"/>
+            <w:shd w:val="clear" w:color="auto" w:fill="FF0000"/>
+          </w:tcPr>
+          <w:p>
+            <w:proofErr w:type="spellStart"/>
+            <w:r>
+              <w:t>bolo_</w:t>
+            </w:r>
+            <w:r>
+              <w:t>tamanho</w:t>
+            </w:r>
+            <w:proofErr w:type="spellEnd"/>
+          </w:p>
+        </w:tc>
+        <w:tc>
+          <w:tcPr>
+            <w:tcW w:w="4247" w:type="dxa"/>
+            <w:shd w:val="clear" w:color="auto" w:fill="FF0000"/>
+          </w:tcPr>
+          <w:p>
+            <w:proofErr w:type="spellStart"/>
+            <w:r>
+              <w:t>double</w:t>
+            </w:r>
+            <w:proofErr w:type="spellEnd"/>
+          </w:p>
+        </w:tc>
+      </w:tr>
+      <w:tr>
+        <w:tc>
+          <w:tcPr>
+            <w:tcW w:w="4247" w:type="dxa"/>
+            <w:shd w:val="clear" w:color="auto" w:fill="FF0000"/>
           </w:tcPr>
           <w:p>
             <w:proofErr w:type="spellStart"/>
@@ -2267,190 +2530,9 @@
               <w:t>bolo</w:t>
             </w:r>
             <w:r>
-              <w:t>_id</w:t>
-            </w:r>
-            <w:proofErr w:type="spellEnd"/>
-          </w:p>
-        </w:tc>
-        <w:tc>
-          <w:tcPr>
-            <w:tcW w:w="4247" w:type="dxa"/>
-          </w:tcPr>
-          <w:p>
-            <w:proofErr w:type="spellStart"/>
-            <w:proofErr w:type="gramStart"/>
-            <w:r>
-              <w:t>Bigint</w:t>
-            </w:r>
-            <w:proofErr w:type="spellEnd"/>
-            <w:r>
-              <w:t>(</w:t>
-            </w:r>
-            <w:proofErr w:type="gramEnd"/>
-            <w:r>
-              <w:t>20)</w:t>
-            </w:r>
-          </w:p>
-        </w:tc>
-      </w:tr>
-      <w:tr>
-        <w:tc>
-          <w:tcPr>
-            <w:tcW w:w="4247" w:type="dxa"/>
-          </w:tcPr>
-          <w:p>
-            <w:proofErr w:type="spellStart"/>
-            <w:r>
-              <w:t>bolo</w:t>
-            </w:r>
-            <w:r>
               <w:t>_</w:t>
             </w:r>
             <w:r>
-              <w:t>sabor</w:t>
-            </w:r>
-            <w:proofErr w:type="spellEnd"/>
-          </w:p>
-        </w:tc>
-        <w:tc>
-          <w:tcPr>
-            <w:tcW w:w="4247" w:type="dxa"/>
-          </w:tcPr>
-          <w:p>
-            <w:proofErr w:type="spellStart"/>
-            <w:proofErr w:type="gramStart"/>
-            <w:r>
-              <w:t>Varchar</w:t>
-            </w:r>
-            <w:proofErr w:type="spellEnd"/>
-            <w:r>
-              <w:t>(</w:t>
-            </w:r>
-            <w:proofErr w:type="gramEnd"/>
-            <w:r>
-              <w:t>255)</w:t>
-            </w:r>
-          </w:p>
-        </w:tc>
-      </w:tr>
-      <w:tr>
-        <w:tc>
-          <w:tcPr>
-            <w:tcW w:w="4247" w:type="dxa"/>
-          </w:tcPr>
-          <w:p>
-            <w:proofErr w:type="spellStart"/>
-            <w:r>
-              <w:t>bolo</w:t>
-            </w:r>
-            <w:r>
-              <w:t>_</w:t>
-            </w:r>
-            <w:r>
-              <w:t>sabor_recheio</w:t>
-            </w:r>
-            <w:proofErr w:type="spellEnd"/>
-          </w:p>
-        </w:tc>
-        <w:tc>
-          <w:tcPr>
-            <w:tcW w:w="4247" w:type="dxa"/>
-          </w:tcPr>
-          <w:p>
-            <w:proofErr w:type="spellStart"/>
-            <w:proofErr w:type="gramStart"/>
-            <w:r>
-              <w:t>Varchar</w:t>
-            </w:r>
-            <w:proofErr w:type="spellEnd"/>
-            <w:r>
-              <w:t>(</w:t>
-            </w:r>
-            <w:proofErr w:type="gramEnd"/>
-            <w:r>
-              <w:t>255)</w:t>
-            </w:r>
-          </w:p>
-        </w:tc>
-      </w:tr>
-      <w:tr>
-        <w:tc>
-          <w:tcPr>
-            <w:tcW w:w="4247" w:type="dxa"/>
-          </w:tcPr>
-          <w:p>
-            <w:proofErr w:type="spellStart"/>
-            <w:r>
-              <w:t>bolo</w:t>
-            </w:r>
-            <w:r>
-              <w:t>_</w:t>
-            </w:r>
-            <w:r>
-              <w:t>cobertura</w:t>
-            </w:r>
-            <w:proofErr w:type="spellEnd"/>
-          </w:p>
-        </w:tc>
-        <w:tc>
-          <w:tcPr>
-            <w:tcW w:w="4247" w:type="dxa"/>
-          </w:tcPr>
-          <w:p>
-            <w:proofErr w:type="spellStart"/>
-            <w:r>
-              <w:t>double</w:t>
-            </w:r>
-            <w:proofErr w:type="spellEnd"/>
-          </w:p>
-        </w:tc>
-      </w:tr>
-      <w:tr>
-        <w:tc>
-          <w:tcPr>
-            <w:tcW w:w="4247" w:type="dxa"/>
-          </w:tcPr>
-          <w:p>
-            <w:proofErr w:type="spellStart"/>
-            <w:r>
-              <w:t>bolo</w:t>
-            </w:r>
-            <w:r>
-              <w:t>_</w:t>
-            </w:r>
-            <w:r>
-              <w:t>tamanho</w:t>
-            </w:r>
-            <w:proofErr w:type="spellEnd"/>
-          </w:p>
-        </w:tc>
-        <w:tc>
-          <w:tcPr>
-            <w:tcW w:w="4247" w:type="dxa"/>
-          </w:tcPr>
-          <w:p>
-            <w:proofErr w:type="spellStart"/>
-            <w:r>
-              <w:t>double</w:t>
-            </w:r>
-            <w:proofErr w:type="spellEnd"/>
-          </w:p>
-        </w:tc>
-      </w:tr>
-      <w:tr>
-        <w:tc>
-          <w:tcPr>
-            <w:tcW w:w="4247" w:type="dxa"/>
-          </w:tcPr>
-          <w:p>
-            <w:proofErr w:type="spellStart"/>
-            <w:r>
-              <w:t>bolo</w:t>
-            </w:r>
-            <w:r>
-              <w:t>_</w:t>
-            </w:r>
-            <w:r>
               <w:t>produto</w:t>
             </w:r>
             <w:proofErr w:type="spellEnd"/>
@@ -2459,6 +2541,7 @@
         <w:tc>
           <w:tcPr>
             <w:tcW w:w="4247" w:type="dxa"/>
+            <w:shd w:val="clear" w:color="auto" w:fill="FF0000"/>
           </w:tcPr>
           <w:p>
             <w:r>
@@ -2474,12 +2557,14 @@
         <w:tc>
           <w:tcPr>
             <w:tcW w:w="4247" w:type="dxa"/>
+            <w:shd w:val="clear" w:color="auto" w:fill="FF0000"/>
           </w:tcPr>
           <w:p/>
         </w:tc>
         <w:tc>
           <w:tcPr>
             <w:tcW w:w="4247" w:type="dxa"/>
+            <w:shd w:val="clear" w:color="auto" w:fill="FF0000"/>
           </w:tcPr>
           <w:p/>
         </w:tc>
@@ -2490,6 +2575,7 @@
       <w:tblPr>
         <w:tblStyle w:val="Tabelacomgrade"/>
         <w:tblW w:w="0" w:type="auto"/>
+        <w:shd w:val="clear" w:color="auto" w:fill="FF0000"/>
         <w:tblLook w:val="04A0" w:firstRow="1" w:lastRow="0" w:firstColumn="1" w:lastColumn="0" w:noHBand="0" w:noVBand="1"/>
       </w:tblPr>
       <w:tblGrid>
@@ -2501,6 +2587,7 @@
           <w:tcPr>
             <w:tcW w:w="8494" w:type="dxa"/>
             <w:gridSpan w:val="2"/>
+            <w:shd w:val="clear" w:color="auto" w:fill="FF0000"/>
           </w:tcPr>
           <w:p>
             <w:pPr>
@@ -2533,6 +2620,121 @@
         <w:tc>
           <w:tcPr>
             <w:tcW w:w="4247" w:type="dxa"/>
+            <w:shd w:val="clear" w:color="auto" w:fill="FF0000"/>
+          </w:tcPr>
+          <w:p>
+            <w:proofErr w:type="spellStart"/>
+            <w:r>
+              <w:t>igrediente_id</w:t>
+            </w:r>
+            <w:proofErr w:type="spellEnd"/>
+          </w:p>
+        </w:tc>
+        <w:tc>
+          <w:tcPr>
+            <w:tcW w:w="4247" w:type="dxa"/>
+            <w:shd w:val="clear" w:color="auto" w:fill="FF0000"/>
+          </w:tcPr>
+          <w:p>
+            <w:proofErr w:type="spellStart"/>
+            <w:proofErr w:type="gramStart"/>
+            <w:r>
+              <w:t>Bigint</w:t>
+            </w:r>
+            <w:proofErr w:type="spellEnd"/>
+            <w:r>
+              <w:t>(</w:t>
+            </w:r>
+            <w:proofErr w:type="gramEnd"/>
+            <w:r>
+              <w:t>20)</w:t>
+            </w:r>
+          </w:p>
+        </w:tc>
+      </w:tr>
+      <w:tr>
+        <w:tc>
+          <w:tcPr>
+            <w:tcW w:w="4247" w:type="dxa"/>
+            <w:shd w:val="clear" w:color="auto" w:fill="FF0000"/>
+          </w:tcPr>
+          <w:p>
+            <w:proofErr w:type="spellStart"/>
+            <w:r>
+              <w:t>igrediente_nome</w:t>
+            </w:r>
+            <w:proofErr w:type="spellEnd"/>
+          </w:p>
+        </w:tc>
+        <w:tc>
+          <w:tcPr>
+            <w:tcW w:w="4247" w:type="dxa"/>
+            <w:shd w:val="clear" w:color="auto" w:fill="FF0000"/>
+          </w:tcPr>
+          <w:p>
+            <w:proofErr w:type="spellStart"/>
+            <w:proofErr w:type="gramStart"/>
+            <w:r>
+              <w:t>Varchar</w:t>
+            </w:r>
+            <w:proofErr w:type="spellEnd"/>
+            <w:r>
+              <w:t>(</w:t>
+            </w:r>
+            <w:proofErr w:type="gramEnd"/>
+            <w:r>
+              <w:t>255)</w:t>
+            </w:r>
+          </w:p>
+        </w:tc>
+      </w:tr>
+      <w:tr>
+        <w:tc>
+          <w:tcPr>
+            <w:tcW w:w="4247" w:type="dxa"/>
+            <w:shd w:val="clear" w:color="auto" w:fill="FF0000"/>
+          </w:tcPr>
+          <w:p>
+            <w:proofErr w:type="spellStart"/>
+            <w:r>
+              <w:t>igrediente_descri</w:t>
+            </w:r>
+            <w:r>
+              <w:t>c</w:t>
+            </w:r>
+            <w:r>
+              <w:t>ao</w:t>
+            </w:r>
+            <w:proofErr w:type="spellEnd"/>
+          </w:p>
+        </w:tc>
+        <w:tc>
+          <w:tcPr>
+            <w:tcW w:w="4247" w:type="dxa"/>
+            <w:shd w:val="clear" w:color="auto" w:fill="FF0000"/>
+          </w:tcPr>
+          <w:p>
+            <w:proofErr w:type="spellStart"/>
+            <w:proofErr w:type="gramStart"/>
+            <w:r>
+              <w:t>Varchar</w:t>
+            </w:r>
+            <w:proofErr w:type="spellEnd"/>
+            <w:r>
+              <w:t>(</w:t>
+            </w:r>
+            <w:proofErr w:type="gramEnd"/>
+            <w:r>
+              <w:t>255)</w:t>
+            </w:r>
+          </w:p>
+        </w:tc>
+      </w:tr>
+      <w:tr>
+        <w:tc>
+          <w:tcPr>
+            <w:tcW w:w="4247" w:type="dxa"/>
+            <w:shd w:val="clear" w:color="auto" w:fill="FF0000"/>
           </w:tcPr>
           <w:p>
             <w:proofErr w:type="spellStart"/>
@@ -2540,123 +2742,6 @@
               <w:t>igrediente</w:t>
             </w:r>
             <w:r>
-              <w:t>_id</w:t>
-            </w:r>
-            <w:proofErr w:type="spellEnd"/>
-          </w:p>
-        </w:tc>
-        <w:tc>
-          <w:tcPr>
-            <w:tcW w:w="4247" w:type="dxa"/>
-          </w:tcPr>
-          <w:p>
-            <w:proofErr w:type="spellStart"/>
-            <w:proofErr w:type="gramStart"/>
-            <w:r>
-              <w:t>Bigint</w:t>
-            </w:r>
-            <w:proofErr w:type="spellEnd"/>
-            <w:r>
-              <w:t>(</w:t>
-            </w:r>
-            <w:proofErr w:type="gramEnd"/>
-            <w:r>
-              <w:t>20)</w:t>
-            </w:r>
-          </w:p>
-        </w:tc>
-      </w:tr>
-      <w:tr>
-        <w:tc>
-          <w:tcPr>
-            <w:tcW w:w="4247" w:type="dxa"/>
-          </w:tcPr>
-          <w:p>
-            <w:proofErr w:type="spellStart"/>
-            <w:r>
-              <w:t>igrediente</w:t>
-            </w:r>
-            <w:r>
-              <w:t>_nome</w:t>
-            </w:r>
-            <w:proofErr w:type="spellEnd"/>
-          </w:p>
-        </w:tc>
-        <w:tc>
-          <w:tcPr>
-            <w:tcW w:w="4247" w:type="dxa"/>
-          </w:tcPr>
-          <w:p>
-            <w:proofErr w:type="spellStart"/>
-            <w:proofErr w:type="gramStart"/>
-            <w:r>
-              <w:t>Varchar</w:t>
-            </w:r>
-            <w:proofErr w:type="spellEnd"/>
-            <w:r>
-              <w:t>(</w:t>
-            </w:r>
-            <w:proofErr w:type="gramEnd"/>
-            <w:r>
-              <w:t>255)</w:t>
-            </w:r>
-          </w:p>
-        </w:tc>
-      </w:tr>
-      <w:tr>
-        <w:tc>
-          <w:tcPr>
-            <w:tcW w:w="4247" w:type="dxa"/>
-          </w:tcPr>
-          <w:p>
-            <w:proofErr w:type="spellStart"/>
-            <w:r>
-              <w:t>igrediente</w:t>
-            </w:r>
-            <w:r>
-              <w:t>_descri</w:t>
-            </w:r>
-            <w:r>
-              <w:t>c</w:t>
-            </w:r>
-            <w:r>
-              <w:t>ao</w:t>
-            </w:r>
-            <w:proofErr w:type="spellEnd"/>
-          </w:p>
-        </w:tc>
-        <w:tc>
-          <w:tcPr>
-            <w:tcW w:w="4247" w:type="dxa"/>
-          </w:tcPr>
-          <w:p>
-            <w:proofErr w:type="spellStart"/>
-            <w:proofErr w:type="gramStart"/>
-            <w:r>
-              <w:t>Varchar</w:t>
-            </w:r>
-            <w:proofErr w:type="spellEnd"/>
-            <w:r>
-              <w:t>(</w:t>
-            </w:r>
-            <w:proofErr w:type="gramEnd"/>
-            <w:r>
-              <w:t>255)</w:t>
-            </w:r>
-          </w:p>
-        </w:tc>
-      </w:tr>
-      <w:tr>
-        <w:tc>
-          <w:tcPr>
-            <w:tcW w:w="4247" w:type="dxa"/>
-          </w:tcPr>
-          <w:p>
-            <w:proofErr w:type="spellStart"/>
-            <w:r>
-              <w:t>igrediente</w:t>
-            </w:r>
-            <w:r>
               <w:t>_preço</w:t>
             </w:r>
             <w:proofErr w:type="spellEnd"/>
@@ -2665,6 +2750,7 @@
         <w:tc>
           <w:tcPr>
             <w:tcW w:w="4247" w:type="dxa"/>
+            <w:shd w:val="clear" w:color="auto" w:fill="FF0000"/>
           </w:tcPr>
           <w:p>
             <w:proofErr w:type="spellStart"/>
@@ -2679,6 +2765,7 @@
         <w:tc>
           <w:tcPr>
             <w:tcW w:w="4247" w:type="dxa"/>
+            <w:shd w:val="clear" w:color="auto" w:fill="FF0000"/>
           </w:tcPr>
           <w:p>
             <w:proofErr w:type="spellStart"/>
@@ -2691,6 +2778,7 @@
         <w:tc>
           <w:tcPr>
             <w:tcW w:w="4247" w:type="dxa"/>
+            <w:shd w:val="clear" w:color="auto" w:fill="FF0000"/>
           </w:tcPr>
           <w:p>
             <w:r>
@@ -2706,6 +2794,7 @@
         <w:tc>
           <w:tcPr>
             <w:tcW w:w="4247" w:type="dxa"/>
+            <w:shd w:val="clear" w:color="auto" w:fill="FF0000"/>
           </w:tcPr>
           <w:p>
             <w:pPr>
@@ -2732,6 +2821,7 @@
         <w:tc>
           <w:tcPr>
             <w:tcW w:w="4247" w:type="dxa"/>
+            <w:shd w:val="clear" w:color="auto" w:fill="FF0000"/>
           </w:tcPr>
           <w:p>
             <w:proofErr w:type="spellStart"/>
@@ -2768,6 +2858,7 @@
       <w:tblPr>
         <w:tblStyle w:val="Tabelacomgrade"/>
         <w:tblW w:w="0" w:type="auto"/>
+        <w:shd w:val="clear" w:color="auto" w:fill="FF0000"/>
         <w:tblLook w:val="04A0" w:firstRow="1" w:lastRow="0" w:firstColumn="1" w:lastColumn="0" w:noHBand="0" w:noVBand="1"/>
       </w:tblPr>
       <w:tblGrid>
@@ -2779,6 +2870,7 @@
           <w:tcPr>
             <w:tcW w:w="8494" w:type="dxa"/>
             <w:gridSpan w:val="2"/>
+            <w:shd w:val="clear" w:color="auto" w:fill="FF0000"/>
           </w:tcPr>
           <w:p>
             <w:pPr>
@@ -2811,6 +2903,7 @@
         <w:tc>
           <w:tcPr>
             <w:tcW w:w="4247" w:type="dxa"/>
+            <w:shd w:val="clear" w:color="auto" w:fill="FF0000"/>
           </w:tcPr>
           <w:p>
             <w:proofErr w:type="spellStart"/>
@@ -2829,6 +2922,7 @@
         <w:tc>
           <w:tcPr>
             <w:tcW w:w="4247" w:type="dxa"/>
+            <w:shd w:val="clear" w:color="auto" w:fill="FF0000"/>
           </w:tcPr>
           <w:p>
             <w:proofErr w:type="spellStart"/>
@@ -2851,6 +2945,7 @@
         <w:tc>
           <w:tcPr>
             <w:tcW w:w="4247" w:type="dxa"/>
+            <w:shd w:val="clear" w:color="auto" w:fill="FF0000"/>
           </w:tcPr>
           <w:p>
             <w:proofErr w:type="spellStart"/>
@@ -2866,6 +2961,7 @@
         <w:tc>
           <w:tcPr>
             <w:tcW w:w="4247" w:type="dxa"/>
+            <w:shd w:val="clear" w:color="auto" w:fill="FF0000"/>
           </w:tcPr>
           <w:p>
             <w:proofErr w:type="spellStart"/>
@@ -3083,14 +3179,7 @@
                 <w:b/>
                 <w:bCs/>
               </w:rPr>
-              <w:t>Receita</w:t>
-            </w:r>
-            <w:r>
-              <w:rPr>
-                <w:b/>
-                <w:bCs/>
-              </w:rPr>
-              <w:t>_Igrediente</w:t>
+              <w:t>Receita_Igrediente</w:t>
             </w:r>
             <w:proofErr w:type="spellEnd"/>
           </w:p>
@@ -3268,6 +3357,56 @@
     </w:sectPr>
   </w:body>
 </w:document>
+</file>
+
+<file path=word/endnotes.xml><?xml version="1.0" encoding="utf-8"?>
+<w:endnotes xmlns:wpc="http://schemas.microsoft.com/office/word/2010/wordprocessingCanvas" xmlns:cx="http://schemas.microsoft.com/office/drawing/2014/chartex" xmlns:cx1="http://schemas.microsoft.com/office/drawing/2015/9/8/chartex" xmlns:cx2="http://schemas.microsoft.com/office/drawing/2015/10/21/chartex" xmlns:cx3="http://schemas.microsoft.com/office/drawing/2016/5/9/chartex" xmlns:cx4="http://schemas.microsoft.com/office/drawing/2016/5/10/chartex" xmlns:cx5="http://schemas.microsoft.com/office/drawing/2016/5/11/chartex" xmlns:cx6="http://schemas.microsoft.com/office/drawing/2016/5/12/chartex" xmlns:cx7="http://schemas.microsoft.com/office/drawing/2016/5/13/chartex" xmlns:cx8="http://schemas.microsoft.com/office/drawing/2016/5/14/chartex" xmlns:mc="http://schemas.openxmlformats.org/markup-compatibility/2006" xmlns:aink="http://schemas.microsoft.com/office/drawing/2016/ink" xmlns:am3d="http://schemas.microsoft.com/office/drawing/2017/model3d" xmlns:o="urn:schemas-microsoft-com:office:office" xmlns:oel="http://schemas.microsoft.com/office/2019/extlst" xmlns:r="http://schemas.openxmlformats.org/officeDocument/2006/relationships" xmlns:m="http://schemas.openxmlformats.org/officeDocument/2006/math" xmlns:v="urn:schemas-microsoft-com:vml" xmlns:wp14="http://schemas.microsoft.com/office/word/2010/wordprocessingDrawing" xmlns:wp="http://schemas.openxmlformats.org/drawingml/2006/wordprocessingDrawing" xmlns:w10="urn:schemas-microsoft-com:office:word" xmlns:w="http://schemas.openxmlformats.org/wordprocessingml/2006/main" xmlns:w14="http://schemas.microsoft.com/office/word/2010/wordml" xmlns:w15="http://schemas.microsoft.com/office/word/2012/wordml" xmlns:w16cex="http://schemas.microsoft.com/office/word/2018/wordml/cex" xmlns:w16cid="http://schemas.microsoft.com/office/word/2016/wordml/cid" xmlns:w16="http://schemas.microsoft.com/office/word/2018/wordml" xmlns:w16sdtdh="http://schemas.microsoft.com/office/word/2020/wordml/sdtdatahash" xmlns:w16se="http://schemas.microsoft.com/office/word/2015/wordml/symex" xmlns:wpg="http://schemas.microsoft.com/office/word/2010/wordprocessingGroup" xmlns:wpi="http://schemas.microsoft.com/office/word/2010/wordprocessingInk" xmlns:wne="http://schemas.microsoft.com/office/word/2006/wordml" xmlns:wps="http://schemas.microsoft.com/office/word/2010/wordprocessingShape" mc:Ignorable="w14 w15 w16se w16cid w16 w16cex w16sdtdh wp14">
+  <w:endnote w:type="separator" w:id="-1">
+    <w:p>
+      <w:pPr>
+        <w:spacing w:after="0" w:line="240" w:lineRule="auto"/>
+      </w:pPr>
+      <w:r>
+        <w:separator/>
+      </w:r>
+    </w:p>
+  </w:endnote>
+  <w:endnote w:type="continuationSeparator" w:id="0">
+    <w:p>
+      <w:pPr>
+        <w:spacing w:after="0" w:line="240" w:lineRule="auto"/>
+      </w:pPr>
+      <w:r>
+        <w:continuationSeparator/>
+      </w:r>
+    </w:p>
+  </w:endnote>
+</w:endnotes>
+</file>
+
+<file path=word/footnotes.xml><?xml version="1.0" encoding="utf-8"?>
+<w:footnotes xmlns:wpc="http://schemas.microsoft.com/office/word/2010/wordprocessingCanvas" xmlns:cx="http://schemas.microsoft.com/office/drawing/2014/chartex" xmlns:cx1="http://schemas.microsoft.com/office/drawing/2015/9/8/chartex" xmlns:cx2="http://schemas.microsoft.com/office/drawing/2015/10/21/chartex" xmlns:cx3="http://schemas.microsoft.com/office/drawing/2016/5/9/chartex" xmlns:cx4="http://schemas.microsoft.com/office/drawing/2016/5/10/chartex" xmlns:cx5="http://schemas.microsoft.com/office/drawing/2016/5/11/chartex" xmlns:cx6="http://schemas.microsoft.com/office/drawing/2016/5/12/chartex" xmlns:cx7="http://schemas.microsoft.com/office/drawing/2016/5/13/chartex" xmlns:cx8="http://schemas.microsoft.com/office/drawing/2016/5/14/chartex" xmlns:mc="http://schemas.openxmlformats.org/markup-compatibility/2006" xmlns:aink="http://schemas.microsoft.com/office/drawing/2016/ink" xmlns:am3d="http://schemas.microsoft.com/office/drawing/2017/model3d" xmlns:o="urn:schemas-microsoft-com:office:office" xmlns:oel="http://schemas.microsoft.com/office/2019/extlst" xmlns:r="http://schemas.openxmlformats.org/officeDocument/2006/relationships" xmlns:m="http://schemas.openxmlformats.org/officeDocument/2006/math" xmlns:v="urn:schemas-microsoft-com:vml" xmlns:wp14="http://schemas.microsoft.com/office/word/2010/wordprocessingDrawing" xmlns:wp="http://schemas.openxmlformats.org/drawingml/2006/wordprocessingDrawing" xmlns:w10="urn:schemas-microsoft-com:office:word" xmlns:w="http://schemas.openxmlformats.org/wordprocessingml/2006/main" xmlns:w14="http://schemas.microsoft.com/office/word/2010/wordml" xmlns:w15="http://schemas.microsoft.com/office/word/2012/wordml" xmlns:w16cex="http://schemas.microsoft.com/office/word/2018/wordml/cex" xmlns:w16cid="http://schemas.microsoft.com/office/word/2016/wordml/cid" xmlns:w16="http://schemas.microsoft.com/office/word/2018/wordml" xmlns:w16sdtdh="http://schemas.microsoft.com/office/word/2020/wordml/sdtdatahash" xmlns:w16se="http://schemas.microsoft.com/office/word/2015/wordml/symex" xmlns:wpg="http://schemas.microsoft.com/office/word/2010/wordprocessingGroup" xmlns:wpi="http://schemas.microsoft.com/office/word/2010/wordprocessingInk" xmlns:wne="http://schemas.microsoft.com/office/word/2006/wordml" xmlns:wps="http://schemas.microsoft.com/office/word/2010/wordprocessingShape" mc:Ignorable="w14 w15 w16se w16cid w16 w16cex w16sdtdh wp14">
+  <w:footnote w:type="separator" w:id="-1">
+    <w:p>
+      <w:pPr>
+        <w:spacing w:after="0" w:line="240" w:lineRule="auto"/>
+      </w:pPr>
+      <w:r>
+        <w:separator/>
+      </w:r>
+    </w:p>
+  </w:footnote>
+  <w:footnote w:type="continuationSeparator" w:id="0">
+    <w:p>
+      <w:pPr>
+        <w:spacing w:after="0" w:line="240" w:lineRule="auto"/>
+      </w:pPr>
+      <w:r>
+        <w:continuationSeparator/>
+      </w:r>
+    </w:p>
+  </w:footnote>
+</w:footnotes>
 </file>
 
 <file path=word/styles.xml><?xml version="1.0" encoding="utf-8"?>
@@ -3718,6 +3857,50 @@
       </w:tblBorders>
     </w:tblPr>
   </w:style>
+  <w:style w:type="paragraph" w:styleId="Cabealho">
+    <w:name w:val="header"/>
+    <w:basedOn w:val="Normal"/>
+    <w:link w:val="CabealhoChar"/>
+    <w:uiPriority w:val="99"/>
+    <w:unhideWhenUsed/>
+    <w:rsid w:val="009F5AFA"/>
+    <w:pPr>
+      <w:tabs>
+        <w:tab w:val="center" w:pos="4252"/>
+        <w:tab w:val="right" w:pos="8504"/>
+      </w:tabs>
+      <w:spacing w:after="0" w:line="240" w:lineRule="auto"/>
+    </w:pPr>
+  </w:style>
+  <w:style w:type="character" w:customStyle="1" w:styleId="CabealhoChar">
+    <w:name w:val="Cabeçalho Char"/>
+    <w:basedOn w:val="Fontepargpadro"/>
+    <w:link w:val="Cabealho"/>
+    <w:uiPriority w:val="99"/>
+    <w:rsid w:val="009F5AFA"/>
+  </w:style>
+  <w:style w:type="paragraph" w:styleId="Rodap">
+    <w:name w:val="footer"/>
+    <w:basedOn w:val="Normal"/>
+    <w:link w:val="RodapChar"/>
+    <w:uiPriority w:val="99"/>
+    <w:unhideWhenUsed/>
+    <w:rsid w:val="009F5AFA"/>
+    <w:pPr>
+      <w:tabs>
+        <w:tab w:val="center" w:pos="4252"/>
+        <w:tab w:val="right" w:pos="8504"/>
+      </w:tabs>
+      <w:spacing w:after="0" w:line="240" w:lineRule="auto"/>
+    </w:pPr>
+  </w:style>
+  <w:style w:type="character" w:customStyle="1" w:styleId="RodapChar">
+    <w:name w:val="Rodapé Char"/>
+    <w:basedOn w:val="Fontepargpadro"/>
+    <w:link w:val="Rodap"/>
+    <w:uiPriority w:val="99"/>
+    <w:rsid w:val="009F5AFA"/>
+  </w:style>
 </w:styles>
 </file>
 

</xml_diff>

<commit_message>
Atualizado o banco de dados bolos_caseiros versão 3
</commit_message>
<xml_diff>
--- a/Documentação_site_bolos/Modelagem_Bd.docx
+++ b/Documentação_site_bolos/Modelagem_Bd.docx
@@ -10,14 +10,15 @@
         <w:tblLook w:val="04A0" w:firstRow="1" w:lastRow="0" w:firstColumn="1" w:lastColumn="0" w:noHBand="0" w:noVBand="1"/>
       </w:tblPr>
       <w:tblGrid>
-        <w:gridCol w:w="4247"/>
-        <w:gridCol w:w="4247"/>
+        <w:gridCol w:w="3100"/>
+        <w:gridCol w:w="2140"/>
+        <w:gridCol w:w="3254"/>
       </w:tblGrid>
       <w:tr>
         <w:tc>
           <w:tcPr>
             <w:tcW w:w="8494" w:type="dxa"/>
-            <w:gridSpan w:val="2"/>
+            <w:gridSpan w:val="3"/>
             <w:shd w:val="clear" w:color="auto" w:fill="C5E0B3" w:themeFill="accent6" w:themeFillTint="66"/>
           </w:tcPr>
           <w:p>
@@ -57,26 +58,79 @@
       <w:tr>
         <w:tc>
           <w:tcPr>
-            <w:tcW w:w="4247" w:type="dxa"/>
-            <w:shd w:val="clear" w:color="auto" w:fill="C5E0B3" w:themeFill="accent6" w:themeFillTint="66"/>
-          </w:tcPr>
-          <w:p>
-            <w:proofErr w:type="spellStart"/>
-            <w:r>
-              <w:t>cliente</w:t>
-            </w:r>
-            <w:r>
-              <w:t>_</w:t>
-            </w:r>
-            <w:r>
-              <w:t>id</w:t>
-            </w:r>
-            <w:proofErr w:type="spellEnd"/>
-          </w:p>
-        </w:tc>
-        <w:tc>
-          <w:tcPr>
-            <w:tcW w:w="4247" w:type="dxa"/>
+            <w:tcW w:w="8494" w:type="dxa"/>
+            <w:gridSpan w:val="3"/>
+            <w:shd w:val="clear" w:color="auto" w:fill="C5E0B3" w:themeFill="accent6" w:themeFillTint="66"/>
+          </w:tcPr>
+          <w:p>
+            <w:pPr>
+              <w:rPr>
+                <w:b/>
+                <w:bCs/>
+              </w:rPr>
+            </w:pPr>
+            <w:r>
+              <w:rPr>
+                <w:b/>
+                <w:bCs/>
+              </w:rPr>
+              <w:t>Descrição: Tabela contendo os dados dos Clientes.</w:t>
+            </w:r>
+          </w:p>
+        </w:tc>
+      </w:tr>
+      <w:tr>
+        <w:tc>
+          <w:tcPr>
+            <w:tcW w:w="3100" w:type="dxa"/>
+            <w:shd w:val="clear" w:color="auto" w:fill="C5E0B3" w:themeFill="accent6" w:themeFillTint="66"/>
+          </w:tcPr>
+          <w:p>
+            <w:r>
+              <w:t>Nome</w:t>
+            </w:r>
+          </w:p>
+        </w:tc>
+        <w:tc>
+          <w:tcPr>
+            <w:tcW w:w="2140" w:type="dxa"/>
+            <w:shd w:val="clear" w:color="auto" w:fill="C5E0B3" w:themeFill="accent6" w:themeFillTint="66"/>
+          </w:tcPr>
+          <w:p>
+            <w:r>
+              <w:t>Tipo</w:t>
+            </w:r>
+          </w:p>
+        </w:tc>
+        <w:tc>
+          <w:tcPr>
+            <w:tcW w:w="3254" w:type="dxa"/>
+            <w:shd w:val="clear" w:color="auto" w:fill="C5E0B3" w:themeFill="accent6" w:themeFillTint="66"/>
+          </w:tcPr>
+          <w:p>
+            <w:r>
+              <w:t>Descrição</w:t>
+            </w:r>
+          </w:p>
+        </w:tc>
+      </w:tr>
+      <w:tr>
+        <w:tc>
+          <w:tcPr>
+            <w:tcW w:w="3100" w:type="dxa"/>
+            <w:shd w:val="clear" w:color="auto" w:fill="C5E0B3" w:themeFill="accent6" w:themeFillTint="66"/>
+          </w:tcPr>
+          <w:p>
+            <w:proofErr w:type="spellStart"/>
+            <w:r>
+              <w:t>cliente_id</w:t>
+            </w:r>
+            <w:proofErr w:type="spellEnd"/>
+          </w:p>
+        </w:tc>
+        <w:tc>
+          <w:tcPr>
+            <w:tcW w:w="2140" w:type="dxa"/>
             <w:shd w:val="clear" w:color="auto" w:fill="C5E0B3" w:themeFill="accent6" w:themeFillTint="66"/>
           </w:tcPr>
           <w:p>
@@ -90,11 +144,22 @@
             </w:r>
           </w:p>
         </w:tc>
-      </w:tr>
-      <w:tr>
-        <w:tc>
-          <w:tcPr>
-            <w:tcW w:w="4247" w:type="dxa"/>
+        <w:tc>
+          <w:tcPr>
+            <w:tcW w:w="3254" w:type="dxa"/>
+            <w:shd w:val="clear" w:color="auto" w:fill="C5E0B3" w:themeFill="accent6" w:themeFillTint="66"/>
+          </w:tcPr>
+          <w:p>
+            <w:r>
+              <w:t>Identificador único do Cliente</w:t>
+            </w:r>
+          </w:p>
+        </w:tc>
+      </w:tr>
+      <w:tr>
+        <w:tc>
+          <w:tcPr>
+            <w:tcW w:w="3100" w:type="dxa"/>
             <w:shd w:val="clear" w:color="auto" w:fill="C5E0B3" w:themeFill="accent6" w:themeFillTint="66"/>
           </w:tcPr>
           <w:p>
@@ -115,7 +180,7 @@
         </w:tc>
         <w:tc>
           <w:tcPr>
-            <w:tcW w:w="4247" w:type="dxa"/>
+            <w:tcW w:w="2140" w:type="dxa"/>
             <w:shd w:val="clear" w:color="auto" w:fill="C5E0B3" w:themeFill="accent6" w:themeFillTint="66"/>
           </w:tcPr>
           <w:p>
@@ -140,6 +205,25 @@
                 <w:color w:val="FF0000"/>
               </w:rPr>
               <w:t>20)</w:t>
+            </w:r>
+          </w:p>
+        </w:tc>
+        <w:tc>
+          <w:tcPr>
+            <w:tcW w:w="3254" w:type="dxa"/>
+            <w:shd w:val="clear" w:color="auto" w:fill="C5E0B3" w:themeFill="accent6" w:themeFillTint="66"/>
+          </w:tcPr>
+          <w:p>
+            <w:pPr>
+              <w:rPr>
+                <w:color w:val="FF0000"/>
+              </w:rPr>
+            </w:pPr>
+            <w:r>
+              <w:rPr>
+                <w:color w:val="FF0000"/>
+              </w:rPr>
+              <w:t>Chave estrangeira referente a tabela cliente</w:t>
             </w:r>
           </w:p>
         </w:tc>
@@ -1099,7 +1183,7 @@
       <w:tblPr>
         <w:tblStyle w:val="Tabelacomgrade"/>
         <w:tblW w:w="0" w:type="auto"/>
-        <w:shd w:val="clear" w:color="auto" w:fill="FF0000"/>
+        <w:shd w:val="clear" w:color="auto" w:fill="C5E0B3" w:themeFill="accent6" w:themeFillTint="66"/>
         <w:tblLook w:val="04A0" w:firstRow="1" w:lastRow="0" w:firstColumn="1" w:lastColumn="0" w:noHBand="0" w:noVBand="1"/>
       </w:tblPr>
       <w:tblGrid>
@@ -1111,7 +1195,7 @@
           <w:tcPr>
             <w:tcW w:w="8494" w:type="dxa"/>
             <w:gridSpan w:val="2"/>
-            <w:shd w:val="clear" w:color="auto" w:fill="FF0000"/>
+            <w:shd w:val="clear" w:color="auto" w:fill="C5E0B3" w:themeFill="accent6" w:themeFillTint="66"/>
           </w:tcPr>
           <w:p>
             <w:pPr>
@@ -1152,7 +1236,7 @@
           <w:tcPr>
             <w:tcW w:w="8494" w:type="dxa"/>
             <w:gridSpan w:val="2"/>
-            <w:shd w:val="clear" w:color="auto" w:fill="FF0000"/>
+            <w:shd w:val="clear" w:color="auto" w:fill="C5E0B3" w:themeFill="accent6" w:themeFillTint="66"/>
           </w:tcPr>
           <w:p>
             <w:pPr>
@@ -1169,7 +1253,7 @@
         <w:tc>
           <w:tcPr>
             <w:tcW w:w="4247" w:type="dxa"/>
-            <w:shd w:val="clear" w:color="auto" w:fill="FF0000"/>
+            <w:shd w:val="clear" w:color="auto" w:fill="C5E0B3" w:themeFill="accent6" w:themeFillTint="66"/>
           </w:tcPr>
           <w:p>
             <w:proofErr w:type="spellStart"/>
@@ -1182,7 +1266,7 @@
         <w:tc>
           <w:tcPr>
             <w:tcW w:w="4247" w:type="dxa"/>
-            <w:shd w:val="clear" w:color="auto" w:fill="FF0000"/>
+            <w:shd w:val="clear" w:color="auto" w:fill="C5E0B3" w:themeFill="accent6" w:themeFillTint="66"/>
           </w:tcPr>
           <w:p>
             <w:proofErr w:type="spellStart"/>
@@ -1200,7 +1284,7 @@
         <w:tc>
           <w:tcPr>
             <w:tcW w:w="4247" w:type="dxa"/>
-            <w:shd w:val="clear" w:color="auto" w:fill="FF0000"/>
+            <w:shd w:val="clear" w:color="auto" w:fill="C5E0B3" w:themeFill="accent6" w:themeFillTint="66"/>
           </w:tcPr>
           <w:p>
             <w:proofErr w:type="spellStart"/>
@@ -1213,7 +1297,7 @@
         <w:tc>
           <w:tcPr>
             <w:tcW w:w="4247" w:type="dxa"/>
-            <w:shd w:val="clear" w:color="auto" w:fill="FF0000"/>
+            <w:shd w:val="clear" w:color="auto" w:fill="C5E0B3" w:themeFill="accent6" w:themeFillTint="66"/>
           </w:tcPr>
           <w:p>
             <w:proofErr w:type="spellStart"/>
@@ -1236,7 +1320,7 @@
         <w:tc>
           <w:tcPr>
             <w:tcW w:w="4247" w:type="dxa"/>
-            <w:shd w:val="clear" w:color="auto" w:fill="FF0000"/>
+            <w:shd w:val="clear" w:color="auto" w:fill="C5E0B3" w:themeFill="accent6" w:themeFillTint="66"/>
           </w:tcPr>
           <w:p>
             <w:pPr>
@@ -1257,7 +1341,7 @@
         <w:tc>
           <w:tcPr>
             <w:tcW w:w="4247" w:type="dxa"/>
-            <w:shd w:val="clear" w:color="auto" w:fill="FF0000"/>
+            <w:shd w:val="clear" w:color="auto" w:fill="C5E0B3" w:themeFill="accent6" w:themeFillTint="66"/>
           </w:tcPr>
           <w:p>
             <w:pPr>
@@ -1294,7 +1378,7 @@
         <w:tc>
           <w:tcPr>
             <w:tcW w:w="4247" w:type="dxa"/>
-            <w:shd w:val="clear" w:color="auto" w:fill="FF0000"/>
+            <w:shd w:val="clear" w:color="auto" w:fill="C5E0B3" w:themeFill="accent6" w:themeFillTint="66"/>
           </w:tcPr>
           <w:p>
             <w:pPr>
@@ -1307,147 +1391,9 @@
         <w:tc>
           <w:tcPr>
             <w:tcW w:w="4247" w:type="dxa"/>
-            <w:shd w:val="clear" w:color="auto" w:fill="FF0000"/>
+            <w:shd w:val="clear" w:color="auto" w:fill="C5E0B3" w:themeFill="accent6" w:themeFillTint="66"/>
           </w:tcPr>
           <w:p/>
-        </w:tc>
-      </w:tr>
-    </w:tbl>
-    <w:p/>
-    <w:tbl>
-      <w:tblPr>
-        <w:tblStyle w:val="Tabelacomgrade"/>
-        <w:tblW w:w="0" w:type="auto"/>
-        <w:shd w:val="clear" w:color="auto" w:fill="FF0000"/>
-        <w:tblLook w:val="04A0" w:firstRow="1" w:lastRow="0" w:firstColumn="1" w:lastColumn="0" w:noHBand="0" w:noVBand="1"/>
-      </w:tblPr>
-      <w:tblGrid>
-        <w:gridCol w:w="4247"/>
-        <w:gridCol w:w="4247"/>
-      </w:tblGrid>
-      <w:tr>
-        <w:tc>
-          <w:tcPr>
-            <w:tcW w:w="8494" w:type="dxa"/>
-            <w:gridSpan w:val="2"/>
-            <w:shd w:val="clear" w:color="auto" w:fill="FF0000"/>
-          </w:tcPr>
-          <w:p>
-            <w:pPr>
-              <w:jc w:val="center"/>
-              <w:rPr>
-                <w:b/>
-                <w:bCs/>
-              </w:rPr>
-            </w:pPr>
-            <w:proofErr w:type="spellStart"/>
-            <w:r>
-              <w:rPr>
-                <w:b/>
-                <w:bCs/>
-              </w:rPr>
-              <w:t>T</w:t>
-            </w:r>
-            <w:r>
-              <w:rPr>
-                <w:b/>
-                <w:bCs/>
-              </w:rPr>
-              <w:t>b_</w:t>
-            </w:r>
-            <w:r>
-              <w:rPr>
-                <w:b/>
-                <w:bCs/>
-              </w:rPr>
-              <w:t>Vendedor</w:t>
-            </w:r>
-            <w:proofErr w:type="spellEnd"/>
-          </w:p>
-        </w:tc>
-      </w:tr>
-      <w:tr>
-        <w:tc>
-          <w:tcPr>
-            <w:tcW w:w="4247" w:type="dxa"/>
-            <w:shd w:val="clear" w:color="auto" w:fill="FF0000"/>
-          </w:tcPr>
-          <w:p>
-            <w:proofErr w:type="spellStart"/>
-            <w:r>
-              <w:t>vendedor_id</w:t>
-            </w:r>
-            <w:proofErr w:type="spellEnd"/>
-          </w:p>
-        </w:tc>
-        <w:tc>
-          <w:tcPr>
-            <w:tcW w:w="4247" w:type="dxa"/>
-            <w:shd w:val="clear" w:color="auto" w:fill="FF0000"/>
-          </w:tcPr>
-          <w:p>
-            <w:proofErr w:type="spellStart"/>
-            <w:r>
-              <w:t>Bigint</w:t>
-            </w:r>
-            <w:proofErr w:type="spellEnd"/>
-            <w:r>
-              <w:t xml:space="preserve"> (20)</w:t>
-            </w:r>
-          </w:p>
-        </w:tc>
-      </w:tr>
-      <w:tr>
-        <w:tc>
-          <w:tcPr>
-            <w:tcW w:w="4247" w:type="dxa"/>
-            <w:shd w:val="clear" w:color="auto" w:fill="FF0000"/>
-          </w:tcPr>
-          <w:p>
-            <w:pPr>
-              <w:rPr>
-                <w:color w:val="FF0000"/>
-              </w:rPr>
-            </w:pPr>
-            <w:proofErr w:type="spellStart"/>
-            <w:r>
-              <w:rPr>
-                <w:color w:val="FF0000"/>
-              </w:rPr>
-              <w:t>vendedor_user_fk</w:t>
-            </w:r>
-            <w:proofErr w:type="spellEnd"/>
-          </w:p>
-        </w:tc>
-        <w:tc>
-          <w:tcPr>
-            <w:tcW w:w="4247" w:type="dxa"/>
-            <w:shd w:val="clear" w:color="auto" w:fill="FF0000"/>
-          </w:tcPr>
-          <w:p>
-            <w:proofErr w:type="spellStart"/>
-            <w:proofErr w:type="gramStart"/>
-            <w:r>
-              <w:rPr>
-                <w:color w:val="FF0000"/>
-              </w:rPr>
-              <w:t>Bigint</w:t>
-            </w:r>
-            <w:proofErr w:type="spellEnd"/>
-            <w:r>
-              <w:rPr>
-                <w:color w:val="FF0000"/>
-              </w:rPr>
-              <w:t>(</w:t>
-            </w:r>
-            <w:proofErr w:type="gramEnd"/>
-            <w:r>
-              <w:rPr>
-                <w:color w:val="FF0000"/>
-              </w:rPr>
-              <w:t>20)</w:t>
-            </w:r>
-          </w:p>
         </w:tc>
       </w:tr>
     </w:tbl>
@@ -1498,28 +1444,22 @@
                 <w:b/>
                 <w:bCs/>
               </w:rPr>
-              <w:t>Tipo_Produto</w:t>
-            </w:r>
-            <w:proofErr w:type="spellEnd"/>
-          </w:p>
-        </w:tc>
-      </w:tr>
-      <w:tr>
-        <w:tc>
-          <w:tcPr>
-            <w:tcW w:w="4247" w:type="dxa"/>
-            <w:shd w:val="clear" w:color="auto" w:fill="C5E0B3" w:themeFill="accent6" w:themeFillTint="66"/>
-          </w:tcPr>
-          <w:p>
-            <w:proofErr w:type="spellStart"/>
-            <w:r>
-              <w:t>tipo</w:t>
-            </w:r>
-            <w:r>
-              <w:t>_produto</w:t>
-            </w:r>
-            <w:r>
-              <w:t>_id</w:t>
+              <w:t>Vendedor</w:t>
+            </w:r>
+            <w:proofErr w:type="spellEnd"/>
+          </w:p>
+        </w:tc>
+      </w:tr>
+      <w:tr>
+        <w:tc>
+          <w:tcPr>
+            <w:tcW w:w="4247" w:type="dxa"/>
+            <w:shd w:val="clear" w:color="auto" w:fill="C5E0B3" w:themeFill="accent6" w:themeFillTint="66"/>
+          </w:tcPr>
+          <w:p>
+            <w:proofErr w:type="spellStart"/>
+            <w:r>
+              <w:t>vendedor_id</w:t>
             </w:r>
             <w:proofErr w:type="spellEnd"/>
           </w:p>
@@ -1555,7 +1495,10 @@
             </w:pPr>
             <w:proofErr w:type="spellStart"/>
             <w:r>
-              <w:t>tipo_produto_nome</w:t>
+              <w:rPr>
+                <w:color w:val="FF0000"/>
+              </w:rPr>
+              <w:t>vendedor_user_fk</w:t>
             </w:r>
             <w:proofErr w:type="spellEnd"/>
           </w:p>
@@ -1569,33 +1512,26 @@
             <w:proofErr w:type="spellStart"/>
             <w:proofErr w:type="gramStart"/>
             <w:r>
-              <w:t>Varchar</w:t>
-            </w:r>
-            <w:proofErr w:type="spellEnd"/>
-            <w:r>
+              <w:rPr>
+                <w:color w:val="FF0000"/>
+              </w:rPr>
+              <w:t>Bigint</w:t>
+            </w:r>
+            <w:proofErr w:type="spellEnd"/>
+            <w:r>
+              <w:rPr>
+                <w:color w:val="FF0000"/>
+              </w:rPr>
               <w:t>(</w:t>
             </w:r>
             <w:proofErr w:type="gramEnd"/>
             <w:r>
-              <w:t>255)</w:t>
-            </w:r>
-          </w:p>
-        </w:tc>
-      </w:tr>
-      <w:tr>
-        <w:tc>
-          <w:tcPr>
-            <w:tcW w:w="4247" w:type="dxa"/>
-            <w:shd w:val="clear" w:color="auto" w:fill="C5E0B3" w:themeFill="accent6" w:themeFillTint="66"/>
-          </w:tcPr>
-          <w:p/>
-        </w:tc>
-        <w:tc>
-          <w:tcPr>
-            <w:tcW w:w="4247" w:type="dxa"/>
-            <w:shd w:val="clear" w:color="auto" w:fill="C5E0B3" w:themeFill="accent6" w:themeFillTint="66"/>
-          </w:tcPr>
-          <w:p/>
+              <w:rPr>
+                <w:color w:val="FF0000"/>
+              </w:rPr>
+              <w:t>20)</w:t>
+            </w:r>
+          </w:p>
         </w:tc>
       </w:tr>
     </w:tbl>
@@ -1604,7 +1540,7 @@
       <w:tblPr>
         <w:tblStyle w:val="Tabelacomgrade"/>
         <w:tblW w:w="0" w:type="auto"/>
-        <w:shd w:val="clear" w:color="auto" w:fill="FF0000"/>
+        <w:shd w:val="clear" w:color="auto" w:fill="C5E0B3" w:themeFill="accent6" w:themeFillTint="66"/>
         <w:tblLook w:val="04A0" w:firstRow="1" w:lastRow="0" w:firstColumn="1" w:lastColumn="0" w:noHBand="0" w:noVBand="1"/>
       </w:tblPr>
       <w:tblGrid>
@@ -1616,7 +1552,7 @@
           <w:tcPr>
             <w:tcW w:w="8494" w:type="dxa"/>
             <w:gridSpan w:val="2"/>
-            <w:shd w:val="clear" w:color="auto" w:fill="FF0000"/>
+            <w:shd w:val="clear" w:color="auto" w:fill="C5E0B3" w:themeFill="accent6" w:themeFillTint="66"/>
           </w:tcPr>
           <w:p>
             <w:pPr>
@@ -1646,34 +1582,37 @@
                 <w:b/>
                 <w:bCs/>
               </w:rPr>
-              <w:t>Venda</w:t>
-            </w:r>
-            <w:proofErr w:type="spellEnd"/>
-          </w:p>
-        </w:tc>
-      </w:tr>
-      <w:tr>
-        <w:tc>
-          <w:tcPr>
-            <w:tcW w:w="4247" w:type="dxa"/>
-            <w:shd w:val="clear" w:color="auto" w:fill="FF0000"/>
-          </w:tcPr>
-          <w:p>
-            <w:r>
-              <w:t>vend</w:t>
-            </w:r>
-            <w:r>
-              <w:t xml:space="preserve">a </w:t>
+              <w:t>Tipo_Produto</w:t>
+            </w:r>
+            <w:proofErr w:type="spellEnd"/>
+          </w:p>
+        </w:tc>
+      </w:tr>
+      <w:tr>
+        <w:tc>
+          <w:tcPr>
+            <w:tcW w:w="4247" w:type="dxa"/>
+            <w:shd w:val="clear" w:color="auto" w:fill="C5E0B3" w:themeFill="accent6" w:themeFillTint="66"/>
+          </w:tcPr>
+          <w:p>
+            <w:proofErr w:type="spellStart"/>
+            <w:r>
+              <w:lastRenderedPageBreak/>
+              <w:t>tipo</w:t>
+            </w:r>
+            <w:r>
+              <w:t>_produto</w:t>
             </w:r>
             <w:r>
               <w:t>_id</w:t>
             </w:r>
-          </w:p>
-        </w:tc>
-        <w:tc>
-          <w:tcPr>
-            <w:tcW w:w="4247" w:type="dxa"/>
-            <w:shd w:val="clear" w:color="auto" w:fill="FF0000"/>
+            <w:proofErr w:type="spellEnd"/>
+          </w:p>
+        </w:tc>
+        <w:tc>
+          <w:tcPr>
+            <w:tcW w:w="4247" w:type="dxa"/>
+            <w:shd w:val="clear" w:color="auto" w:fill="C5E0B3" w:themeFill="accent6" w:themeFillTint="66"/>
           </w:tcPr>
           <w:p>
             <w:proofErr w:type="spellStart"/>
@@ -1691,7 +1630,7 @@
         <w:tc>
           <w:tcPr>
             <w:tcW w:w="4247" w:type="dxa"/>
-            <w:shd w:val="clear" w:color="auto" w:fill="FF0000"/>
+            <w:shd w:val="clear" w:color="auto" w:fill="C5E0B3" w:themeFill="accent6" w:themeFillTint="66"/>
           </w:tcPr>
           <w:p>
             <w:pPr>
@@ -1701,229 +1640,45 @@
             </w:pPr>
             <w:proofErr w:type="spellStart"/>
             <w:r>
-              <w:rPr>
-                <w:color w:val="FF0000"/>
-              </w:rPr>
-              <w:t>venda_valor</w:t>
-            </w:r>
-            <w:r>
-              <w:rPr>
-                <w:color w:val="FF0000"/>
-              </w:rPr>
-              <w:t>_total</w:t>
-            </w:r>
-            <w:proofErr w:type="spellEnd"/>
-          </w:p>
-        </w:tc>
-        <w:tc>
-          <w:tcPr>
-            <w:tcW w:w="4247" w:type="dxa"/>
-            <w:shd w:val="clear" w:color="auto" w:fill="FF0000"/>
-          </w:tcPr>
-          <w:p>
-            <w:proofErr w:type="spellStart"/>
-            <w:r>
-              <w:t>double</w:t>
-            </w:r>
-            <w:proofErr w:type="spellEnd"/>
-          </w:p>
-        </w:tc>
-      </w:tr>
-      <w:tr>
-        <w:tc>
-          <w:tcPr>
-            <w:tcW w:w="4247" w:type="dxa"/>
-            <w:shd w:val="clear" w:color="auto" w:fill="FF0000"/>
-          </w:tcPr>
-          <w:p>
-            <w:proofErr w:type="spellStart"/>
-            <w:r>
-              <w:t>venda_lucro</w:t>
-            </w:r>
-            <w:proofErr w:type="spellEnd"/>
-          </w:p>
-        </w:tc>
-        <w:tc>
-          <w:tcPr>
-            <w:tcW w:w="4247" w:type="dxa"/>
-            <w:shd w:val="clear" w:color="auto" w:fill="FF0000"/>
-          </w:tcPr>
-          <w:p>
-            <w:proofErr w:type="spellStart"/>
-            <w:r>
-              <w:t>double</w:t>
-            </w:r>
-            <w:proofErr w:type="spellEnd"/>
-          </w:p>
-        </w:tc>
-      </w:tr>
-      <w:tr>
-        <w:tc>
-          <w:tcPr>
-            <w:tcW w:w="4247" w:type="dxa"/>
-            <w:shd w:val="clear" w:color="auto" w:fill="FF0000"/>
-          </w:tcPr>
-          <w:p>
-            <w:proofErr w:type="spellStart"/>
-            <w:r>
-              <w:t>venda_data</w:t>
-            </w:r>
-            <w:proofErr w:type="spellEnd"/>
-          </w:p>
-        </w:tc>
-        <w:tc>
-          <w:tcPr>
-            <w:tcW w:w="4247" w:type="dxa"/>
-            <w:shd w:val="clear" w:color="auto" w:fill="FF0000"/>
-          </w:tcPr>
-          <w:p>
-            <w:r>
-              <w:t>Date</w:t>
-            </w:r>
-          </w:p>
-        </w:tc>
-      </w:tr>
-      <w:tr>
-        <w:tc>
-          <w:tcPr>
-            <w:tcW w:w="4247" w:type="dxa"/>
-            <w:shd w:val="clear" w:color="auto" w:fill="FF0000"/>
-          </w:tcPr>
-          <w:p>
-            <w:proofErr w:type="spellStart"/>
-            <w:r>
-              <w:rPr>
-                <w:color w:val="FF0000"/>
-              </w:rPr>
-              <w:t>v</w:t>
-            </w:r>
-            <w:r>
-              <w:rPr>
-                <w:color w:val="FF0000"/>
-              </w:rPr>
-              <w:t>enda_</w:t>
-            </w:r>
-            <w:r>
-              <w:rPr>
-                <w:color w:val="FF0000"/>
-              </w:rPr>
-              <w:t>vendedor_</w:t>
-            </w:r>
-            <w:r>
-              <w:rPr>
-                <w:color w:val="FF0000"/>
-              </w:rPr>
-              <w:t>fk</w:t>
-            </w:r>
-            <w:proofErr w:type="spellEnd"/>
-          </w:p>
-        </w:tc>
-        <w:tc>
-          <w:tcPr>
-            <w:tcW w:w="4247" w:type="dxa"/>
-            <w:shd w:val="clear" w:color="auto" w:fill="FF0000"/>
-          </w:tcPr>
-          <w:p>
-            <w:pPr>
-              <w:rPr>
-                <w:color w:val="FF0000"/>
-              </w:rPr>
-            </w:pPr>
+              <w:t>tipo_produto_nome</w:t>
+            </w:r>
+            <w:proofErr w:type="spellEnd"/>
+          </w:p>
+        </w:tc>
+        <w:tc>
+          <w:tcPr>
+            <w:tcW w:w="4247" w:type="dxa"/>
+            <w:shd w:val="clear" w:color="auto" w:fill="C5E0B3" w:themeFill="accent6" w:themeFillTint="66"/>
+          </w:tcPr>
+          <w:p>
             <w:proofErr w:type="spellStart"/>
             <w:proofErr w:type="gramStart"/>
             <w:r>
-              <w:rPr>
-                <w:color w:val="FF0000"/>
-              </w:rPr>
-              <w:t>Bigint</w:t>
-            </w:r>
-            <w:proofErr w:type="spellEnd"/>
-            <w:r>
-              <w:rPr>
-                <w:color w:val="FF0000"/>
-              </w:rPr>
+              <w:t>Varchar</w:t>
+            </w:r>
+            <w:proofErr w:type="spellEnd"/>
+            <w:r>
               <w:t>(</w:t>
             </w:r>
             <w:proofErr w:type="gramEnd"/>
             <w:r>
-              <w:rPr>
-                <w:color w:val="FF0000"/>
-              </w:rPr>
-              <w:t>20)</w:t>
-            </w:r>
-          </w:p>
-        </w:tc>
-      </w:tr>
-      <w:tr>
-        <w:tc>
-          <w:tcPr>
-            <w:tcW w:w="4247" w:type="dxa"/>
-            <w:shd w:val="clear" w:color="auto" w:fill="FF0000"/>
-          </w:tcPr>
-          <w:p>
-            <w:pPr>
-              <w:rPr>
-                <w:color w:val="FF0000"/>
-              </w:rPr>
-            </w:pPr>
-            <w:proofErr w:type="spellStart"/>
-            <w:r>
-              <w:rPr>
-                <w:color w:val="FF0000"/>
-              </w:rPr>
-              <w:t>venda_cliente_fk</w:t>
-            </w:r>
-            <w:proofErr w:type="spellEnd"/>
-          </w:p>
-        </w:tc>
-        <w:tc>
-          <w:tcPr>
-            <w:tcW w:w="4247" w:type="dxa"/>
-            <w:shd w:val="clear" w:color="auto" w:fill="FF0000"/>
-          </w:tcPr>
-          <w:p>
-            <w:pPr>
-              <w:rPr>
-                <w:color w:val="FF0000"/>
-              </w:rPr>
-            </w:pPr>
-            <w:proofErr w:type="spellStart"/>
-            <w:proofErr w:type="gramStart"/>
-            <w:r>
-              <w:rPr>
-                <w:color w:val="FF0000"/>
-              </w:rPr>
-              <w:t>Bigint</w:t>
-            </w:r>
-            <w:proofErr w:type="spellEnd"/>
-            <w:r>
-              <w:rPr>
-                <w:color w:val="FF0000"/>
-              </w:rPr>
-              <w:t>(</w:t>
-            </w:r>
-            <w:proofErr w:type="gramEnd"/>
-            <w:r>
-              <w:rPr>
-                <w:color w:val="FF0000"/>
-              </w:rPr>
-              <w:t>20)</w:t>
-            </w:r>
-          </w:p>
-        </w:tc>
-      </w:tr>
-      <w:tr>
-        <w:tc>
-          <w:tcPr>
-            <w:tcW w:w="4247" w:type="dxa"/>
-            <w:shd w:val="clear" w:color="auto" w:fill="FF0000"/>
+              <w:t>255)</w:t>
+            </w:r>
+          </w:p>
+        </w:tc>
+      </w:tr>
+      <w:tr>
+        <w:tc>
+          <w:tcPr>
+            <w:tcW w:w="4247" w:type="dxa"/>
+            <w:shd w:val="clear" w:color="auto" w:fill="C5E0B3" w:themeFill="accent6" w:themeFillTint="66"/>
           </w:tcPr>
           <w:p/>
         </w:tc>
         <w:tc>
           <w:tcPr>
             <w:tcW w:w="4247" w:type="dxa"/>
-            <w:shd w:val="clear" w:color="auto" w:fill="FF0000"/>
+            <w:shd w:val="clear" w:color="auto" w:fill="C5E0B3" w:themeFill="accent6" w:themeFillTint="66"/>
           </w:tcPr>
           <w:p/>
         </w:tc>
@@ -1934,7 +1689,7 @@
       <w:tblPr>
         <w:tblStyle w:val="Tabelacomgrade"/>
         <w:tblW w:w="0" w:type="auto"/>
-        <w:shd w:val="clear" w:color="auto" w:fill="FF0000"/>
+        <w:shd w:val="clear" w:color="auto" w:fill="C5E0B3" w:themeFill="accent6" w:themeFillTint="66"/>
         <w:tblLook w:val="04A0" w:firstRow="1" w:lastRow="0" w:firstColumn="1" w:lastColumn="0" w:noHBand="0" w:noVBand="1"/>
       </w:tblPr>
       <w:tblGrid>
@@ -1946,7 +1701,7 @@
           <w:tcPr>
             <w:tcW w:w="8494" w:type="dxa"/>
             <w:gridSpan w:val="2"/>
-            <w:shd w:val="clear" w:color="auto" w:fill="FF0000"/>
+            <w:shd w:val="clear" w:color="auto" w:fill="C5E0B3" w:themeFill="accent6" w:themeFillTint="66"/>
           </w:tcPr>
           <w:p>
             <w:pPr>
@@ -1976,54 +1731,219 @@
                 <w:b/>
                 <w:bCs/>
               </w:rPr>
-              <w:t>Venda_Produto</w:t>
-            </w:r>
-            <w:proofErr w:type="spellEnd"/>
-          </w:p>
-        </w:tc>
-      </w:tr>
-      <w:tr>
-        <w:tc>
-          <w:tcPr>
-            <w:tcW w:w="4247" w:type="dxa"/>
-            <w:shd w:val="clear" w:color="auto" w:fill="FF0000"/>
-          </w:tcPr>
-          <w:p>
-            <w:proofErr w:type="spellStart"/>
-            <w:r>
+              <w:t>Venda</w:t>
+            </w:r>
+            <w:proofErr w:type="spellEnd"/>
+          </w:p>
+        </w:tc>
+      </w:tr>
+      <w:tr>
+        <w:tc>
+          <w:tcPr>
+            <w:tcW w:w="4247" w:type="dxa"/>
+            <w:shd w:val="clear" w:color="auto" w:fill="C5E0B3" w:themeFill="accent6" w:themeFillTint="66"/>
+          </w:tcPr>
+          <w:p>
+            <w:r>
+              <w:t>vend</w:t>
+            </w:r>
+            <w:r>
+              <w:t xml:space="preserve">a </w:t>
+            </w:r>
+            <w:r>
+              <w:t>_id</w:t>
+            </w:r>
+          </w:p>
+        </w:tc>
+        <w:tc>
+          <w:tcPr>
+            <w:tcW w:w="4247" w:type="dxa"/>
+            <w:shd w:val="clear" w:color="auto" w:fill="C5E0B3" w:themeFill="accent6" w:themeFillTint="66"/>
+          </w:tcPr>
+          <w:p>
+            <w:proofErr w:type="spellStart"/>
+            <w:r>
+              <w:t>Bigint</w:t>
+            </w:r>
+            <w:proofErr w:type="spellEnd"/>
+            <w:r>
+              <w:t xml:space="preserve"> (20)</w:t>
+            </w:r>
+          </w:p>
+        </w:tc>
+      </w:tr>
+      <w:tr>
+        <w:tc>
+          <w:tcPr>
+            <w:tcW w:w="4247" w:type="dxa"/>
+            <w:shd w:val="clear" w:color="auto" w:fill="C5E0B3" w:themeFill="accent6" w:themeFillTint="66"/>
+          </w:tcPr>
+          <w:p>
+            <w:pPr>
+              <w:rPr>
+                <w:color w:val="FF0000"/>
+              </w:rPr>
+            </w:pPr>
+            <w:proofErr w:type="spellStart"/>
+            <w:r>
+              <w:rPr>
+                <w:color w:val="FF0000"/>
+              </w:rPr>
+              <w:t>venda_valor</w:t>
+            </w:r>
+            <w:r>
+              <w:rPr>
+                <w:color w:val="FF0000"/>
+              </w:rPr>
+              <w:t>_total</w:t>
+            </w:r>
+            <w:proofErr w:type="spellEnd"/>
+          </w:p>
+        </w:tc>
+        <w:tc>
+          <w:tcPr>
+            <w:tcW w:w="4247" w:type="dxa"/>
+            <w:shd w:val="clear" w:color="auto" w:fill="C5E0B3" w:themeFill="accent6" w:themeFillTint="66"/>
+          </w:tcPr>
+          <w:p>
+            <w:proofErr w:type="spellStart"/>
+            <w:r>
+              <w:t>double</w:t>
+            </w:r>
+            <w:proofErr w:type="spellEnd"/>
+          </w:p>
+        </w:tc>
+      </w:tr>
+      <w:tr>
+        <w:tc>
+          <w:tcPr>
+            <w:tcW w:w="4247" w:type="dxa"/>
+            <w:shd w:val="clear" w:color="auto" w:fill="C5E0B3" w:themeFill="accent6" w:themeFillTint="66"/>
+          </w:tcPr>
+          <w:p>
+            <w:proofErr w:type="spellStart"/>
+            <w:r>
+              <w:t>venda_lucro</w:t>
+            </w:r>
+            <w:proofErr w:type="spellEnd"/>
+          </w:p>
+        </w:tc>
+        <w:tc>
+          <w:tcPr>
+            <w:tcW w:w="4247" w:type="dxa"/>
+            <w:shd w:val="clear" w:color="auto" w:fill="C5E0B3" w:themeFill="accent6" w:themeFillTint="66"/>
+          </w:tcPr>
+          <w:p>
+            <w:proofErr w:type="spellStart"/>
+            <w:r>
+              <w:t>double</w:t>
+            </w:r>
+            <w:proofErr w:type="spellEnd"/>
+          </w:p>
+        </w:tc>
+      </w:tr>
+      <w:tr>
+        <w:tc>
+          <w:tcPr>
+            <w:tcW w:w="4247" w:type="dxa"/>
+            <w:shd w:val="clear" w:color="auto" w:fill="C5E0B3" w:themeFill="accent6" w:themeFillTint="66"/>
+          </w:tcPr>
+          <w:p>
+            <w:proofErr w:type="spellStart"/>
+            <w:r>
+              <w:t>venda_data</w:t>
+            </w:r>
+            <w:proofErr w:type="spellEnd"/>
+          </w:p>
+        </w:tc>
+        <w:tc>
+          <w:tcPr>
+            <w:tcW w:w="4247" w:type="dxa"/>
+            <w:shd w:val="clear" w:color="auto" w:fill="C5E0B3" w:themeFill="accent6" w:themeFillTint="66"/>
+          </w:tcPr>
+          <w:p>
+            <w:r>
+              <w:t>Date</w:t>
+            </w:r>
+          </w:p>
+        </w:tc>
+      </w:tr>
+      <w:tr>
+        <w:tc>
+          <w:tcPr>
+            <w:tcW w:w="4247" w:type="dxa"/>
+            <w:shd w:val="clear" w:color="auto" w:fill="C5E0B3" w:themeFill="accent6" w:themeFillTint="66"/>
+          </w:tcPr>
+          <w:p>
+            <w:proofErr w:type="spellStart"/>
+            <w:r>
+              <w:rPr>
+                <w:color w:val="FF0000"/>
+              </w:rPr>
               <w:t>v</w:t>
             </w:r>
             <w:r>
-              <w:t>enda_produto_</w:t>
-            </w:r>
-            <w:r>
-              <w:t>venda_fk</w:t>
-            </w:r>
-            <w:proofErr w:type="spellEnd"/>
-          </w:p>
-        </w:tc>
-        <w:tc>
-          <w:tcPr>
-            <w:tcW w:w="4247" w:type="dxa"/>
-            <w:shd w:val="clear" w:color="auto" w:fill="FF0000"/>
-          </w:tcPr>
-          <w:p>
-            <w:proofErr w:type="spellStart"/>
-            <w:r>
+              <w:rPr>
+                <w:color w:val="FF0000"/>
+              </w:rPr>
+              <w:t>enda_</w:t>
+            </w:r>
+            <w:r>
+              <w:rPr>
+                <w:color w:val="FF0000"/>
+              </w:rPr>
+              <w:t>vendedor_</w:t>
+            </w:r>
+            <w:r>
+              <w:rPr>
+                <w:color w:val="FF0000"/>
+              </w:rPr>
+              <w:t>fk</w:t>
+            </w:r>
+            <w:proofErr w:type="spellEnd"/>
+          </w:p>
+        </w:tc>
+        <w:tc>
+          <w:tcPr>
+            <w:tcW w:w="4247" w:type="dxa"/>
+            <w:shd w:val="clear" w:color="auto" w:fill="C5E0B3" w:themeFill="accent6" w:themeFillTint="66"/>
+          </w:tcPr>
+          <w:p>
+            <w:pPr>
+              <w:rPr>
+                <w:color w:val="FF0000"/>
+              </w:rPr>
+            </w:pPr>
+            <w:proofErr w:type="spellStart"/>
+            <w:proofErr w:type="gramStart"/>
+            <w:r>
+              <w:rPr>
+                <w:color w:val="FF0000"/>
+              </w:rPr>
               <w:t>Bigint</w:t>
             </w:r>
             <w:proofErr w:type="spellEnd"/>
             <w:r>
-              <w:t xml:space="preserve"> (20)</w:t>
-            </w:r>
-          </w:p>
-        </w:tc>
-      </w:tr>
-      <w:tr>
-        <w:tc>
-          <w:tcPr>
-            <w:tcW w:w="4247" w:type="dxa"/>
-            <w:shd w:val="clear" w:color="auto" w:fill="FF0000"/>
+              <w:rPr>
+                <w:color w:val="FF0000"/>
+              </w:rPr>
+              <w:t>(</w:t>
+            </w:r>
+            <w:proofErr w:type="gramEnd"/>
+            <w:r>
+              <w:rPr>
+                <w:color w:val="FF0000"/>
+              </w:rPr>
+              <w:t>20)</w:t>
+            </w:r>
+          </w:p>
+        </w:tc>
+      </w:tr>
+      <w:tr>
+        <w:tc>
+          <w:tcPr>
+            <w:tcW w:w="4247" w:type="dxa"/>
+            <w:shd w:val="clear" w:color="auto" w:fill="C5E0B3" w:themeFill="accent6" w:themeFillTint="66"/>
           </w:tcPr>
           <w:p>
             <w:pPr>
@@ -2033,88 +1953,62 @@
             </w:pPr>
             <w:proofErr w:type="spellStart"/>
             <w:r>
-              <w:t>v</w:t>
-            </w:r>
-            <w:r>
-              <w:t>enda_</w:t>
-            </w:r>
-            <w:r>
-              <w:t>produto_</w:t>
-            </w:r>
-            <w:r>
-              <w:t>produto</w:t>
-            </w:r>
-            <w:proofErr w:type="spellEnd"/>
-          </w:p>
-        </w:tc>
-        <w:tc>
-          <w:tcPr>
-            <w:tcW w:w="4247" w:type="dxa"/>
-            <w:shd w:val="clear" w:color="auto" w:fill="FF0000"/>
-          </w:tcPr>
-          <w:p>
+              <w:rPr>
+                <w:color w:val="FF0000"/>
+              </w:rPr>
+              <w:t>venda_cliente_fk</w:t>
+            </w:r>
+            <w:proofErr w:type="spellEnd"/>
+          </w:p>
+        </w:tc>
+        <w:tc>
+          <w:tcPr>
+            <w:tcW w:w="4247" w:type="dxa"/>
+            <w:shd w:val="clear" w:color="auto" w:fill="C5E0B3" w:themeFill="accent6" w:themeFillTint="66"/>
+          </w:tcPr>
+          <w:p>
+            <w:pPr>
+              <w:rPr>
+                <w:color w:val="FF0000"/>
+              </w:rPr>
+            </w:pPr>
             <w:proofErr w:type="spellStart"/>
             <w:proofErr w:type="gramStart"/>
             <w:r>
-              <w:t>Varchar</w:t>
-            </w:r>
-            <w:proofErr w:type="spellEnd"/>
-            <w:r>
+              <w:rPr>
+                <w:color w:val="FF0000"/>
+              </w:rPr>
+              <w:t>Bigint</w:t>
+            </w:r>
+            <w:proofErr w:type="spellEnd"/>
+            <w:r>
+              <w:rPr>
+                <w:color w:val="FF0000"/>
+              </w:rPr>
               <w:t>(</w:t>
             </w:r>
             <w:proofErr w:type="gramEnd"/>
             <w:r>
-              <w:t>255)</w:t>
-            </w:r>
-          </w:p>
-        </w:tc>
-      </w:tr>
-      <w:tr>
-        <w:tc>
-          <w:tcPr>
-            <w:tcW w:w="4247" w:type="dxa"/>
-            <w:shd w:val="clear" w:color="auto" w:fill="FF0000"/>
-          </w:tcPr>
-          <w:p>
-            <w:proofErr w:type="spellStart"/>
-            <w:r>
-              <w:t>v</w:t>
-            </w:r>
-            <w:r>
-              <w:t>enada_</w:t>
-            </w:r>
-            <w:r>
-              <w:t>produto_quantidade</w:t>
-            </w:r>
-            <w:proofErr w:type="spellEnd"/>
-          </w:p>
-        </w:tc>
-        <w:tc>
-          <w:tcPr>
-            <w:tcW w:w="4247" w:type="dxa"/>
-            <w:shd w:val="clear" w:color="auto" w:fill="FF0000"/>
-          </w:tcPr>
-          <w:p>
-            <w:proofErr w:type="spellStart"/>
-            <w:r>
-              <w:t>int</w:t>
-            </w:r>
-            <w:proofErr w:type="spellEnd"/>
-          </w:p>
-        </w:tc>
-      </w:tr>
-      <w:tr>
-        <w:tc>
-          <w:tcPr>
-            <w:tcW w:w="4247" w:type="dxa"/>
-            <w:shd w:val="clear" w:color="auto" w:fill="FF0000"/>
+              <w:rPr>
+                <w:color w:val="FF0000"/>
+              </w:rPr>
+              <w:t>20)</w:t>
+            </w:r>
+          </w:p>
+        </w:tc>
+      </w:tr>
+      <w:tr>
+        <w:tc>
+          <w:tcPr>
+            <w:tcW w:w="4247" w:type="dxa"/>
+            <w:shd w:val="clear" w:color="auto" w:fill="C5E0B3" w:themeFill="accent6" w:themeFillTint="66"/>
           </w:tcPr>
           <w:p/>
         </w:tc>
         <w:tc>
           <w:tcPr>
             <w:tcW w:w="4247" w:type="dxa"/>
-            <w:shd w:val="clear" w:color="auto" w:fill="FF0000"/>
+            <w:shd w:val="clear" w:color="auto" w:fill="C5E0B3" w:themeFill="accent6" w:themeFillTint="66"/>
           </w:tcPr>
           <w:p/>
         </w:tc>
@@ -2125,7 +2019,7 @@
       <w:tblPr>
         <w:tblStyle w:val="Tabelacomgrade"/>
         <w:tblW w:w="0" w:type="auto"/>
-        <w:shd w:val="clear" w:color="auto" w:fill="FF0000"/>
+        <w:shd w:val="clear" w:color="auto" w:fill="C5E0B3" w:themeFill="accent6" w:themeFillTint="66"/>
         <w:tblLook w:val="04A0" w:firstRow="1" w:lastRow="0" w:firstColumn="1" w:lastColumn="0" w:noHBand="0" w:noVBand="1"/>
       </w:tblPr>
       <w:tblGrid>
@@ -2137,7 +2031,7 @@
           <w:tcPr>
             <w:tcW w:w="8494" w:type="dxa"/>
             <w:gridSpan w:val="2"/>
-            <w:shd w:val="clear" w:color="auto" w:fill="FF0000"/>
+            <w:shd w:val="clear" w:color="auto" w:fill="C5E0B3" w:themeFill="accent6" w:themeFillTint="66"/>
           </w:tcPr>
           <w:p>
             <w:pPr>
@@ -2177,20 +2071,26 @@
         <w:tc>
           <w:tcPr>
             <w:tcW w:w="4247" w:type="dxa"/>
-            <w:shd w:val="clear" w:color="auto" w:fill="FF0000"/>
-          </w:tcPr>
-          <w:p>
-            <w:proofErr w:type="spellStart"/>
-            <w:r>
-              <w:t>venda_produto_venda_fk</w:t>
-            </w:r>
-            <w:proofErr w:type="spellEnd"/>
-          </w:p>
-        </w:tc>
-        <w:tc>
-          <w:tcPr>
-            <w:tcW w:w="4247" w:type="dxa"/>
-            <w:shd w:val="clear" w:color="auto" w:fill="FF0000"/>
+            <w:shd w:val="clear" w:color="auto" w:fill="C5E0B3" w:themeFill="accent6" w:themeFillTint="66"/>
+          </w:tcPr>
+          <w:p>
+            <w:proofErr w:type="spellStart"/>
+            <w:r>
+              <w:t>v</w:t>
+            </w:r>
+            <w:r>
+              <w:t>enda_produto_</w:t>
+            </w:r>
+            <w:r>
+              <w:t>venda_fk</w:t>
+            </w:r>
+            <w:proofErr w:type="spellEnd"/>
+          </w:p>
+        </w:tc>
+        <w:tc>
+          <w:tcPr>
+            <w:tcW w:w="4247" w:type="dxa"/>
+            <w:shd w:val="clear" w:color="auto" w:fill="C5E0B3" w:themeFill="accent6" w:themeFillTint="66"/>
           </w:tcPr>
           <w:p>
             <w:proofErr w:type="spellStart"/>
@@ -2208,7 +2108,7 @@
         <w:tc>
           <w:tcPr>
             <w:tcW w:w="4247" w:type="dxa"/>
-            <w:shd w:val="clear" w:color="auto" w:fill="FF0000"/>
+            <w:shd w:val="clear" w:color="auto" w:fill="C5E0B3" w:themeFill="accent6" w:themeFillTint="66"/>
           </w:tcPr>
           <w:p>
             <w:pPr>
@@ -2218,7 +2118,10 @@
             </w:pPr>
             <w:proofErr w:type="spellStart"/>
             <w:r>
-              <w:t>venda_</w:t>
+              <w:t>v</w:t>
+            </w:r>
+            <w:r>
+              <w:t>enda_</w:t>
             </w:r>
             <w:r>
               <w:t>produto_</w:t>
@@ -2226,19 +2129,22 @@
             <w:r>
               <w:t>produto</w:t>
             </w:r>
-            <w:proofErr w:type="spellEnd"/>
-          </w:p>
-        </w:tc>
-        <w:tc>
-          <w:tcPr>
-            <w:tcW w:w="4247" w:type="dxa"/>
-            <w:shd w:val="clear" w:color="auto" w:fill="FF0000"/>
+            <w:r>
+              <w:t>_fk</w:t>
+            </w:r>
+            <w:proofErr w:type="spellEnd"/>
+          </w:p>
+        </w:tc>
+        <w:tc>
+          <w:tcPr>
+            <w:tcW w:w="4247" w:type="dxa"/>
+            <w:shd w:val="clear" w:color="auto" w:fill="C5E0B3" w:themeFill="accent6" w:themeFillTint="66"/>
           </w:tcPr>
           <w:p>
             <w:proofErr w:type="spellStart"/>
             <w:proofErr w:type="gramStart"/>
             <w:r>
-              <w:t>Varchar</w:t>
+              <w:t>Bigint</w:t>
             </w:r>
             <w:proofErr w:type="spellEnd"/>
             <w:r>
@@ -2246,29 +2152,41 @@
             </w:r>
             <w:proofErr w:type="gramEnd"/>
             <w:r>
-              <w:t>255)</w:t>
-            </w:r>
-          </w:p>
-        </w:tc>
-      </w:tr>
-      <w:tr>
-        <w:tc>
-          <w:tcPr>
-            <w:tcW w:w="4247" w:type="dxa"/>
-            <w:shd w:val="clear" w:color="auto" w:fill="FF0000"/>
-          </w:tcPr>
-          <w:p>
-            <w:proofErr w:type="spellStart"/>
-            <w:r>
-              <w:t>venada_produto_quantidade</w:t>
-            </w:r>
-            <w:proofErr w:type="spellEnd"/>
-          </w:p>
-        </w:tc>
-        <w:tc>
-          <w:tcPr>
-            <w:tcW w:w="4247" w:type="dxa"/>
-            <w:shd w:val="clear" w:color="auto" w:fill="FF0000"/>
+              <w:t>2</w:t>
+            </w:r>
+            <w:r>
+              <w:t>0</w:t>
+            </w:r>
+            <w:r>
+              <w:t>)</w:t>
+            </w:r>
+          </w:p>
+        </w:tc>
+      </w:tr>
+      <w:tr>
+        <w:tc>
+          <w:tcPr>
+            <w:tcW w:w="4247" w:type="dxa"/>
+            <w:shd w:val="clear" w:color="auto" w:fill="C5E0B3" w:themeFill="accent6" w:themeFillTint="66"/>
+          </w:tcPr>
+          <w:p>
+            <w:proofErr w:type="spellStart"/>
+            <w:r>
+              <w:t>v</w:t>
+            </w:r>
+            <w:r>
+              <w:t>enada_</w:t>
+            </w:r>
+            <w:r>
+              <w:t>produto_quantidade</w:t>
+            </w:r>
+            <w:proofErr w:type="spellEnd"/>
+          </w:p>
+        </w:tc>
+        <w:tc>
+          <w:tcPr>
+            <w:tcW w:w="4247" w:type="dxa"/>
+            <w:shd w:val="clear" w:color="auto" w:fill="C5E0B3" w:themeFill="accent6" w:themeFillTint="66"/>
           </w:tcPr>
           <w:p>
             <w:proofErr w:type="spellStart"/>
@@ -2283,14 +2201,14 @@
         <w:tc>
           <w:tcPr>
             <w:tcW w:w="4247" w:type="dxa"/>
-            <w:shd w:val="clear" w:color="auto" w:fill="FF0000"/>
+            <w:shd w:val="clear" w:color="auto" w:fill="C5E0B3" w:themeFill="accent6" w:themeFillTint="66"/>
           </w:tcPr>
           <w:p/>
         </w:tc>
         <w:tc>
           <w:tcPr>
             <w:tcW w:w="4247" w:type="dxa"/>
-            <w:shd w:val="clear" w:color="auto" w:fill="FF0000"/>
+            <w:shd w:val="clear" w:color="auto" w:fill="C5E0B3" w:themeFill="accent6" w:themeFillTint="66"/>
           </w:tcPr>
           <w:p/>
         </w:tc>
@@ -2301,7 +2219,7 @@
       <w:tblPr>
         <w:tblStyle w:val="Tabelacomgrade"/>
         <w:tblW w:w="0" w:type="auto"/>
-        <w:shd w:val="clear" w:color="auto" w:fill="FF0000"/>
+        <w:shd w:val="clear" w:color="auto" w:fill="C5E0B3" w:themeFill="accent6" w:themeFillTint="66"/>
         <w:tblLook w:val="04A0" w:firstRow="1" w:lastRow="0" w:firstColumn="1" w:lastColumn="0" w:noHBand="0" w:noVBand="1"/>
       </w:tblPr>
       <w:tblGrid>
@@ -2313,7 +2231,7 @@
           <w:tcPr>
             <w:tcW w:w="8494" w:type="dxa"/>
             <w:gridSpan w:val="2"/>
-            <w:shd w:val="clear" w:color="auto" w:fill="FF0000"/>
+            <w:shd w:val="clear" w:color="auto" w:fill="C5E0B3" w:themeFill="accent6" w:themeFillTint="66"/>
           </w:tcPr>
           <w:p>
             <w:pPr>
@@ -2346,7 +2264,7 @@
         <w:tc>
           <w:tcPr>
             <w:tcW w:w="4247" w:type="dxa"/>
-            <w:shd w:val="clear" w:color="auto" w:fill="FF0000"/>
+            <w:shd w:val="clear" w:color="auto" w:fill="C5E0B3" w:themeFill="accent6" w:themeFillTint="66"/>
           </w:tcPr>
           <w:p>
             <w:proofErr w:type="spellStart"/>
@@ -2359,7 +2277,7 @@
         <w:tc>
           <w:tcPr>
             <w:tcW w:w="4247" w:type="dxa"/>
-            <w:shd w:val="clear" w:color="auto" w:fill="FF0000"/>
+            <w:shd w:val="clear" w:color="auto" w:fill="C5E0B3" w:themeFill="accent6" w:themeFillTint="66"/>
           </w:tcPr>
           <w:p>
             <w:proofErr w:type="spellStart"/>
@@ -2382,7 +2300,7 @@
         <w:tc>
           <w:tcPr>
             <w:tcW w:w="4247" w:type="dxa"/>
-            <w:shd w:val="clear" w:color="auto" w:fill="FF0000"/>
+            <w:shd w:val="clear" w:color="auto" w:fill="C5E0B3" w:themeFill="accent6" w:themeFillTint="66"/>
           </w:tcPr>
           <w:p>
             <w:proofErr w:type="spellStart"/>
@@ -2392,18 +2310,150 @@
             <w:r>
               <w:t>sabor</w:t>
             </w:r>
-            <w:proofErr w:type="spellEnd"/>
-          </w:p>
-        </w:tc>
-        <w:tc>
-          <w:tcPr>
-            <w:tcW w:w="4247" w:type="dxa"/>
-            <w:shd w:val="clear" w:color="auto" w:fill="FF0000"/>
+            <w:r>
+              <w:t>_receita_fk</w:t>
+            </w:r>
+            <w:proofErr w:type="spellEnd"/>
+          </w:p>
+        </w:tc>
+        <w:tc>
+          <w:tcPr>
+            <w:tcW w:w="4247" w:type="dxa"/>
+            <w:shd w:val="clear" w:color="auto" w:fill="C5E0B3" w:themeFill="accent6" w:themeFillTint="66"/>
           </w:tcPr>
           <w:p>
             <w:proofErr w:type="spellStart"/>
             <w:proofErr w:type="gramStart"/>
             <w:r>
+              <w:t>Bigint</w:t>
+            </w:r>
+            <w:proofErr w:type="spellEnd"/>
+            <w:r>
+              <w:t>(</w:t>
+            </w:r>
+            <w:proofErr w:type="gramEnd"/>
+            <w:r>
+              <w:t>20)</w:t>
+            </w:r>
+          </w:p>
+        </w:tc>
+      </w:tr>
+      <w:tr>
+        <w:tc>
+          <w:tcPr>
+            <w:tcW w:w="4247" w:type="dxa"/>
+            <w:shd w:val="clear" w:color="auto" w:fill="C5E0B3" w:themeFill="accent6" w:themeFillTint="66"/>
+          </w:tcPr>
+          <w:p>
+            <w:proofErr w:type="spellStart"/>
+            <w:r>
+              <w:t>bolo_</w:t>
+            </w:r>
+            <w:r>
+              <w:t>sabor_recheio</w:t>
+            </w:r>
+            <w:r>
+              <w:t>_receita_fk</w:t>
+            </w:r>
+            <w:proofErr w:type="spellEnd"/>
+          </w:p>
+        </w:tc>
+        <w:tc>
+          <w:tcPr>
+            <w:tcW w:w="4247" w:type="dxa"/>
+            <w:shd w:val="clear" w:color="auto" w:fill="C5E0B3" w:themeFill="accent6" w:themeFillTint="66"/>
+          </w:tcPr>
+          <w:p>
+            <w:proofErr w:type="spellStart"/>
+            <w:proofErr w:type="gramStart"/>
+            <w:r>
+              <w:t>Bigint</w:t>
+            </w:r>
+            <w:proofErr w:type="spellEnd"/>
+            <w:r>
+              <w:t>(</w:t>
+            </w:r>
+            <w:proofErr w:type="gramEnd"/>
+            <w:r>
+              <w:t>20)</w:t>
+            </w:r>
+          </w:p>
+        </w:tc>
+      </w:tr>
+      <w:tr>
+        <w:tc>
+          <w:tcPr>
+            <w:tcW w:w="4247" w:type="dxa"/>
+            <w:shd w:val="clear" w:color="auto" w:fill="C5E0B3" w:themeFill="accent6" w:themeFillTint="66"/>
+          </w:tcPr>
+          <w:p>
+            <w:proofErr w:type="spellStart"/>
+            <w:r>
+              <w:t>bolo_</w:t>
+            </w:r>
+            <w:r>
+              <w:t>cobertura</w:t>
+            </w:r>
+            <w:r>
+              <w:t>_</w:t>
+            </w:r>
+            <w:r>
+              <w:t>receita_</w:t>
+            </w:r>
+            <w:r>
+              <w:t>fk</w:t>
+            </w:r>
+            <w:proofErr w:type="spellEnd"/>
+          </w:p>
+        </w:tc>
+        <w:tc>
+          <w:tcPr>
+            <w:tcW w:w="4247" w:type="dxa"/>
+            <w:shd w:val="clear" w:color="auto" w:fill="C5E0B3" w:themeFill="accent6" w:themeFillTint="66"/>
+          </w:tcPr>
+          <w:p>
+            <w:proofErr w:type="spellStart"/>
+            <w:proofErr w:type="gramStart"/>
+            <w:r>
+              <w:t>Bigint</w:t>
+            </w:r>
+            <w:proofErr w:type="spellEnd"/>
+            <w:r>
+              <w:t>(</w:t>
+            </w:r>
+            <w:proofErr w:type="gramEnd"/>
+            <w:r>
+              <w:t>20)</w:t>
+            </w:r>
+          </w:p>
+        </w:tc>
+      </w:tr>
+      <w:tr>
+        <w:tc>
+          <w:tcPr>
+            <w:tcW w:w="4247" w:type="dxa"/>
+            <w:shd w:val="clear" w:color="auto" w:fill="C5E0B3" w:themeFill="accent6" w:themeFillTint="66"/>
+          </w:tcPr>
+          <w:p>
+            <w:proofErr w:type="spellStart"/>
+            <w:r>
+              <w:t>bolo_</w:t>
+            </w:r>
+            <w:r>
+              <w:t>tamanho</w:t>
+            </w:r>
+            <w:proofErr w:type="spellEnd"/>
+          </w:p>
+        </w:tc>
+        <w:tc>
+          <w:tcPr>
+            <w:tcW w:w="4247" w:type="dxa"/>
+            <w:shd w:val="clear" w:color="auto" w:fill="C5E0B3" w:themeFill="accent6" w:themeFillTint="66"/>
+          </w:tcPr>
+          <w:p>
+            <w:proofErr w:type="spellStart"/>
+            <w:proofErr w:type="gramStart"/>
+            <w:r>
               <w:t>Varchar</w:t>
             </w:r>
             <w:proofErr w:type="spellEnd"/>
@@ -2421,29 +2471,35 @@
         <w:tc>
           <w:tcPr>
             <w:tcW w:w="4247" w:type="dxa"/>
-            <w:shd w:val="clear" w:color="auto" w:fill="FF0000"/>
-          </w:tcPr>
-          <w:p>
-            <w:proofErr w:type="spellStart"/>
-            <w:r>
-              <w:t>bolo_</w:t>
-            </w:r>
-            <w:r>
-              <w:t>sabor_recheio</w:t>
-            </w:r>
-            <w:proofErr w:type="spellEnd"/>
-          </w:p>
-        </w:tc>
-        <w:tc>
-          <w:tcPr>
-            <w:tcW w:w="4247" w:type="dxa"/>
-            <w:shd w:val="clear" w:color="auto" w:fill="FF0000"/>
+            <w:shd w:val="clear" w:color="auto" w:fill="C5E0B3" w:themeFill="accent6" w:themeFillTint="66"/>
+          </w:tcPr>
+          <w:p>
+            <w:proofErr w:type="spellStart"/>
+            <w:r>
+              <w:t>bolo</w:t>
+            </w:r>
+            <w:r>
+              <w:t>_</w:t>
+            </w:r>
+            <w:r>
+              <w:t>produto</w:t>
+            </w:r>
+            <w:r>
+              <w:t>_fk</w:t>
+            </w:r>
+            <w:proofErr w:type="spellEnd"/>
+          </w:p>
+        </w:tc>
+        <w:tc>
+          <w:tcPr>
+            <w:tcW w:w="4247" w:type="dxa"/>
+            <w:shd w:val="clear" w:color="auto" w:fill="C5E0B3" w:themeFill="accent6" w:themeFillTint="66"/>
           </w:tcPr>
           <w:p>
             <w:proofErr w:type="spellStart"/>
             <w:proofErr w:type="gramStart"/>
             <w:r>
-              <w:t>Varchar</w:t>
+              <w:t>Bigint</w:t>
             </w:r>
             <w:proofErr w:type="spellEnd"/>
             <w:r>
@@ -2451,120 +2507,23 @@
             </w:r>
             <w:proofErr w:type="gramEnd"/>
             <w:r>
-              <w:t>255)</w:t>
-            </w:r>
-          </w:p>
-        </w:tc>
-      </w:tr>
-      <w:tr>
-        <w:tc>
-          <w:tcPr>
-            <w:tcW w:w="4247" w:type="dxa"/>
-            <w:shd w:val="clear" w:color="auto" w:fill="FF0000"/>
-          </w:tcPr>
-          <w:p>
-            <w:proofErr w:type="spellStart"/>
-            <w:r>
-              <w:t>bolo_</w:t>
-            </w:r>
-            <w:r>
-              <w:t>cobertura</w:t>
-            </w:r>
-            <w:proofErr w:type="spellEnd"/>
-          </w:p>
-        </w:tc>
-        <w:tc>
-          <w:tcPr>
-            <w:tcW w:w="4247" w:type="dxa"/>
-            <w:shd w:val="clear" w:color="auto" w:fill="FF0000"/>
-          </w:tcPr>
-          <w:p>
-            <w:proofErr w:type="spellStart"/>
-            <w:r>
-              <w:t>double</w:t>
-            </w:r>
-            <w:proofErr w:type="spellEnd"/>
-          </w:p>
-        </w:tc>
-      </w:tr>
-      <w:tr>
-        <w:tc>
-          <w:tcPr>
-            <w:tcW w:w="4247" w:type="dxa"/>
-            <w:shd w:val="clear" w:color="auto" w:fill="FF0000"/>
-          </w:tcPr>
-          <w:p>
-            <w:proofErr w:type="spellStart"/>
-            <w:r>
-              <w:t>bolo_</w:t>
-            </w:r>
-            <w:r>
-              <w:t>tamanho</w:t>
-            </w:r>
-            <w:proofErr w:type="spellEnd"/>
-          </w:p>
-        </w:tc>
-        <w:tc>
-          <w:tcPr>
-            <w:tcW w:w="4247" w:type="dxa"/>
-            <w:shd w:val="clear" w:color="auto" w:fill="FF0000"/>
-          </w:tcPr>
-          <w:p>
-            <w:proofErr w:type="spellStart"/>
-            <w:r>
-              <w:t>double</w:t>
-            </w:r>
-            <w:proofErr w:type="spellEnd"/>
-          </w:p>
-        </w:tc>
-      </w:tr>
-      <w:tr>
-        <w:tc>
-          <w:tcPr>
-            <w:tcW w:w="4247" w:type="dxa"/>
-            <w:shd w:val="clear" w:color="auto" w:fill="FF0000"/>
-          </w:tcPr>
-          <w:p>
-            <w:proofErr w:type="spellStart"/>
-            <w:r>
-              <w:t>bolo</w:t>
-            </w:r>
-            <w:r>
-              <w:t>_</w:t>
-            </w:r>
-            <w:r>
-              <w:t>produto</w:t>
-            </w:r>
-            <w:proofErr w:type="spellEnd"/>
-          </w:p>
-        </w:tc>
-        <w:tc>
-          <w:tcPr>
-            <w:tcW w:w="4247" w:type="dxa"/>
-            <w:shd w:val="clear" w:color="auto" w:fill="FF0000"/>
-          </w:tcPr>
-          <w:p>
-            <w:r>
-              <w:t>D</w:t>
-            </w:r>
-            <w:r>
-              <w:t>ouble</w:t>
-            </w:r>
-          </w:p>
-        </w:tc>
-      </w:tr>
-      <w:tr>
-        <w:tc>
-          <w:tcPr>
-            <w:tcW w:w="4247" w:type="dxa"/>
-            <w:shd w:val="clear" w:color="auto" w:fill="FF0000"/>
+              <w:t>20)</w:t>
+            </w:r>
+          </w:p>
+        </w:tc>
+      </w:tr>
+      <w:tr>
+        <w:tc>
+          <w:tcPr>
+            <w:tcW w:w="4247" w:type="dxa"/>
+            <w:shd w:val="clear" w:color="auto" w:fill="C5E0B3" w:themeFill="accent6" w:themeFillTint="66"/>
           </w:tcPr>
           <w:p/>
         </w:tc>
         <w:tc>
           <w:tcPr>
             <w:tcW w:w="4247" w:type="dxa"/>
-            <w:shd w:val="clear" w:color="auto" w:fill="FF0000"/>
+            <w:shd w:val="clear" w:color="auto" w:fill="C5E0B3" w:themeFill="accent6" w:themeFillTint="66"/>
           </w:tcPr>
           <w:p/>
         </w:tc>
@@ -2575,7 +2534,7 @@
       <w:tblPr>
         <w:tblStyle w:val="Tabelacomgrade"/>
         <w:tblW w:w="0" w:type="auto"/>
-        <w:shd w:val="clear" w:color="auto" w:fill="FF0000"/>
+        <w:shd w:val="clear" w:color="auto" w:fill="C5E0B3" w:themeFill="accent6" w:themeFillTint="66"/>
         <w:tblLook w:val="04A0" w:firstRow="1" w:lastRow="0" w:firstColumn="1" w:lastColumn="0" w:noHBand="0" w:noVBand="1"/>
       </w:tblPr>
       <w:tblGrid>
@@ -2587,7 +2546,7 @@
           <w:tcPr>
             <w:tcW w:w="8494" w:type="dxa"/>
             <w:gridSpan w:val="2"/>
-            <w:shd w:val="clear" w:color="auto" w:fill="FF0000"/>
+            <w:shd w:val="clear" w:color="auto" w:fill="C5E0B3" w:themeFill="accent6" w:themeFillTint="66"/>
           </w:tcPr>
           <w:p>
             <w:pPr>
@@ -2620,7 +2579,7 @@
         <w:tc>
           <w:tcPr>
             <w:tcW w:w="4247" w:type="dxa"/>
-            <w:shd w:val="clear" w:color="auto" w:fill="FF0000"/>
+            <w:shd w:val="clear" w:color="auto" w:fill="C5E0B3" w:themeFill="accent6" w:themeFillTint="66"/>
           </w:tcPr>
           <w:p>
             <w:proofErr w:type="spellStart"/>
@@ -2633,7 +2592,7 @@
         <w:tc>
           <w:tcPr>
             <w:tcW w:w="4247" w:type="dxa"/>
-            <w:shd w:val="clear" w:color="auto" w:fill="FF0000"/>
+            <w:shd w:val="clear" w:color="auto" w:fill="C5E0B3" w:themeFill="accent6" w:themeFillTint="66"/>
           </w:tcPr>
           <w:p>
             <w:proofErr w:type="spellStart"/>
@@ -2656,7 +2615,7 @@
         <w:tc>
           <w:tcPr>
             <w:tcW w:w="4247" w:type="dxa"/>
-            <w:shd w:val="clear" w:color="auto" w:fill="FF0000"/>
+            <w:shd w:val="clear" w:color="auto" w:fill="C5E0B3" w:themeFill="accent6" w:themeFillTint="66"/>
           </w:tcPr>
           <w:p>
             <w:proofErr w:type="spellStart"/>
@@ -2669,7 +2628,7 @@
         <w:tc>
           <w:tcPr>
             <w:tcW w:w="4247" w:type="dxa"/>
-            <w:shd w:val="clear" w:color="auto" w:fill="FF0000"/>
+            <w:shd w:val="clear" w:color="auto" w:fill="C5E0B3" w:themeFill="accent6" w:themeFillTint="66"/>
           </w:tcPr>
           <w:p>
             <w:proofErr w:type="spellStart"/>
@@ -2692,7 +2651,7 @@
         <w:tc>
           <w:tcPr>
             <w:tcW w:w="4247" w:type="dxa"/>
-            <w:shd w:val="clear" w:color="auto" w:fill="FF0000"/>
+            <w:shd w:val="clear" w:color="auto" w:fill="C5E0B3" w:themeFill="accent6" w:themeFillTint="66"/>
           </w:tcPr>
           <w:p>
             <w:proofErr w:type="spellStart"/>
@@ -2711,7 +2670,7 @@
         <w:tc>
           <w:tcPr>
             <w:tcW w:w="4247" w:type="dxa"/>
-            <w:shd w:val="clear" w:color="auto" w:fill="FF0000"/>
+            <w:shd w:val="clear" w:color="auto" w:fill="C5E0B3" w:themeFill="accent6" w:themeFillTint="66"/>
           </w:tcPr>
           <w:p>
             <w:proofErr w:type="spellStart"/>
@@ -2734,7 +2693,7 @@
         <w:tc>
           <w:tcPr>
             <w:tcW w:w="4247" w:type="dxa"/>
-            <w:shd w:val="clear" w:color="auto" w:fill="FF0000"/>
+            <w:shd w:val="clear" w:color="auto" w:fill="C5E0B3" w:themeFill="accent6" w:themeFillTint="66"/>
           </w:tcPr>
           <w:p>
             <w:proofErr w:type="spellStart"/>
@@ -2750,7 +2709,7 @@
         <w:tc>
           <w:tcPr>
             <w:tcW w:w="4247" w:type="dxa"/>
-            <w:shd w:val="clear" w:color="auto" w:fill="FF0000"/>
+            <w:shd w:val="clear" w:color="auto" w:fill="C5E0B3" w:themeFill="accent6" w:themeFillTint="66"/>
           </w:tcPr>
           <w:p>
             <w:proofErr w:type="spellStart"/>
@@ -2765,36 +2724,7 @@
         <w:tc>
           <w:tcPr>
             <w:tcW w:w="4247" w:type="dxa"/>
-            <w:shd w:val="clear" w:color="auto" w:fill="FF0000"/>
-          </w:tcPr>
-          <w:p>
-            <w:proofErr w:type="spellStart"/>
-            <w:r>
-              <w:t>igrediente_unidade_medida</w:t>
-            </w:r>
-            <w:proofErr w:type="spellEnd"/>
-          </w:p>
-        </w:tc>
-        <w:tc>
-          <w:tcPr>
-            <w:tcW w:w="4247" w:type="dxa"/>
-            <w:shd w:val="clear" w:color="auto" w:fill="FF0000"/>
-          </w:tcPr>
-          <w:p>
-            <w:r>
-              <w:t>D</w:t>
-            </w:r>
-            <w:r>
-              <w:t>ouble</w:t>
-            </w:r>
-          </w:p>
-        </w:tc>
-      </w:tr>
-      <w:tr>
-        <w:tc>
-          <w:tcPr>
-            <w:tcW w:w="4247" w:type="dxa"/>
-            <w:shd w:val="clear" w:color="auto" w:fill="FF0000"/>
+            <w:shd w:val="clear" w:color="auto" w:fill="C5E0B3" w:themeFill="accent6" w:themeFillTint="66"/>
           </w:tcPr>
           <w:p>
             <w:pPr>
@@ -2821,7 +2751,7 @@
         <w:tc>
           <w:tcPr>
             <w:tcW w:w="4247" w:type="dxa"/>
-            <w:shd w:val="clear" w:color="auto" w:fill="FF0000"/>
+            <w:shd w:val="clear" w:color="auto" w:fill="C5E0B3" w:themeFill="accent6" w:themeFillTint="66"/>
           </w:tcPr>
           <w:p>
             <w:proofErr w:type="spellStart"/>
@@ -2858,7 +2788,7 @@
       <w:tblPr>
         <w:tblStyle w:val="Tabelacomgrade"/>
         <w:tblW w:w="0" w:type="auto"/>
-        <w:shd w:val="clear" w:color="auto" w:fill="FF0000"/>
+        <w:shd w:val="clear" w:color="auto" w:fill="C5E0B3" w:themeFill="accent6" w:themeFillTint="66"/>
         <w:tblLook w:val="04A0" w:firstRow="1" w:lastRow="0" w:firstColumn="1" w:lastColumn="0" w:noHBand="0" w:noVBand="1"/>
       </w:tblPr>
       <w:tblGrid>
@@ -2870,7 +2800,7 @@
           <w:tcPr>
             <w:tcW w:w="8494" w:type="dxa"/>
             <w:gridSpan w:val="2"/>
-            <w:shd w:val="clear" w:color="auto" w:fill="FF0000"/>
+            <w:shd w:val="clear" w:color="auto" w:fill="C5E0B3" w:themeFill="accent6" w:themeFillTint="66"/>
           </w:tcPr>
           <w:p>
             <w:pPr>
@@ -2893,17 +2823,17 @@
                 <w:b/>
                 <w:bCs/>
               </w:rPr>
-              <w:t>Unidade_Medidad</w:t>
-            </w:r>
-            <w:proofErr w:type="spellEnd"/>
-          </w:p>
-        </w:tc>
-      </w:tr>
-      <w:tr>
-        <w:tc>
-          <w:tcPr>
-            <w:tcW w:w="4247" w:type="dxa"/>
-            <w:shd w:val="clear" w:color="auto" w:fill="FF0000"/>
+              <w:t>Unidade_Medida</w:t>
+            </w:r>
+            <w:proofErr w:type="spellEnd"/>
+          </w:p>
+        </w:tc>
+      </w:tr>
+      <w:tr>
+        <w:tc>
+          <w:tcPr>
+            <w:tcW w:w="4247" w:type="dxa"/>
+            <w:shd w:val="clear" w:color="auto" w:fill="C5E0B3" w:themeFill="accent6" w:themeFillTint="66"/>
           </w:tcPr>
           <w:p>
             <w:proofErr w:type="spellStart"/>
@@ -2922,7 +2852,7 @@
         <w:tc>
           <w:tcPr>
             <w:tcW w:w="4247" w:type="dxa"/>
-            <w:shd w:val="clear" w:color="auto" w:fill="FF0000"/>
+            <w:shd w:val="clear" w:color="auto" w:fill="C5E0B3" w:themeFill="accent6" w:themeFillTint="66"/>
           </w:tcPr>
           <w:p>
             <w:proofErr w:type="spellStart"/>
@@ -2945,7 +2875,7 @@
         <w:tc>
           <w:tcPr>
             <w:tcW w:w="4247" w:type="dxa"/>
-            <w:shd w:val="clear" w:color="auto" w:fill="FF0000"/>
+            <w:shd w:val="clear" w:color="auto" w:fill="C5E0B3" w:themeFill="accent6" w:themeFillTint="66"/>
           </w:tcPr>
           <w:p>
             <w:proofErr w:type="spellStart"/>
@@ -2961,7 +2891,7 @@
         <w:tc>
           <w:tcPr>
             <w:tcW w:w="4247" w:type="dxa"/>
-            <w:shd w:val="clear" w:color="auto" w:fill="FF0000"/>
+            <w:shd w:val="clear" w:color="auto" w:fill="C5E0B3" w:themeFill="accent6" w:themeFillTint="66"/>
           </w:tcPr>
           <w:p>
             <w:proofErr w:type="spellStart"/>
@@ -2981,13 +2911,12 @@
         </w:tc>
       </w:tr>
     </w:tbl>
-    <w:p/>
-    <w:p/>
     <w:p/>
     <w:tbl>
       <w:tblPr>
         <w:tblStyle w:val="Tabelacomgrade"/>
         <w:tblW w:w="0" w:type="auto"/>
+        <w:shd w:val="clear" w:color="auto" w:fill="C5E0B3" w:themeFill="accent6" w:themeFillTint="66"/>
         <w:tblLook w:val="04A0" w:firstRow="1" w:lastRow="0" w:firstColumn="1" w:lastColumn="0" w:noHBand="0" w:noVBand="1"/>
       </w:tblPr>
       <w:tblGrid>
@@ -2999,6 +2928,7 @@
           <w:tcPr>
             <w:tcW w:w="8494" w:type="dxa"/>
             <w:gridSpan w:val="2"/>
+            <w:shd w:val="clear" w:color="auto" w:fill="C5E0B3" w:themeFill="accent6" w:themeFillTint="66"/>
           </w:tcPr>
           <w:p>
             <w:pPr>
@@ -3014,7 +2944,6 @@
                 <w:b/>
                 <w:bCs/>
               </w:rPr>
-              <w:lastRenderedPageBreak/>
               <w:t>Tb_</w:t>
             </w:r>
             <w:r>
@@ -3032,6 +2961,7 @@
         <w:tc>
           <w:tcPr>
             <w:tcW w:w="4247" w:type="dxa"/>
+            <w:shd w:val="clear" w:color="auto" w:fill="C5E0B3" w:themeFill="accent6" w:themeFillTint="66"/>
           </w:tcPr>
           <w:p>
             <w:proofErr w:type="spellStart"/>
@@ -3047,6 +2977,7 @@
         <w:tc>
           <w:tcPr>
             <w:tcW w:w="4247" w:type="dxa"/>
+            <w:shd w:val="clear" w:color="auto" w:fill="C5E0B3" w:themeFill="accent6" w:themeFillTint="66"/>
           </w:tcPr>
           <w:p>
             <w:proofErr w:type="spellStart"/>
@@ -3069,6 +3000,7 @@
         <w:tc>
           <w:tcPr>
             <w:tcW w:w="4247" w:type="dxa"/>
+            <w:shd w:val="clear" w:color="auto" w:fill="C5E0B3" w:themeFill="accent6" w:themeFillTint="66"/>
           </w:tcPr>
           <w:p>
             <w:proofErr w:type="spellStart"/>
@@ -3084,6 +3016,7 @@
         <w:tc>
           <w:tcPr>
             <w:tcW w:w="4247" w:type="dxa"/>
+            <w:shd w:val="clear" w:color="auto" w:fill="C5E0B3" w:themeFill="accent6" w:themeFillTint="66"/>
           </w:tcPr>
           <w:p>
             <w:proofErr w:type="spellStart"/>
@@ -3106,6 +3039,7 @@
         <w:tc>
           <w:tcPr>
             <w:tcW w:w="4247" w:type="dxa"/>
+            <w:shd w:val="clear" w:color="auto" w:fill="C5E0B3" w:themeFill="accent6" w:themeFillTint="66"/>
           </w:tcPr>
           <w:p>
             <w:proofErr w:type="spellStart"/>
@@ -3118,6 +3052,7 @@
         <w:tc>
           <w:tcPr>
             <w:tcW w:w="4247" w:type="dxa"/>
+            <w:shd w:val="clear" w:color="auto" w:fill="C5E0B3" w:themeFill="accent6" w:themeFillTint="66"/>
           </w:tcPr>
           <w:p>
             <w:r>
@@ -3130,14 +3065,39 @@
         <w:tc>
           <w:tcPr>
             <w:tcW w:w="4247" w:type="dxa"/>
-          </w:tcPr>
-          <w:p/>
-        </w:tc>
-        <w:tc>
-          <w:tcPr>
-            <w:tcW w:w="4247" w:type="dxa"/>
-          </w:tcPr>
-          <w:p/>
+            <w:shd w:val="clear" w:color="auto" w:fill="C5E0B3" w:themeFill="accent6" w:themeFillTint="66"/>
+          </w:tcPr>
+          <w:p>
+            <w:proofErr w:type="spellStart"/>
+            <w:r>
+              <w:t>receita</w:t>
+            </w:r>
+            <w:r>
+              <w:t>_tipo</w:t>
+            </w:r>
+            <w:proofErr w:type="spellEnd"/>
+          </w:p>
+        </w:tc>
+        <w:tc>
+          <w:tcPr>
+            <w:tcW w:w="4247" w:type="dxa"/>
+            <w:shd w:val="clear" w:color="auto" w:fill="C5E0B3" w:themeFill="accent6" w:themeFillTint="66"/>
+          </w:tcPr>
+          <w:p>
+            <w:proofErr w:type="spellStart"/>
+            <w:proofErr w:type="gramStart"/>
+            <w:r>
+              <w:t>Varchar</w:t>
+            </w:r>
+            <w:proofErr w:type="spellEnd"/>
+            <w:r>
+              <w:t>(</w:t>
+            </w:r>
+            <w:proofErr w:type="gramEnd"/>
+            <w:r>
+              <w:t>255)</w:t>
+            </w:r>
+          </w:p>
         </w:tc>
       </w:tr>
     </w:tbl>
@@ -3146,6 +3106,7 @@
       <w:tblPr>
         <w:tblStyle w:val="Tabelacomgrade"/>
         <w:tblW w:w="0" w:type="auto"/>
+        <w:shd w:val="clear" w:color="auto" w:fill="C5E0B3" w:themeFill="accent6" w:themeFillTint="66"/>
         <w:tblLook w:val="04A0" w:firstRow="1" w:lastRow="0" w:firstColumn="1" w:lastColumn="0" w:noHBand="0" w:noVBand="1"/>
       </w:tblPr>
       <w:tblGrid>
@@ -3157,6 +3118,7 @@
           <w:tcPr>
             <w:tcW w:w="8494" w:type="dxa"/>
             <w:gridSpan w:val="2"/>
+            <w:shd w:val="clear" w:color="auto" w:fill="C5E0B3" w:themeFill="accent6" w:themeFillTint="66"/>
           </w:tcPr>
           <w:p>
             <w:pPr>
@@ -3172,6 +3134,7 @@
                 <w:b/>
                 <w:bCs/>
               </w:rPr>
+              <w:lastRenderedPageBreak/>
               <w:t>Tb_</w:t>
             </w:r>
             <w:r>
@@ -3189,6 +3152,7 @@
         <w:tc>
           <w:tcPr>
             <w:tcW w:w="4247" w:type="dxa"/>
+            <w:shd w:val="clear" w:color="auto" w:fill="C5E0B3" w:themeFill="accent6" w:themeFillTint="66"/>
           </w:tcPr>
           <w:p>
             <w:proofErr w:type="spellStart"/>
@@ -3204,6 +3168,7 @@
         <w:tc>
           <w:tcPr>
             <w:tcW w:w="4247" w:type="dxa"/>
+            <w:shd w:val="clear" w:color="auto" w:fill="C5E0B3" w:themeFill="accent6" w:themeFillTint="66"/>
           </w:tcPr>
           <w:p>
             <w:proofErr w:type="spellStart"/>
@@ -3226,6 +3191,7 @@
         <w:tc>
           <w:tcPr>
             <w:tcW w:w="4247" w:type="dxa"/>
+            <w:shd w:val="clear" w:color="auto" w:fill="C5E0B3" w:themeFill="accent6" w:themeFillTint="66"/>
           </w:tcPr>
           <w:p>
             <w:proofErr w:type="spellStart"/>
@@ -3241,6 +3207,7 @@
         <w:tc>
           <w:tcPr>
             <w:tcW w:w="4247" w:type="dxa"/>
+            <w:shd w:val="clear" w:color="auto" w:fill="C5E0B3" w:themeFill="accent6" w:themeFillTint="66"/>
           </w:tcPr>
           <w:p>
             <w:proofErr w:type="spellStart"/>
@@ -3255,24 +3222,14 @@
         <w:tc>
           <w:tcPr>
             <w:tcW w:w="4247" w:type="dxa"/>
-          </w:tcPr>
-          <w:p>
-            <w:pPr>
-              <w:rPr>
-                <w:color w:val="FF0000"/>
-              </w:rPr>
-            </w:pPr>
-            <w:proofErr w:type="spellStart"/>
-            <w:r>
-              <w:rPr>
-                <w:color w:val="FF0000"/>
-              </w:rPr>
+            <w:shd w:val="clear" w:color="auto" w:fill="C5E0B3" w:themeFill="accent6" w:themeFillTint="66"/>
+          </w:tcPr>
+          <w:p>
+            <w:proofErr w:type="spellStart"/>
+            <w:r>
               <w:t>receita_</w:t>
             </w:r>
             <w:r>
-              <w:rPr>
-                <w:color w:val="FF0000"/>
-              </w:rPr>
               <w:t>igrediente_receita_fk</w:t>
             </w:r>
             <w:proofErr w:type="spellEnd"/>
@@ -3281,33 +3238,20 @@
         <w:tc>
           <w:tcPr>
             <w:tcW w:w="4247" w:type="dxa"/>
-          </w:tcPr>
-          <w:p>
-            <w:pPr>
-              <w:rPr>
-                <w:color w:val="FF0000"/>
-              </w:rPr>
-            </w:pPr>
+            <w:shd w:val="clear" w:color="auto" w:fill="C5E0B3" w:themeFill="accent6" w:themeFillTint="66"/>
+          </w:tcPr>
+          <w:p>
             <w:proofErr w:type="spellStart"/>
             <w:proofErr w:type="gramStart"/>
             <w:r>
-              <w:rPr>
-                <w:color w:val="FF0000"/>
-              </w:rPr>
               <w:t>Bigint</w:t>
             </w:r>
             <w:proofErr w:type="spellEnd"/>
             <w:r>
-              <w:rPr>
-                <w:color w:val="FF0000"/>
-              </w:rPr>
               <w:t>(</w:t>
             </w:r>
             <w:proofErr w:type="gramEnd"/>
             <w:r>
-              <w:rPr>
-                <w:color w:val="FF0000"/>
-              </w:rPr>
               <w:t>20)</w:t>
             </w:r>
           </w:p>
@@ -3317,18 +3261,32 @@
         <w:tc>
           <w:tcPr>
             <w:tcW w:w="4247" w:type="dxa"/>
-          </w:tcPr>
-          <w:p>
-            <w:proofErr w:type="spellStart"/>
-            <w:r>
-              <w:t>Receita_igrediete_igrediente</w:t>
-            </w:r>
-            <w:proofErr w:type="spellEnd"/>
-          </w:p>
-        </w:tc>
-        <w:tc>
-          <w:tcPr>
-            <w:tcW w:w="4247" w:type="dxa"/>
+            <w:shd w:val="clear" w:color="auto" w:fill="C5E0B3" w:themeFill="accent6" w:themeFillTint="66"/>
+          </w:tcPr>
+          <w:p>
+            <w:proofErr w:type="spellStart"/>
+            <w:r>
+              <w:t>r</w:t>
+            </w:r>
+            <w:r>
+              <w:t>eceita_igredie</w:t>
+            </w:r>
+            <w:r>
+              <w:t>n</w:t>
+            </w:r>
+            <w:r>
+              <w:t>te_igrediente</w:t>
+            </w:r>
+            <w:r>
+              <w:t>_fk</w:t>
+            </w:r>
+            <w:proofErr w:type="spellEnd"/>
+          </w:p>
+        </w:tc>
+        <w:tc>
+          <w:tcPr>
+            <w:tcW w:w="4247" w:type="dxa"/>
+            <w:shd w:val="clear" w:color="auto" w:fill="C5E0B3" w:themeFill="accent6" w:themeFillTint="66"/>
           </w:tcPr>
           <w:p>
             <w:proofErr w:type="spellStart"/>

</xml_diff>

<commit_message>
Criando todas as models restantes do Backend
</commit_message>
<xml_diff>
--- a/Documentação_site_bolos/Modelagem_Bd.docx
+++ b/Documentação_site_bolos/Modelagem_Bd.docx
@@ -185,7 +185,6 @@
           </w:tcPr>
           <w:p>
             <w:proofErr w:type="spellStart"/>
-            <w:proofErr w:type="gramStart"/>
             <w:r>
               <w:rPr>
                 <w:color w:val="FF0000"/>
@@ -197,14 +196,7 @@
               <w:rPr>
                 <w:color w:val="FF0000"/>
               </w:rPr>
-              <w:t>(</w:t>
-            </w:r>
-            <w:proofErr w:type="gramEnd"/>
-            <w:r>
-              <w:rPr>
-                <w:color w:val="FF0000"/>
-              </w:rPr>
-              <w:t>20)</w:t>
+              <w:t>(20)</w:t>
             </w:r>
           </w:p>
         </w:tc>
@@ -306,17 +298,12 @@
           </w:tcPr>
           <w:p>
             <w:proofErr w:type="spellStart"/>
-            <w:proofErr w:type="gramStart"/>
             <w:r>
               <w:t>Bigint</w:t>
             </w:r>
             <w:proofErr w:type="spellEnd"/>
             <w:r>
-              <w:t>(</w:t>
-            </w:r>
-            <w:proofErr w:type="gramEnd"/>
-            <w:r>
-              <w:t>20)</w:t>
+              <w:t>(20)</w:t>
             </w:r>
           </w:p>
         </w:tc>
@@ -342,17 +329,12 @@
           </w:tcPr>
           <w:p>
             <w:proofErr w:type="spellStart"/>
-            <w:proofErr w:type="gramStart"/>
             <w:r>
               <w:t>Varchar</w:t>
             </w:r>
             <w:proofErr w:type="spellEnd"/>
             <w:r>
-              <w:t>(</w:t>
-            </w:r>
-            <w:proofErr w:type="gramEnd"/>
-            <w:r>
-              <w:t>255)</w:t>
+              <w:t>(255)</w:t>
             </w:r>
           </w:p>
         </w:tc>
@@ -378,17 +360,12 @@
           </w:tcPr>
           <w:p>
             <w:proofErr w:type="spellStart"/>
-            <w:proofErr w:type="gramStart"/>
             <w:r>
               <w:t>Varchar</w:t>
             </w:r>
             <w:proofErr w:type="spellEnd"/>
             <w:r>
-              <w:t>(</w:t>
-            </w:r>
-            <w:proofErr w:type="gramEnd"/>
-            <w:r>
-              <w:t>255)</w:t>
+              <w:t>(255)</w:t>
             </w:r>
           </w:p>
         </w:tc>
@@ -442,17 +419,12 @@
           </w:tcPr>
           <w:p>
             <w:proofErr w:type="spellStart"/>
-            <w:proofErr w:type="gramStart"/>
             <w:r>
               <w:t>Varchar</w:t>
             </w:r>
             <w:proofErr w:type="spellEnd"/>
             <w:r>
-              <w:t>(</w:t>
-            </w:r>
-            <w:proofErr w:type="gramEnd"/>
-            <w:r>
-              <w:t>255)</w:t>
+              <w:t>(255)</w:t>
             </w:r>
           </w:p>
         </w:tc>
@@ -582,17 +554,12 @@
           </w:tcPr>
           <w:p>
             <w:proofErr w:type="spellStart"/>
-            <w:proofErr w:type="gramStart"/>
             <w:r>
               <w:t>Bigint</w:t>
             </w:r>
             <w:proofErr w:type="spellEnd"/>
             <w:r>
-              <w:t>(</w:t>
-            </w:r>
-            <w:proofErr w:type="gramEnd"/>
-            <w:r>
-              <w:t>20)</w:t>
+              <w:t>(20)</w:t>
             </w:r>
           </w:p>
         </w:tc>
@@ -618,17 +585,12 @@
           </w:tcPr>
           <w:p>
             <w:proofErr w:type="spellStart"/>
-            <w:proofErr w:type="gramStart"/>
             <w:r>
               <w:t>Varchar</w:t>
             </w:r>
             <w:proofErr w:type="spellEnd"/>
             <w:r>
-              <w:t>(</w:t>
-            </w:r>
-            <w:proofErr w:type="gramEnd"/>
-            <w:r>
-              <w:t>255)</w:t>
+              <w:t>(255)</w:t>
             </w:r>
           </w:p>
         </w:tc>
@@ -660,17 +622,12 @@
           </w:tcPr>
           <w:p>
             <w:proofErr w:type="spellStart"/>
-            <w:proofErr w:type="gramStart"/>
             <w:r>
               <w:t>Varchar</w:t>
             </w:r>
             <w:proofErr w:type="spellEnd"/>
             <w:r>
-              <w:t>(</w:t>
-            </w:r>
-            <w:proofErr w:type="gramEnd"/>
-            <w:r>
-              <w:t>255)</w:t>
+              <w:t>(255)</w:t>
             </w:r>
           </w:p>
         </w:tc>
@@ -793,7 +750,6 @@
               </w:rPr>
             </w:pPr>
             <w:proofErr w:type="spellStart"/>
-            <w:proofErr w:type="gramStart"/>
             <w:r>
               <w:rPr>
                 <w:color w:val="FF0000"/>
@@ -805,14 +761,7 @@
               <w:rPr>
                 <w:color w:val="FF0000"/>
               </w:rPr>
-              <w:t>(</w:t>
-            </w:r>
-            <w:proofErr w:type="gramEnd"/>
-            <w:r>
-              <w:rPr>
-                <w:color w:val="FF0000"/>
-              </w:rPr>
-              <w:t>20)</w:t>
+              <w:t>(20)</w:t>
             </w:r>
           </w:p>
         </w:tc>
@@ -888,17 +837,12 @@
           </w:tcPr>
           <w:p>
             <w:proofErr w:type="spellStart"/>
-            <w:proofErr w:type="gramStart"/>
             <w:r>
               <w:t>Bigint</w:t>
             </w:r>
             <w:proofErr w:type="spellEnd"/>
             <w:r>
-              <w:t>(</w:t>
-            </w:r>
-            <w:proofErr w:type="gramEnd"/>
-            <w:r>
-              <w:t>20)</w:t>
+              <w:t>(20)</w:t>
             </w:r>
           </w:p>
         </w:tc>
@@ -930,17 +874,12 @@
           </w:tcPr>
           <w:p>
             <w:proofErr w:type="spellStart"/>
-            <w:proofErr w:type="gramStart"/>
             <w:r>
               <w:t>Varchar</w:t>
             </w:r>
             <w:proofErr w:type="spellEnd"/>
             <w:r>
-              <w:t>(</w:t>
-            </w:r>
-            <w:proofErr w:type="gramEnd"/>
-            <w:r>
-              <w:t>255)</w:t>
+              <w:t>(255)</w:t>
             </w:r>
           </w:p>
         </w:tc>
@@ -966,17 +905,12 @@
           </w:tcPr>
           <w:p>
             <w:proofErr w:type="spellStart"/>
-            <w:proofErr w:type="gramStart"/>
             <w:r>
               <w:t>Varchar</w:t>
             </w:r>
             <w:proofErr w:type="spellEnd"/>
             <w:r>
-              <w:t>(</w:t>
-            </w:r>
-            <w:proofErr w:type="gramEnd"/>
-            <w:r>
-              <w:t>255)</w:t>
+              <w:t>(255)</w:t>
             </w:r>
           </w:p>
         </w:tc>
@@ -1005,17 +939,12 @@
           </w:tcPr>
           <w:p>
             <w:proofErr w:type="spellStart"/>
-            <w:proofErr w:type="gramStart"/>
             <w:r>
               <w:t>Varchar</w:t>
             </w:r>
             <w:proofErr w:type="spellEnd"/>
             <w:r>
-              <w:t>(</w:t>
-            </w:r>
-            <w:proofErr w:type="gramEnd"/>
-            <w:r>
-              <w:t>255)</w:t>
+              <w:t>(255)</w:t>
             </w:r>
           </w:p>
         </w:tc>
@@ -1044,17 +973,12 @@
           </w:tcPr>
           <w:p>
             <w:proofErr w:type="spellStart"/>
-            <w:proofErr w:type="gramStart"/>
             <w:r>
               <w:t>Varchar</w:t>
             </w:r>
             <w:proofErr w:type="spellEnd"/>
             <w:r>
-              <w:t>(</w:t>
-            </w:r>
-            <w:proofErr w:type="gramEnd"/>
-            <w:r>
-              <w:t>20)</w:t>
+              <w:t>(20)</w:t>
             </w:r>
           </w:p>
         </w:tc>
@@ -1083,17 +1007,12 @@
           </w:tcPr>
           <w:p>
             <w:proofErr w:type="spellStart"/>
-            <w:proofErr w:type="gramStart"/>
             <w:r>
               <w:t>Varchar</w:t>
             </w:r>
             <w:proofErr w:type="spellEnd"/>
             <w:r>
-              <w:t>(</w:t>
-            </w:r>
-            <w:proofErr w:type="gramEnd"/>
-            <w:r>
-              <w:t>255)</w:t>
+              <w:t>(255)</w:t>
             </w:r>
           </w:p>
         </w:tc>
@@ -1122,17 +1041,12 @@
           </w:tcPr>
           <w:p>
             <w:proofErr w:type="spellStart"/>
-            <w:proofErr w:type="gramStart"/>
             <w:r>
               <w:t>Varchar</w:t>
             </w:r>
             <w:proofErr w:type="spellEnd"/>
             <w:r>
-              <w:t>(</w:t>
-            </w:r>
-            <w:proofErr w:type="gramEnd"/>
-            <w:r>
-              <w:t>20)</w:t>
+              <w:t>(20)</w:t>
             </w:r>
           </w:p>
         </w:tc>
@@ -1301,75 +1215,12 @@
           </w:tcPr>
           <w:p>
             <w:proofErr w:type="spellStart"/>
-            <w:proofErr w:type="gramStart"/>
             <w:r>
               <w:t>Varchar</w:t>
             </w:r>
             <w:proofErr w:type="spellEnd"/>
             <w:r>
-              <w:t>(</w:t>
-            </w:r>
-            <w:proofErr w:type="gramEnd"/>
-            <w:r>
-              <w:t>255)</w:t>
-            </w:r>
-          </w:p>
-        </w:tc>
-      </w:tr>
-      <w:tr>
-        <w:tc>
-          <w:tcPr>
-            <w:tcW w:w="4247" w:type="dxa"/>
-            <w:shd w:val="clear" w:color="auto" w:fill="C5E0B3" w:themeFill="accent6" w:themeFillTint="66"/>
-          </w:tcPr>
-          <w:p>
-            <w:pPr>
-              <w:rPr>
-                <w:color w:val="FF0000"/>
-              </w:rPr>
-            </w:pPr>
-            <w:proofErr w:type="spellStart"/>
-            <w:r>
-              <w:rPr>
-                <w:color w:val="FF0000"/>
-              </w:rPr>
-              <w:t>cliente_user_fk</w:t>
-            </w:r>
-            <w:proofErr w:type="spellEnd"/>
-          </w:p>
-        </w:tc>
-        <w:tc>
-          <w:tcPr>
-            <w:tcW w:w="4247" w:type="dxa"/>
-            <w:shd w:val="clear" w:color="auto" w:fill="C5E0B3" w:themeFill="accent6" w:themeFillTint="66"/>
-          </w:tcPr>
-          <w:p>
-            <w:pPr>
-              <w:rPr>
-                <w:color w:val="FF0000"/>
-              </w:rPr>
-            </w:pPr>
-            <w:proofErr w:type="spellStart"/>
-            <w:proofErr w:type="gramStart"/>
-            <w:r>
-              <w:rPr>
-                <w:color w:val="FF0000"/>
-              </w:rPr>
-              <w:t>Bigint</w:t>
-            </w:r>
-            <w:proofErr w:type="spellEnd"/>
-            <w:r>
-              <w:rPr>
-                <w:color w:val="FF0000"/>
-              </w:rPr>
-              <w:t>(</w:t>
-            </w:r>
-            <w:proofErr w:type="gramEnd"/>
-            <w:r>
-              <w:rPr>
-                <w:color w:val="FF0000"/>
-              </w:rPr>
-              <w:t>20)</w:t>
+              <w:t>(255)</w:t>
             </w:r>
           </w:p>
         </w:tc>
@@ -1510,7 +1361,6 @@
           </w:tcPr>
           <w:p>
             <w:proofErr w:type="spellStart"/>
-            <w:proofErr w:type="gramStart"/>
             <w:r>
               <w:rPr>
                 <w:color w:val="FF0000"/>
@@ -1522,16 +1372,154 @@
               <w:rPr>
                 <w:color w:val="FF0000"/>
               </w:rPr>
-              <w:t>(</w:t>
-            </w:r>
-            <w:proofErr w:type="gramEnd"/>
-            <w:r>
-              <w:rPr>
-                <w:color w:val="FF0000"/>
-              </w:rPr>
-              <w:t>20)</w:t>
-            </w:r>
-          </w:p>
+              <w:t>(20)</w:t>
+            </w:r>
+          </w:p>
+        </w:tc>
+      </w:tr>
+    </w:tbl>
+    <w:p/>
+    <w:p/>
+    <w:tbl>
+      <w:tblPr>
+        <w:tblStyle w:val="Tabelacomgrade"/>
+        <w:tblW w:w="0" w:type="auto"/>
+        <w:shd w:val="clear" w:color="auto" w:fill="C5E0B3" w:themeFill="accent6" w:themeFillTint="66"/>
+        <w:tblLook w:val="04A0" w:firstRow="1" w:lastRow="0" w:firstColumn="1" w:lastColumn="0" w:noHBand="0" w:noVBand="1"/>
+      </w:tblPr>
+      <w:tblGrid>
+        <w:gridCol w:w="4247"/>
+        <w:gridCol w:w="4247"/>
+      </w:tblGrid>
+      <w:tr>
+        <w:tc>
+          <w:tcPr>
+            <w:tcW w:w="8494" w:type="dxa"/>
+            <w:gridSpan w:val="2"/>
+            <w:shd w:val="clear" w:color="auto" w:fill="C5E0B3" w:themeFill="accent6" w:themeFillTint="66"/>
+          </w:tcPr>
+          <w:p>
+            <w:pPr>
+              <w:jc w:val="center"/>
+              <w:rPr>
+                <w:b/>
+                <w:bCs/>
+              </w:rPr>
+            </w:pPr>
+            <w:proofErr w:type="spellStart"/>
+            <w:r>
+              <w:rPr>
+                <w:b/>
+                <w:bCs/>
+              </w:rPr>
+              <w:lastRenderedPageBreak/>
+              <w:t>T</w:t>
+            </w:r>
+            <w:r>
+              <w:rPr>
+                <w:b/>
+                <w:bCs/>
+              </w:rPr>
+              <w:t>b_</w:t>
+            </w:r>
+            <w:r>
+              <w:rPr>
+                <w:b/>
+                <w:bCs/>
+              </w:rPr>
+              <w:t>Tipo_Produto</w:t>
+            </w:r>
+            <w:proofErr w:type="spellEnd"/>
+          </w:p>
+        </w:tc>
+      </w:tr>
+      <w:tr>
+        <w:tc>
+          <w:tcPr>
+            <w:tcW w:w="4247" w:type="dxa"/>
+            <w:shd w:val="clear" w:color="auto" w:fill="C5E0B3" w:themeFill="accent6" w:themeFillTint="66"/>
+          </w:tcPr>
+          <w:p>
+            <w:proofErr w:type="spellStart"/>
+            <w:r>
+              <w:t>tipo</w:t>
+            </w:r>
+            <w:r>
+              <w:t>_produto</w:t>
+            </w:r>
+            <w:r>
+              <w:t>_id</w:t>
+            </w:r>
+            <w:proofErr w:type="spellEnd"/>
+          </w:p>
+        </w:tc>
+        <w:tc>
+          <w:tcPr>
+            <w:tcW w:w="4247" w:type="dxa"/>
+            <w:shd w:val="clear" w:color="auto" w:fill="C5E0B3" w:themeFill="accent6" w:themeFillTint="66"/>
+          </w:tcPr>
+          <w:p>
+            <w:proofErr w:type="spellStart"/>
+            <w:r>
+              <w:t>Bigint</w:t>
+            </w:r>
+            <w:proofErr w:type="spellEnd"/>
+            <w:r>
+              <w:t xml:space="preserve"> (20)</w:t>
+            </w:r>
+          </w:p>
+        </w:tc>
+      </w:tr>
+      <w:tr>
+        <w:tc>
+          <w:tcPr>
+            <w:tcW w:w="4247" w:type="dxa"/>
+            <w:shd w:val="clear" w:color="auto" w:fill="C5E0B3" w:themeFill="accent6" w:themeFillTint="66"/>
+          </w:tcPr>
+          <w:p>
+            <w:pPr>
+              <w:rPr>
+                <w:color w:val="FF0000"/>
+              </w:rPr>
+            </w:pPr>
+            <w:proofErr w:type="spellStart"/>
+            <w:r>
+              <w:t>tipo_produto_nome</w:t>
+            </w:r>
+            <w:proofErr w:type="spellEnd"/>
+          </w:p>
+        </w:tc>
+        <w:tc>
+          <w:tcPr>
+            <w:tcW w:w="4247" w:type="dxa"/>
+            <w:shd w:val="clear" w:color="auto" w:fill="C5E0B3" w:themeFill="accent6" w:themeFillTint="66"/>
+          </w:tcPr>
+          <w:p>
+            <w:proofErr w:type="spellStart"/>
+            <w:r>
+              <w:t>Varchar</w:t>
+            </w:r>
+            <w:proofErr w:type="spellEnd"/>
+            <w:r>
+              <w:t>(255)</w:t>
+            </w:r>
+          </w:p>
+        </w:tc>
+      </w:tr>
+      <w:tr>
+        <w:tc>
+          <w:tcPr>
+            <w:tcW w:w="4247" w:type="dxa"/>
+            <w:shd w:val="clear" w:color="auto" w:fill="C5E0B3" w:themeFill="accent6" w:themeFillTint="66"/>
+          </w:tcPr>
+          <w:p/>
+        </w:tc>
+        <w:tc>
+          <w:tcPr>
+            <w:tcW w:w="4247" w:type="dxa"/>
+            <w:shd w:val="clear" w:color="auto" w:fill="C5E0B3" w:themeFill="accent6" w:themeFillTint="66"/>
+          </w:tcPr>
+          <w:p/>
         </w:tc>
       </w:tr>
     </w:tbl>
@@ -1582,31 +1570,28 @@
                 <w:b/>
                 <w:bCs/>
               </w:rPr>
-              <w:t>Tipo_Produto</w:t>
-            </w:r>
-            <w:proofErr w:type="spellEnd"/>
-          </w:p>
-        </w:tc>
-      </w:tr>
-      <w:tr>
-        <w:tc>
-          <w:tcPr>
-            <w:tcW w:w="4247" w:type="dxa"/>
-            <w:shd w:val="clear" w:color="auto" w:fill="C5E0B3" w:themeFill="accent6" w:themeFillTint="66"/>
-          </w:tcPr>
-          <w:p>
-            <w:proofErr w:type="spellStart"/>
-            <w:r>
-              <w:lastRenderedPageBreak/>
-              <w:t>tipo</w:t>
-            </w:r>
-            <w:r>
-              <w:t>_produto</w:t>
+              <w:t>Venda</w:t>
+            </w:r>
+            <w:proofErr w:type="spellEnd"/>
+          </w:p>
+        </w:tc>
+      </w:tr>
+      <w:tr>
+        <w:tc>
+          <w:tcPr>
+            <w:tcW w:w="4247" w:type="dxa"/>
+            <w:shd w:val="clear" w:color="auto" w:fill="C5E0B3" w:themeFill="accent6" w:themeFillTint="66"/>
+          </w:tcPr>
+          <w:p>
+            <w:r>
+              <w:t>vend</w:t>
+            </w:r>
+            <w:r>
+              <w:t xml:space="preserve">a </w:t>
             </w:r>
             <w:r>
               <w:t>_id</w:t>
             </w:r>
-            <w:proofErr w:type="spellEnd"/>
           </w:p>
         </w:tc>
         <w:tc>
@@ -1640,29 +1625,197 @@
             </w:pPr>
             <w:proofErr w:type="spellStart"/>
             <w:r>
-              <w:t>tipo_produto_nome</w:t>
-            </w:r>
-            <w:proofErr w:type="spellEnd"/>
-          </w:p>
-        </w:tc>
-        <w:tc>
-          <w:tcPr>
-            <w:tcW w:w="4247" w:type="dxa"/>
-            <w:shd w:val="clear" w:color="auto" w:fill="C5E0B3" w:themeFill="accent6" w:themeFillTint="66"/>
-          </w:tcPr>
-          <w:p>
-            <w:proofErr w:type="spellStart"/>
-            <w:proofErr w:type="gramStart"/>
-            <w:r>
-              <w:t>Varchar</w:t>
-            </w:r>
-            <w:proofErr w:type="spellEnd"/>
-            <w:r>
-              <w:t>(</w:t>
-            </w:r>
-            <w:proofErr w:type="gramEnd"/>
-            <w:r>
-              <w:t>255)</w:t>
+              <w:rPr>
+                <w:color w:val="FF0000"/>
+              </w:rPr>
+              <w:t>venda_valor</w:t>
+            </w:r>
+            <w:r>
+              <w:rPr>
+                <w:color w:val="FF0000"/>
+              </w:rPr>
+              <w:t>_total</w:t>
+            </w:r>
+            <w:proofErr w:type="spellEnd"/>
+          </w:p>
+        </w:tc>
+        <w:tc>
+          <w:tcPr>
+            <w:tcW w:w="4247" w:type="dxa"/>
+            <w:shd w:val="clear" w:color="auto" w:fill="C5E0B3" w:themeFill="accent6" w:themeFillTint="66"/>
+          </w:tcPr>
+          <w:p>
+            <w:proofErr w:type="spellStart"/>
+            <w:r>
+              <w:t>double</w:t>
+            </w:r>
+            <w:proofErr w:type="spellEnd"/>
+          </w:p>
+        </w:tc>
+      </w:tr>
+      <w:tr>
+        <w:tc>
+          <w:tcPr>
+            <w:tcW w:w="4247" w:type="dxa"/>
+            <w:shd w:val="clear" w:color="auto" w:fill="C5E0B3" w:themeFill="accent6" w:themeFillTint="66"/>
+          </w:tcPr>
+          <w:p>
+            <w:proofErr w:type="spellStart"/>
+            <w:r>
+              <w:t>venda_lucro</w:t>
+            </w:r>
+            <w:proofErr w:type="spellEnd"/>
+          </w:p>
+        </w:tc>
+        <w:tc>
+          <w:tcPr>
+            <w:tcW w:w="4247" w:type="dxa"/>
+            <w:shd w:val="clear" w:color="auto" w:fill="C5E0B3" w:themeFill="accent6" w:themeFillTint="66"/>
+          </w:tcPr>
+          <w:p>
+            <w:proofErr w:type="spellStart"/>
+            <w:r>
+              <w:t>double</w:t>
+            </w:r>
+            <w:proofErr w:type="spellEnd"/>
+          </w:p>
+        </w:tc>
+      </w:tr>
+      <w:tr>
+        <w:tc>
+          <w:tcPr>
+            <w:tcW w:w="4247" w:type="dxa"/>
+            <w:shd w:val="clear" w:color="auto" w:fill="C5E0B3" w:themeFill="accent6" w:themeFillTint="66"/>
+          </w:tcPr>
+          <w:p>
+            <w:proofErr w:type="spellStart"/>
+            <w:r>
+              <w:t>venda_data</w:t>
+            </w:r>
+            <w:proofErr w:type="spellEnd"/>
+          </w:p>
+        </w:tc>
+        <w:tc>
+          <w:tcPr>
+            <w:tcW w:w="4247" w:type="dxa"/>
+            <w:shd w:val="clear" w:color="auto" w:fill="C5E0B3" w:themeFill="accent6" w:themeFillTint="66"/>
+          </w:tcPr>
+          <w:p>
+            <w:r>
+              <w:t>Date</w:t>
+            </w:r>
+          </w:p>
+        </w:tc>
+      </w:tr>
+      <w:tr>
+        <w:tc>
+          <w:tcPr>
+            <w:tcW w:w="4247" w:type="dxa"/>
+            <w:shd w:val="clear" w:color="auto" w:fill="C5E0B3" w:themeFill="accent6" w:themeFillTint="66"/>
+          </w:tcPr>
+          <w:p>
+            <w:proofErr w:type="spellStart"/>
+            <w:r>
+              <w:rPr>
+                <w:color w:val="FF0000"/>
+              </w:rPr>
+              <w:t>v</w:t>
+            </w:r>
+            <w:r>
+              <w:rPr>
+                <w:color w:val="FF0000"/>
+              </w:rPr>
+              <w:t>enda_</w:t>
+            </w:r>
+            <w:r>
+              <w:rPr>
+                <w:color w:val="FF0000"/>
+              </w:rPr>
+              <w:t>vendedor_</w:t>
+            </w:r>
+            <w:r>
+              <w:rPr>
+                <w:color w:val="FF0000"/>
+              </w:rPr>
+              <w:t>fk</w:t>
+            </w:r>
+            <w:proofErr w:type="spellEnd"/>
+          </w:p>
+        </w:tc>
+        <w:tc>
+          <w:tcPr>
+            <w:tcW w:w="4247" w:type="dxa"/>
+            <w:shd w:val="clear" w:color="auto" w:fill="C5E0B3" w:themeFill="accent6" w:themeFillTint="66"/>
+          </w:tcPr>
+          <w:p>
+            <w:pPr>
+              <w:rPr>
+                <w:color w:val="FF0000"/>
+              </w:rPr>
+            </w:pPr>
+            <w:proofErr w:type="spellStart"/>
+            <w:r>
+              <w:rPr>
+                <w:color w:val="FF0000"/>
+              </w:rPr>
+              <w:t>Bigint</w:t>
+            </w:r>
+            <w:proofErr w:type="spellEnd"/>
+            <w:r>
+              <w:rPr>
+                <w:color w:val="FF0000"/>
+              </w:rPr>
+              <w:t>(20)</w:t>
+            </w:r>
+          </w:p>
+        </w:tc>
+      </w:tr>
+      <w:tr>
+        <w:tc>
+          <w:tcPr>
+            <w:tcW w:w="4247" w:type="dxa"/>
+            <w:shd w:val="clear" w:color="auto" w:fill="C5E0B3" w:themeFill="accent6" w:themeFillTint="66"/>
+          </w:tcPr>
+          <w:p>
+            <w:pPr>
+              <w:rPr>
+                <w:color w:val="FF0000"/>
+              </w:rPr>
+            </w:pPr>
+            <w:proofErr w:type="spellStart"/>
+            <w:r>
+              <w:rPr>
+                <w:color w:val="FF0000"/>
+              </w:rPr>
+              <w:t>venda_cliente_fk</w:t>
+            </w:r>
+            <w:proofErr w:type="spellEnd"/>
+          </w:p>
+        </w:tc>
+        <w:tc>
+          <w:tcPr>
+            <w:tcW w:w="4247" w:type="dxa"/>
+            <w:shd w:val="clear" w:color="auto" w:fill="C5E0B3" w:themeFill="accent6" w:themeFillTint="66"/>
+          </w:tcPr>
+          <w:p>
+            <w:pPr>
+              <w:rPr>
+                <w:color w:val="FF0000"/>
+              </w:rPr>
+            </w:pPr>
+            <w:proofErr w:type="spellStart"/>
+            <w:r>
+              <w:rPr>
+                <w:color w:val="FF0000"/>
+              </w:rPr>
+              <w:t>Bigint</w:t>
+            </w:r>
+            <w:proofErr w:type="spellEnd"/>
+            <w:r>
+              <w:rPr>
+                <w:color w:val="FF0000"/>
+              </w:rPr>
+              <w:t>(20)</w:t>
             </w:r>
           </w:p>
         </w:tc>
@@ -1731,28 +1884,30 @@
                 <w:b/>
                 <w:bCs/>
               </w:rPr>
-              <w:t>Venda</w:t>
-            </w:r>
-            <w:proofErr w:type="spellEnd"/>
-          </w:p>
-        </w:tc>
-      </w:tr>
-      <w:tr>
-        <w:tc>
-          <w:tcPr>
-            <w:tcW w:w="4247" w:type="dxa"/>
-            <w:shd w:val="clear" w:color="auto" w:fill="C5E0B3" w:themeFill="accent6" w:themeFillTint="66"/>
-          </w:tcPr>
-          <w:p>
-            <w:r>
-              <w:t>vend</w:t>
-            </w:r>
-            <w:r>
-              <w:t xml:space="preserve">a </w:t>
-            </w:r>
-            <w:r>
-              <w:t>_id</w:t>
-            </w:r>
+              <w:t>Venda_Produto</w:t>
+            </w:r>
+            <w:proofErr w:type="spellEnd"/>
+          </w:p>
+        </w:tc>
+      </w:tr>
+      <w:tr>
+        <w:tc>
+          <w:tcPr>
+            <w:tcW w:w="4247" w:type="dxa"/>
+            <w:shd w:val="clear" w:color="auto" w:fill="C5E0B3" w:themeFill="accent6" w:themeFillTint="66"/>
+          </w:tcPr>
+          <w:p>
+            <w:proofErr w:type="spellStart"/>
+            <w:r>
+              <w:t>v</w:t>
+            </w:r>
+            <w:r>
+              <w:t>enda_produto_</w:t>
+            </w:r>
+            <w:r>
+              <w:t>venda_fk</w:t>
+            </w:r>
+            <w:proofErr w:type="spellEnd"/>
           </w:p>
         </w:tc>
         <w:tc>
@@ -1786,214 +1941,77 @@
             </w:pPr>
             <w:proofErr w:type="spellStart"/>
             <w:r>
-              <w:rPr>
-                <w:color w:val="FF0000"/>
-              </w:rPr>
-              <w:t>venda_valor</w:t>
-            </w:r>
-            <w:r>
-              <w:rPr>
-                <w:color w:val="FF0000"/>
-              </w:rPr>
-              <w:t>_total</w:t>
-            </w:r>
-            <w:proofErr w:type="spellEnd"/>
-          </w:p>
-        </w:tc>
-        <w:tc>
-          <w:tcPr>
-            <w:tcW w:w="4247" w:type="dxa"/>
-            <w:shd w:val="clear" w:color="auto" w:fill="C5E0B3" w:themeFill="accent6" w:themeFillTint="66"/>
-          </w:tcPr>
-          <w:p>
-            <w:proofErr w:type="spellStart"/>
-            <w:r>
-              <w:t>double</w:t>
-            </w:r>
-            <w:proofErr w:type="spellEnd"/>
-          </w:p>
-        </w:tc>
-      </w:tr>
-      <w:tr>
-        <w:tc>
-          <w:tcPr>
-            <w:tcW w:w="4247" w:type="dxa"/>
-            <w:shd w:val="clear" w:color="auto" w:fill="C5E0B3" w:themeFill="accent6" w:themeFillTint="66"/>
-          </w:tcPr>
-          <w:p>
-            <w:proofErr w:type="spellStart"/>
-            <w:r>
-              <w:t>venda_lucro</w:t>
-            </w:r>
-            <w:proofErr w:type="spellEnd"/>
-          </w:p>
-        </w:tc>
-        <w:tc>
-          <w:tcPr>
-            <w:tcW w:w="4247" w:type="dxa"/>
-            <w:shd w:val="clear" w:color="auto" w:fill="C5E0B3" w:themeFill="accent6" w:themeFillTint="66"/>
-          </w:tcPr>
-          <w:p>
-            <w:proofErr w:type="spellStart"/>
-            <w:r>
-              <w:t>double</w:t>
-            </w:r>
-            <w:proofErr w:type="spellEnd"/>
-          </w:p>
-        </w:tc>
-      </w:tr>
-      <w:tr>
-        <w:tc>
-          <w:tcPr>
-            <w:tcW w:w="4247" w:type="dxa"/>
-            <w:shd w:val="clear" w:color="auto" w:fill="C5E0B3" w:themeFill="accent6" w:themeFillTint="66"/>
-          </w:tcPr>
-          <w:p>
-            <w:proofErr w:type="spellStart"/>
-            <w:r>
-              <w:t>venda_data</w:t>
-            </w:r>
-            <w:proofErr w:type="spellEnd"/>
-          </w:p>
-        </w:tc>
-        <w:tc>
-          <w:tcPr>
-            <w:tcW w:w="4247" w:type="dxa"/>
-            <w:shd w:val="clear" w:color="auto" w:fill="C5E0B3" w:themeFill="accent6" w:themeFillTint="66"/>
-          </w:tcPr>
-          <w:p>
-            <w:r>
-              <w:t>Date</w:t>
-            </w:r>
-          </w:p>
-        </w:tc>
-      </w:tr>
-      <w:tr>
-        <w:tc>
-          <w:tcPr>
-            <w:tcW w:w="4247" w:type="dxa"/>
-            <w:shd w:val="clear" w:color="auto" w:fill="C5E0B3" w:themeFill="accent6" w:themeFillTint="66"/>
-          </w:tcPr>
-          <w:p>
-            <w:proofErr w:type="spellStart"/>
-            <w:r>
-              <w:rPr>
-                <w:color w:val="FF0000"/>
-              </w:rPr>
               <w:t>v</w:t>
             </w:r>
             <w:r>
-              <w:rPr>
-                <w:color w:val="FF0000"/>
-              </w:rPr>
               <w:t>enda_</w:t>
             </w:r>
             <w:r>
-              <w:rPr>
-                <w:color w:val="FF0000"/>
-              </w:rPr>
-              <w:t>vendedor_</w:t>
-            </w:r>
-            <w:r>
-              <w:rPr>
-                <w:color w:val="FF0000"/>
-              </w:rPr>
-              <w:t>fk</w:t>
-            </w:r>
-            <w:proofErr w:type="spellEnd"/>
-          </w:p>
-        </w:tc>
-        <w:tc>
-          <w:tcPr>
-            <w:tcW w:w="4247" w:type="dxa"/>
-            <w:shd w:val="clear" w:color="auto" w:fill="C5E0B3" w:themeFill="accent6" w:themeFillTint="66"/>
-          </w:tcPr>
-          <w:p>
-            <w:pPr>
-              <w:rPr>
-                <w:color w:val="FF0000"/>
-              </w:rPr>
-            </w:pPr>
-            <w:proofErr w:type="spellStart"/>
-            <w:proofErr w:type="gramStart"/>
-            <w:r>
-              <w:rPr>
-                <w:color w:val="FF0000"/>
-              </w:rPr>
+              <w:t>produto_</w:t>
+            </w:r>
+            <w:r>
+              <w:t>produto</w:t>
+            </w:r>
+            <w:r>
+              <w:t>_fk</w:t>
+            </w:r>
+            <w:proofErr w:type="spellEnd"/>
+          </w:p>
+        </w:tc>
+        <w:tc>
+          <w:tcPr>
+            <w:tcW w:w="4247" w:type="dxa"/>
+            <w:shd w:val="clear" w:color="auto" w:fill="C5E0B3" w:themeFill="accent6" w:themeFillTint="66"/>
+          </w:tcPr>
+          <w:p>
+            <w:proofErr w:type="spellStart"/>
+            <w:r>
               <w:t>Bigint</w:t>
             </w:r>
             <w:proofErr w:type="spellEnd"/>
             <w:r>
-              <w:rPr>
-                <w:color w:val="FF0000"/>
-              </w:rPr>
-              <w:t>(</w:t>
-            </w:r>
-            <w:proofErr w:type="gramEnd"/>
-            <w:r>
-              <w:rPr>
-                <w:color w:val="FF0000"/>
-              </w:rPr>
-              <w:t>20)</w:t>
-            </w:r>
-          </w:p>
-        </w:tc>
-      </w:tr>
-      <w:tr>
-        <w:tc>
-          <w:tcPr>
-            <w:tcW w:w="4247" w:type="dxa"/>
-            <w:shd w:val="clear" w:color="auto" w:fill="C5E0B3" w:themeFill="accent6" w:themeFillTint="66"/>
-          </w:tcPr>
-          <w:p>
-            <w:pPr>
-              <w:rPr>
-                <w:color w:val="FF0000"/>
-              </w:rPr>
-            </w:pPr>
-            <w:proofErr w:type="spellStart"/>
-            <w:r>
-              <w:rPr>
-                <w:color w:val="FF0000"/>
-              </w:rPr>
-              <w:t>venda_cliente_fk</w:t>
-            </w:r>
-            <w:proofErr w:type="spellEnd"/>
-          </w:p>
-        </w:tc>
-        <w:tc>
-          <w:tcPr>
-            <w:tcW w:w="4247" w:type="dxa"/>
-            <w:shd w:val="clear" w:color="auto" w:fill="C5E0B3" w:themeFill="accent6" w:themeFillTint="66"/>
-          </w:tcPr>
-          <w:p>
-            <w:pPr>
-              <w:rPr>
-                <w:color w:val="FF0000"/>
-              </w:rPr>
-            </w:pPr>
-            <w:proofErr w:type="spellStart"/>
-            <w:proofErr w:type="gramStart"/>
-            <w:r>
-              <w:rPr>
-                <w:color w:val="FF0000"/>
-              </w:rPr>
-              <w:t>Bigint</w:t>
-            </w:r>
-            <w:proofErr w:type="spellEnd"/>
-            <w:r>
-              <w:rPr>
-                <w:color w:val="FF0000"/>
-              </w:rPr>
-              <w:t>(</w:t>
-            </w:r>
-            <w:proofErr w:type="gramEnd"/>
-            <w:r>
-              <w:rPr>
-                <w:color w:val="FF0000"/>
-              </w:rPr>
-              <w:t>20)</w:t>
-            </w:r>
+              <w:t>(2</w:t>
+            </w:r>
+            <w:r>
+              <w:t>0</w:t>
+            </w:r>
+            <w:r>
+              <w:t>)</w:t>
+            </w:r>
+          </w:p>
+        </w:tc>
+      </w:tr>
+      <w:tr>
+        <w:tc>
+          <w:tcPr>
+            <w:tcW w:w="4247" w:type="dxa"/>
+            <w:shd w:val="clear" w:color="auto" w:fill="C5E0B3" w:themeFill="accent6" w:themeFillTint="66"/>
+          </w:tcPr>
+          <w:p>
+            <w:proofErr w:type="spellStart"/>
+            <w:r>
+              <w:t>v</w:t>
+            </w:r>
+            <w:r>
+              <w:t>enada_</w:t>
+            </w:r>
+            <w:r>
+              <w:t>produto_quantidade</w:t>
+            </w:r>
+            <w:proofErr w:type="spellEnd"/>
+          </w:p>
+        </w:tc>
+        <w:tc>
+          <w:tcPr>
+            <w:tcW w:w="4247" w:type="dxa"/>
+            <w:shd w:val="clear" w:color="auto" w:fill="C5E0B3" w:themeFill="accent6" w:themeFillTint="66"/>
+          </w:tcPr>
+          <w:p>
+            <w:proofErr w:type="spellStart"/>
+            <w:r>
+              <w:t>int</w:t>
+            </w:r>
+            <w:proofErr w:type="spellEnd"/>
           </w:p>
         </w:tc>
       </w:tr>
@@ -2047,42 +2065,29 @@
                 <w:b/>
                 <w:bCs/>
               </w:rPr>
-              <w:t>T</w:t>
-            </w:r>
-            <w:r>
-              <w:rPr>
-                <w:b/>
-                <w:bCs/>
-              </w:rPr>
-              <w:t>b_</w:t>
-            </w:r>
-            <w:r>
-              <w:rPr>
-                <w:b/>
-                <w:bCs/>
-              </w:rPr>
-              <w:t>Venda_Produto</w:t>
-            </w:r>
-            <w:proofErr w:type="spellEnd"/>
-          </w:p>
-        </w:tc>
-      </w:tr>
-      <w:tr>
-        <w:tc>
-          <w:tcPr>
-            <w:tcW w:w="4247" w:type="dxa"/>
-            <w:shd w:val="clear" w:color="auto" w:fill="C5E0B3" w:themeFill="accent6" w:themeFillTint="66"/>
-          </w:tcPr>
-          <w:p>
-            <w:proofErr w:type="spellStart"/>
-            <w:r>
-              <w:t>v</w:t>
-            </w:r>
-            <w:r>
-              <w:t>enda_produto_</w:t>
-            </w:r>
-            <w:r>
-              <w:t>venda_fk</w:t>
+              <w:t>Tb_</w:t>
+            </w:r>
+            <w:r>
+              <w:rPr>
+                <w:b/>
+                <w:bCs/>
+              </w:rPr>
+              <w:t>Bolo</w:t>
+            </w:r>
+            <w:proofErr w:type="spellEnd"/>
+          </w:p>
+        </w:tc>
+      </w:tr>
+      <w:tr>
+        <w:tc>
+          <w:tcPr>
+            <w:tcW w:w="4247" w:type="dxa"/>
+            <w:shd w:val="clear" w:color="auto" w:fill="C5E0B3" w:themeFill="accent6" w:themeFillTint="66"/>
+          </w:tcPr>
+          <w:p>
+            <w:proofErr w:type="spellStart"/>
+            <w:r>
+              <w:t>bolo_id</w:t>
             </w:r>
             <w:proofErr w:type="spellEnd"/>
           </w:p>
@@ -2099,32 +2104,175 @@
             </w:r>
             <w:proofErr w:type="spellEnd"/>
             <w:r>
-              <w:t xml:space="preserve"> (20)</w:t>
-            </w:r>
-          </w:p>
-        </w:tc>
-      </w:tr>
-      <w:tr>
-        <w:tc>
-          <w:tcPr>
-            <w:tcW w:w="4247" w:type="dxa"/>
-            <w:shd w:val="clear" w:color="auto" w:fill="C5E0B3" w:themeFill="accent6" w:themeFillTint="66"/>
-          </w:tcPr>
-          <w:p>
-            <w:pPr>
-              <w:rPr>
-                <w:color w:val="FF0000"/>
-              </w:rPr>
-            </w:pPr>
-            <w:proofErr w:type="spellStart"/>
-            <w:r>
-              <w:t>v</w:t>
-            </w:r>
-            <w:r>
-              <w:t>enda_</w:t>
-            </w:r>
-            <w:r>
-              <w:t>produto_</w:t>
+              <w:t>(20)</w:t>
+            </w:r>
+          </w:p>
+        </w:tc>
+      </w:tr>
+      <w:tr>
+        <w:tc>
+          <w:tcPr>
+            <w:tcW w:w="4247" w:type="dxa"/>
+            <w:shd w:val="clear" w:color="auto" w:fill="C5E0B3" w:themeFill="accent6" w:themeFillTint="66"/>
+          </w:tcPr>
+          <w:p>
+            <w:proofErr w:type="spellStart"/>
+            <w:r>
+              <w:t>bolo_</w:t>
+            </w:r>
+            <w:r>
+              <w:t>sabor</w:t>
+            </w:r>
+            <w:r>
+              <w:t>_receita_fk</w:t>
+            </w:r>
+            <w:proofErr w:type="spellEnd"/>
+          </w:p>
+        </w:tc>
+        <w:tc>
+          <w:tcPr>
+            <w:tcW w:w="4247" w:type="dxa"/>
+            <w:shd w:val="clear" w:color="auto" w:fill="C5E0B3" w:themeFill="accent6" w:themeFillTint="66"/>
+          </w:tcPr>
+          <w:p>
+            <w:proofErr w:type="spellStart"/>
+            <w:r>
+              <w:t>Bigint</w:t>
+            </w:r>
+            <w:proofErr w:type="spellEnd"/>
+            <w:r>
+              <w:t>(20)</w:t>
+            </w:r>
+          </w:p>
+        </w:tc>
+      </w:tr>
+      <w:tr>
+        <w:tc>
+          <w:tcPr>
+            <w:tcW w:w="4247" w:type="dxa"/>
+            <w:shd w:val="clear" w:color="auto" w:fill="C5E0B3" w:themeFill="accent6" w:themeFillTint="66"/>
+          </w:tcPr>
+          <w:p>
+            <w:proofErr w:type="spellStart"/>
+            <w:r>
+              <w:t>bolo_</w:t>
+            </w:r>
+            <w:r>
+              <w:t>sabor_recheio</w:t>
+            </w:r>
+            <w:r>
+              <w:t>_receita_fk</w:t>
+            </w:r>
+            <w:proofErr w:type="spellEnd"/>
+          </w:p>
+        </w:tc>
+        <w:tc>
+          <w:tcPr>
+            <w:tcW w:w="4247" w:type="dxa"/>
+            <w:shd w:val="clear" w:color="auto" w:fill="C5E0B3" w:themeFill="accent6" w:themeFillTint="66"/>
+          </w:tcPr>
+          <w:p>
+            <w:proofErr w:type="spellStart"/>
+            <w:r>
+              <w:t>Bigint</w:t>
+            </w:r>
+            <w:proofErr w:type="spellEnd"/>
+            <w:r>
+              <w:t>(20)</w:t>
+            </w:r>
+          </w:p>
+        </w:tc>
+      </w:tr>
+      <w:tr>
+        <w:tc>
+          <w:tcPr>
+            <w:tcW w:w="4247" w:type="dxa"/>
+            <w:shd w:val="clear" w:color="auto" w:fill="C5E0B3" w:themeFill="accent6" w:themeFillTint="66"/>
+          </w:tcPr>
+          <w:p>
+            <w:proofErr w:type="spellStart"/>
+            <w:r>
+              <w:t>bolo_</w:t>
+            </w:r>
+            <w:r>
+              <w:t>cobertura</w:t>
+            </w:r>
+            <w:r>
+              <w:t>_</w:t>
+            </w:r>
+            <w:r>
+              <w:t>receita_</w:t>
+            </w:r>
+            <w:r>
+              <w:t>fk</w:t>
+            </w:r>
+            <w:proofErr w:type="spellEnd"/>
+          </w:p>
+        </w:tc>
+        <w:tc>
+          <w:tcPr>
+            <w:tcW w:w="4247" w:type="dxa"/>
+            <w:shd w:val="clear" w:color="auto" w:fill="C5E0B3" w:themeFill="accent6" w:themeFillTint="66"/>
+          </w:tcPr>
+          <w:p>
+            <w:proofErr w:type="spellStart"/>
+            <w:r>
+              <w:t>Bigint</w:t>
+            </w:r>
+            <w:proofErr w:type="spellEnd"/>
+            <w:r>
+              <w:t>(20)</w:t>
+            </w:r>
+          </w:p>
+        </w:tc>
+      </w:tr>
+      <w:tr>
+        <w:tc>
+          <w:tcPr>
+            <w:tcW w:w="4247" w:type="dxa"/>
+            <w:shd w:val="clear" w:color="auto" w:fill="C5E0B3" w:themeFill="accent6" w:themeFillTint="66"/>
+          </w:tcPr>
+          <w:p>
+            <w:proofErr w:type="spellStart"/>
+            <w:r>
+              <w:t>bolo_</w:t>
+            </w:r>
+            <w:r>
+              <w:t>tamanho</w:t>
+            </w:r>
+            <w:proofErr w:type="spellEnd"/>
+          </w:p>
+        </w:tc>
+        <w:tc>
+          <w:tcPr>
+            <w:tcW w:w="4247" w:type="dxa"/>
+            <w:shd w:val="clear" w:color="auto" w:fill="C5E0B3" w:themeFill="accent6" w:themeFillTint="66"/>
+          </w:tcPr>
+          <w:p>
+            <w:proofErr w:type="spellStart"/>
+            <w:r>
+              <w:t>Varchar</w:t>
+            </w:r>
+            <w:proofErr w:type="spellEnd"/>
+            <w:r>
+              <w:t>(255)</w:t>
+            </w:r>
+          </w:p>
+        </w:tc>
+      </w:tr>
+      <w:tr>
+        <w:tc>
+          <w:tcPr>
+            <w:tcW w:w="4247" w:type="dxa"/>
+            <w:shd w:val="clear" w:color="auto" w:fill="C5E0B3" w:themeFill="accent6" w:themeFillTint="66"/>
+          </w:tcPr>
+          <w:p>
+            <w:proofErr w:type="spellStart"/>
+            <w:r>
+              <w:t>bolo</w:t>
+            </w:r>
+            <w:r>
+              <w:t>_</w:t>
             </w:r>
             <w:r>
               <w:t>produto</w:t>
@@ -2142,58 +2290,13 @@
           </w:tcPr>
           <w:p>
             <w:proofErr w:type="spellStart"/>
-            <w:proofErr w:type="gramStart"/>
             <w:r>
               <w:t>Bigint</w:t>
             </w:r>
             <w:proofErr w:type="spellEnd"/>
             <w:r>
-              <w:t>(</w:t>
-            </w:r>
-            <w:proofErr w:type="gramEnd"/>
-            <w:r>
-              <w:t>2</w:t>
-            </w:r>
-            <w:r>
-              <w:t>0</w:t>
-            </w:r>
-            <w:r>
-              <w:t>)</w:t>
-            </w:r>
-          </w:p>
-        </w:tc>
-      </w:tr>
-      <w:tr>
-        <w:tc>
-          <w:tcPr>
-            <w:tcW w:w="4247" w:type="dxa"/>
-            <w:shd w:val="clear" w:color="auto" w:fill="C5E0B3" w:themeFill="accent6" w:themeFillTint="66"/>
-          </w:tcPr>
-          <w:p>
-            <w:proofErr w:type="spellStart"/>
-            <w:r>
-              <w:t>v</w:t>
-            </w:r>
-            <w:r>
-              <w:t>enada_</w:t>
-            </w:r>
-            <w:r>
-              <w:t>produto_quantidade</w:t>
-            </w:r>
-            <w:proofErr w:type="spellEnd"/>
-          </w:p>
-        </w:tc>
-        <w:tc>
-          <w:tcPr>
-            <w:tcW w:w="4247" w:type="dxa"/>
-            <w:shd w:val="clear" w:color="auto" w:fill="C5E0B3" w:themeFill="accent6" w:themeFillTint="66"/>
-          </w:tcPr>
-          <w:p>
-            <w:proofErr w:type="spellStart"/>
-            <w:r>
-              <w:t>int</w:t>
-            </w:r>
-            <w:proofErr w:type="spellEnd"/>
+              <w:t>(20)</w:t>
+            </w:r>
           </w:p>
         </w:tc>
       </w:tr>
@@ -2254,278 +2357,194 @@
                 <w:b/>
                 <w:bCs/>
               </w:rPr>
-              <w:t>Bolo</w:t>
-            </w:r>
-            <w:proofErr w:type="spellEnd"/>
-          </w:p>
-        </w:tc>
-      </w:tr>
-      <w:tr>
-        <w:tc>
-          <w:tcPr>
-            <w:tcW w:w="4247" w:type="dxa"/>
-            <w:shd w:val="clear" w:color="auto" w:fill="C5E0B3" w:themeFill="accent6" w:themeFillTint="66"/>
-          </w:tcPr>
-          <w:p>
-            <w:proofErr w:type="spellStart"/>
-            <w:r>
-              <w:t>bolo_id</w:t>
-            </w:r>
-            <w:proofErr w:type="spellEnd"/>
-          </w:p>
-        </w:tc>
-        <w:tc>
-          <w:tcPr>
-            <w:tcW w:w="4247" w:type="dxa"/>
-            <w:shd w:val="clear" w:color="auto" w:fill="C5E0B3" w:themeFill="accent6" w:themeFillTint="66"/>
-          </w:tcPr>
-          <w:p>
-            <w:proofErr w:type="spellStart"/>
-            <w:proofErr w:type="gramStart"/>
+              <w:t>Igrediente</w:t>
+            </w:r>
+            <w:proofErr w:type="spellEnd"/>
+          </w:p>
+        </w:tc>
+      </w:tr>
+      <w:tr>
+        <w:tc>
+          <w:tcPr>
+            <w:tcW w:w="4247" w:type="dxa"/>
+            <w:shd w:val="clear" w:color="auto" w:fill="C5E0B3" w:themeFill="accent6" w:themeFillTint="66"/>
+          </w:tcPr>
+          <w:p>
+            <w:proofErr w:type="spellStart"/>
+            <w:r>
+              <w:t>igrediente_id</w:t>
+            </w:r>
+            <w:proofErr w:type="spellEnd"/>
+          </w:p>
+        </w:tc>
+        <w:tc>
+          <w:tcPr>
+            <w:tcW w:w="4247" w:type="dxa"/>
+            <w:shd w:val="clear" w:color="auto" w:fill="C5E0B3" w:themeFill="accent6" w:themeFillTint="66"/>
+          </w:tcPr>
+          <w:p>
+            <w:proofErr w:type="spellStart"/>
             <w:r>
               <w:t>Bigint</w:t>
             </w:r>
             <w:proofErr w:type="spellEnd"/>
             <w:r>
-              <w:t>(</w:t>
-            </w:r>
-            <w:proofErr w:type="gramEnd"/>
-            <w:r>
-              <w:t>20)</w:t>
-            </w:r>
-          </w:p>
-        </w:tc>
-      </w:tr>
-      <w:tr>
-        <w:tc>
-          <w:tcPr>
-            <w:tcW w:w="4247" w:type="dxa"/>
-            <w:shd w:val="clear" w:color="auto" w:fill="C5E0B3" w:themeFill="accent6" w:themeFillTint="66"/>
-          </w:tcPr>
-          <w:p>
-            <w:proofErr w:type="spellStart"/>
-            <w:r>
-              <w:t>bolo_</w:t>
-            </w:r>
-            <w:r>
-              <w:t>sabor</w:t>
-            </w:r>
-            <w:r>
-              <w:t>_receita_fk</w:t>
-            </w:r>
-            <w:proofErr w:type="spellEnd"/>
-          </w:p>
-        </w:tc>
-        <w:tc>
-          <w:tcPr>
-            <w:tcW w:w="4247" w:type="dxa"/>
-            <w:shd w:val="clear" w:color="auto" w:fill="C5E0B3" w:themeFill="accent6" w:themeFillTint="66"/>
-          </w:tcPr>
-          <w:p>
-            <w:proofErr w:type="spellStart"/>
-            <w:proofErr w:type="gramStart"/>
-            <w:r>
+              <w:t>(20)</w:t>
+            </w:r>
+          </w:p>
+        </w:tc>
+      </w:tr>
+      <w:tr>
+        <w:tc>
+          <w:tcPr>
+            <w:tcW w:w="4247" w:type="dxa"/>
+            <w:shd w:val="clear" w:color="auto" w:fill="C5E0B3" w:themeFill="accent6" w:themeFillTint="66"/>
+          </w:tcPr>
+          <w:p>
+            <w:proofErr w:type="spellStart"/>
+            <w:r>
+              <w:t>igrediente_nome</w:t>
+            </w:r>
+            <w:proofErr w:type="spellEnd"/>
+          </w:p>
+        </w:tc>
+        <w:tc>
+          <w:tcPr>
+            <w:tcW w:w="4247" w:type="dxa"/>
+            <w:shd w:val="clear" w:color="auto" w:fill="C5E0B3" w:themeFill="accent6" w:themeFillTint="66"/>
+          </w:tcPr>
+          <w:p>
+            <w:proofErr w:type="spellStart"/>
+            <w:r>
+              <w:t>Varchar</w:t>
+            </w:r>
+            <w:proofErr w:type="spellEnd"/>
+            <w:r>
+              <w:t>(255)</w:t>
+            </w:r>
+          </w:p>
+        </w:tc>
+      </w:tr>
+      <w:tr>
+        <w:tc>
+          <w:tcPr>
+            <w:tcW w:w="4247" w:type="dxa"/>
+            <w:shd w:val="clear" w:color="auto" w:fill="C5E0B3" w:themeFill="accent6" w:themeFillTint="66"/>
+          </w:tcPr>
+          <w:p>
+            <w:proofErr w:type="spellStart"/>
+            <w:r>
+              <w:t>igrediente_descri</w:t>
+            </w:r>
+            <w:r>
+              <w:t>c</w:t>
+            </w:r>
+            <w:r>
+              <w:t>ao</w:t>
+            </w:r>
+            <w:proofErr w:type="spellEnd"/>
+          </w:p>
+        </w:tc>
+        <w:tc>
+          <w:tcPr>
+            <w:tcW w:w="4247" w:type="dxa"/>
+            <w:shd w:val="clear" w:color="auto" w:fill="C5E0B3" w:themeFill="accent6" w:themeFillTint="66"/>
+          </w:tcPr>
+          <w:p>
+            <w:proofErr w:type="spellStart"/>
+            <w:r>
+              <w:t>Varchar</w:t>
+            </w:r>
+            <w:proofErr w:type="spellEnd"/>
+            <w:r>
+              <w:t>(255)</w:t>
+            </w:r>
+          </w:p>
+        </w:tc>
+      </w:tr>
+      <w:tr>
+        <w:tc>
+          <w:tcPr>
+            <w:tcW w:w="4247" w:type="dxa"/>
+            <w:shd w:val="clear" w:color="auto" w:fill="C5E0B3" w:themeFill="accent6" w:themeFillTint="66"/>
+          </w:tcPr>
+          <w:p>
+            <w:proofErr w:type="spellStart"/>
+            <w:r>
+              <w:t>igrediente</w:t>
+            </w:r>
+            <w:r>
+              <w:t>_preço</w:t>
+            </w:r>
+            <w:proofErr w:type="spellEnd"/>
+          </w:p>
+        </w:tc>
+        <w:tc>
+          <w:tcPr>
+            <w:tcW w:w="4247" w:type="dxa"/>
+            <w:shd w:val="clear" w:color="auto" w:fill="C5E0B3" w:themeFill="accent6" w:themeFillTint="66"/>
+          </w:tcPr>
+          <w:p>
+            <w:proofErr w:type="spellStart"/>
+            <w:r>
+              <w:t>double</w:t>
+            </w:r>
+            <w:proofErr w:type="spellEnd"/>
+          </w:p>
+        </w:tc>
+      </w:tr>
+      <w:tr>
+        <w:tc>
+          <w:tcPr>
+            <w:tcW w:w="4247" w:type="dxa"/>
+            <w:shd w:val="clear" w:color="auto" w:fill="C5E0B3" w:themeFill="accent6" w:themeFillTint="66"/>
+          </w:tcPr>
+          <w:p>
+            <w:pPr>
+              <w:rPr>
+                <w:color w:val="FF0000"/>
+              </w:rPr>
+            </w:pPr>
+            <w:proofErr w:type="spellStart"/>
+            <w:r>
+              <w:rPr>
+                <w:color w:val="FF0000"/>
+              </w:rPr>
+              <w:t>i</w:t>
+            </w:r>
+            <w:r>
+              <w:rPr>
+                <w:color w:val="FF0000"/>
+              </w:rPr>
+              <w:t>grediente_unidade_medida_fk</w:t>
+            </w:r>
+            <w:proofErr w:type="spellEnd"/>
+          </w:p>
+        </w:tc>
+        <w:tc>
+          <w:tcPr>
+            <w:tcW w:w="4247" w:type="dxa"/>
+            <w:shd w:val="clear" w:color="auto" w:fill="C5E0B3" w:themeFill="accent6" w:themeFillTint="66"/>
+          </w:tcPr>
+          <w:p>
+            <w:proofErr w:type="spellStart"/>
+            <w:r>
+              <w:rPr>
+                <w:color w:val="FF0000"/>
+              </w:rPr>
               <w:t>Bigint</w:t>
             </w:r>
             <w:proofErr w:type="spellEnd"/>
             <w:r>
-              <w:t>(</w:t>
-            </w:r>
-            <w:proofErr w:type="gramEnd"/>
-            <w:r>
-              <w:t>20)</w:t>
-            </w:r>
-          </w:p>
-        </w:tc>
-      </w:tr>
-      <w:tr>
-        <w:tc>
-          <w:tcPr>
-            <w:tcW w:w="4247" w:type="dxa"/>
-            <w:shd w:val="clear" w:color="auto" w:fill="C5E0B3" w:themeFill="accent6" w:themeFillTint="66"/>
-          </w:tcPr>
-          <w:p>
-            <w:proofErr w:type="spellStart"/>
-            <w:r>
-              <w:t>bolo_</w:t>
-            </w:r>
-            <w:r>
-              <w:t>sabor_recheio</w:t>
-            </w:r>
-            <w:r>
-              <w:t>_receita_fk</w:t>
-            </w:r>
-            <w:proofErr w:type="spellEnd"/>
-          </w:p>
-        </w:tc>
-        <w:tc>
-          <w:tcPr>
-            <w:tcW w:w="4247" w:type="dxa"/>
-            <w:shd w:val="clear" w:color="auto" w:fill="C5E0B3" w:themeFill="accent6" w:themeFillTint="66"/>
-          </w:tcPr>
-          <w:p>
-            <w:proofErr w:type="spellStart"/>
-            <w:proofErr w:type="gramStart"/>
-            <w:r>
-              <w:t>Bigint</w:t>
-            </w:r>
-            <w:proofErr w:type="spellEnd"/>
-            <w:r>
-              <w:t>(</w:t>
-            </w:r>
-            <w:proofErr w:type="gramEnd"/>
-            <w:r>
-              <w:t>20)</w:t>
-            </w:r>
-          </w:p>
-        </w:tc>
-      </w:tr>
-      <w:tr>
-        <w:tc>
-          <w:tcPr>
-            <w:tcW w:w="4247" w:type="dxa"/>
-            <w:shd w:val="clear" w:color="auto" w:fill="C5E0B3" w:themeFill="accent6" w:themeFillTint="66"/>
-          </w:tcPr>
-          <w:p>
-            <w:proofErr w:type="spellStart"/>
-            <w:r>
-              <w:t>bolo_</w:t>
-            </w:r>
-            <w:r>
-              <w:t>cobertura</w:t>
-            </w:r>
-            <w:r>
-              <w:t>_</w:t>
-            </w:r>
-            <w:r>
-              <w:t>receita_</w:t>
-            </w:r>
-            <w:r>
-              <w:t>fk</w:t>
-            </w:r>
-            <w:proofErr w:type="spellEnd"/>
-          </w:p>
-        </w:tc>
-        <w:tc>
-          <w:tcPr>
-            <w:tcW w:w="4247" w:type="dxa"/>
-            <w:shd w:val="clear" w:color="auto" w:fill="C5E0B3" w:themeFill="accent6" w:themeFillTint="66"/>
-          </w:tcPr>
-          <w:p>
-            <w:proofErr w:type="spellStart"/>
-            <w:proofErr w:type="gramStart"/>
-            <w:r>
-              <w:t>Bigint</w:t>
-            </w:r>
-            <w:proofErr w:type="spellEnd"/>
-            <w:r>
-              <w:t>(</w:t>
-            </w:r>
-            <w:proofErr w:type="gramEnd"/>
-            <w:r>
-              <w:t>20)</w:t>
-            </w:r>
-          </w:p>
-        </w:tc>
-      </w:tr>
-      <w:tr>
-        <w:tc>
-          <w:tcPr>
-            <w:tcW w:w="4247" w:type="dxa"/>
-            <w:shd w:val="clear" w:color="auto" w:fill="C5E0B3" w:themeFill="accent6" w:themeFillTint="66"/>
-          </w:tcPr>
-          <w:p>
-            <w:proofErr w:type="spellStart"/>
-            <w:r>
-              <w:t>bolo_</w:t>
-            </w:r>
-            <w:r>
-              <w:t>tamanho</w:t>
-            </w:r>
-            <w:proofErr w:type="spellEnd"/>
-          </w:p>
-        </w:tc>
-        <w:tc>
-          <w:tcPr>
-            <w:tcW w:w="4247" w:type="dxa"/>
-            <w:shd w:val="clear" w:color="auto" w:fill="C5E0B3" w:themeFill="accent6" w:themeFillTint="66"/>
-          </w:tcPr>
-          <w:p>
-            <w:proofErr w:type="spellStart"/>
-            <w:proofErr w:type="gramStart"/>
-            <w:r>
-              <w:t>Varchar</w:t>
-            </w:r>
-            <w:proofErr w:type="spellEnd"/>
-            <w:r>
-              <w:t>(</w:t>
-            </w:r>
-            <w:proofErr w:type="gramEnd"/>
-            <w:r>
-              <w:t>255)</w:t>
-            </w:r>
-          </w:p>
-        </w:tc>
-      </w:tr>
-      <w:tr>
-        <w:tc>
-          <w:tcPr>
-            <w:tcW w:w="4247" w:type="dxa"/>
-            <w:shd w:val="clear" w:color="auto" w:fill="C5E0B3" w:themeFill="accent6" w:themeFillTint="66"/>
-          </w:tcPr>
-          <w:p>
-            <w:proofErr w:type="spellStart"/>
-            <w:r>
-              <w:t>bolo</w:t>
-            </w:r>
-            <w:r>
-              <w:t>_</w:t>
-            </w:r>
-            <w:r>
-              <w:t>produto</w:t>
-            </w:r>
-            <w:r>
-              <w:t>_fk</w:t>
-            </w:r>
-            <w:proofErr w:type="spellEnd"/>
-          </w:p>
-        </w:tc>
-        <w:tc>
-          <w:tcPr>
-            <w:tcW w:w="4247" w:type="dxa"/>
-            <w:shd w:val="clear" w:color="auto" w:fill="C5E0B3" w:themeFill="accent6" w:themeFillTint="66"/>
-          </w:tcPr>
-          <w:p>
-            <w:proofErr w:type="spellStart"/>
-            <w:proofErr w:type="gramStart"/>
-            <w:r>
-              <w:t>Bigint</w:t>
-            </w:r>
-            <w:proofErr w:type="spellEnd"/>
-            <w:r>
-              <w:t>(</w:t>
-            </w:r>
-            <w:proofErr w:type="gramEnd"/>
-            <w:r>
-              <w:t>20)</w:t>
-            </w:r>
-          </w:p>
-        </w:tc>
-      </w:tr>
-      <w:tr>
-        <w:tc>
-          <w:tcPr>
-            <w:tcW w:w="4247" w:type="dxa"/>
-            <w:shd w:val="clear" w:color="auto" w:fill="C5E0B3" w:themeFill="accent6" w:themeFillTint="66"/>
-          </w:tcPr>
-          <w:p/>
-        </w:tc>
-        <w:tc>
-          <w:tcPr>
-            <w:tcW w:w="4247" w:type="dxa"/>
-            <w:shd w:val="clear" w:color="auto" w:fill="C5E0B3" w:themeFill="accent6" w:themeFillTint="66"/>
-          </w:tcPr>
-          <w:p/>
+              <w:rPr>
+                <w:color w:val="FF0000"/>
+              </w:rPr>
+              <w:t>(20</w:t>
+            </w:r>
+            <w:r>
+              <w:t>)</w:t>
+            </w:r>
+          </w:p>
         </w:tc>
       </w:tr>
     </w:tbl>
@@ -2569,215 +2588,79 @@
                 <w:b/>
                 <w:bCs/>
               </w:rPr>
-              <w:t>Igrediente</w:t>
-            </w:r>
-            <w:proofErr w:type="spellEnd"/>
-          </w:p>
-        </w:tc>
-      </w:tr>
-      <w:tr>
-        <w:tc>
-          <w:tcPr>
-            <w:tcW w:w="4247" w:type="dxa"/>
-            <w:shd w:val="clear" w:color="auto" w:fill="C5E0B3" w:themeFill="accent6" w:themeFillTint="66"/>
-          </w:tcPr>
-          <w:p>
-            <w:proofErr w:type="spellStart"/>
-            <w:r>
-              <w:t>igrediente_id</w:t>
-            </w:r>
-            <w:proofErr w:type="spellEnd"/>
-          </w:p>
-        </w:tc>
-        <w:tc>
-          <w:tcPr>
-            <w:tcW w:w="4247" w:type="dxa"/>
-            <w:shd w:val="clear" w:color="auto" w:fill="C5E0B3" w:themeFill="accent6" w:themeFillTint="66"/>
-          </w:tcPr>
-          <w:p>
-            <w:proofErr w:type="spellStart"/>
-            <w:proofErr w:type="gramStart"/>
+              <w:t>Unidade_Medida</w:t>
+            </w:r>
+            <w:proofErr w:type="spellEnd"/>
+          </w:p>
+        </w:tc>
+      </w:tr>
+      <w:tr>
+        <w:tc>
+          <w:tcPr>
+            <w:tcW w:w="4247" w:type="dxa"/>
+            <w:shd w:val="clear" w:color="auto" w:fill="C5E0B3" w:themeFill="accent6" w:themeFillTint="66"/>
+          </w:tcPr>
+          <w:p>
+            <w:proofErr w:type="spellStart"/>
+            <w:r>
+              <w:t>u</w:t>
+            </w:r>
+            <w:r>
+              <w:t>nidade_medida</w:t>
+            </w:r>
+            <w:r>
+              <w:t>_id</w:t>
+            </w:r>
+            <w:proofErr w:type="spellEnd"/>
+          </w:p>
+        </w:tc>
+        <w:tc>
+          <w:tcPr>
+            <w:tcW w:w="4247" w:type="dxa"/>
+            <w:shd w:val="clear" w:color="auto" w:fill="C5E0B3" w:themeFill="accent6" w:themeFillTint="66"/>
+          </w:tcPr>
+          <w:p>
+            <w:proofErr w:type="spellStart"/>
             <w:r>
               <w:t>Bigint</w:t>
             </w:r>
             <w:proofErr w:type="spellEnd"/>
             <w:r>
-              <w:t>(</w:t>
-            </w:r>
-            <w:proofErr w:type="gramEnd"/>
-            <w:r>
-              <w:t>20)</w:t>
-            </w:r>
-          </w:p>
-        </w:tc>
-      </w:tr>
-      <w:tr>
-        <w:tc>
-          <w:tcPr>
-            <w:tcW w:w="4247" w:type="dxa"/>
-            <w:shd w:val="clear" w:color="auto" w:fill="C5E0B3" w:themeFill="accent6" w:themeFillTint="66"/>
-          </w:tcPr>
-          <w:p>
-            <w:proofErr w:type="spellStart"/>
-            <w:r>
-              <w:t>igrediente_nome</w:t>
-            </w:r>
-            <w:proofErr w:type="spellEnd"/>
-          </w:p>
-        </w:tc>
-        <w:tc>
-          <w:tcPr>
-            <w:tcW w:w="4247" w:type="dxa"/>
-            <w:shd w:val="clear" w:color="auto" w:fill="C5E0B3" w:themeFill="accent6" w:themeFillTint="66"/>
-          </w:tcPr>
-          <w:p>
-            <w:proofErr w:type="spellStart"/>
-            <w:proofErr w:type="gramStart"/>
+              <w:t>(20)</w:t>
+            </w:r>
+          </w:p>
+        </w:tc>
+      </w:tr>
+      <w:tr>
+        <w:tc>
+          <w:tcPr>
+            <w:tcW w:w="4247" w:type="dxa"/>
+            <w:shd w:val="clear" w:color="auto" w:fill="C5E0B3" w:themeFill="accent6" w:themeFillTint="66"/>
+          </w:tcPr>
+          <w:p>
+            <w:proofErr w:type="spellStart"/>
+            <w:r>
+              <w:t>unidade_medida</w:t>
+            </w:r>
+            <w:r>
+              <w:t>_nome</w:t>
+            </w:r>
+            <w:proofErr w:type="spellEnd"/>
+          </w:p>
+        </w:tc>
+        <w:tc>
+          <w:tcPr>
+            <w:tcW w:w="4247" w:type="dxa"/>
+            <w:shd w:val="clear" w:color="auto" w:fill="C5E0B3" w:themeFill="accent6" w:themeFillTint="66"/>
+          </w:tcPr>
+          <w:p>
+            <w:proofErr w:type="spellStart"/>
             <w:r>
               <w:t>Varchar</w:t>
             </w:r>
             <w:proofErr w:type="spellEnd"/>
             <w:r>
-              <w:t>(</w:t>
-            </w:r>
-            <w:proofErr w:type="gramEnd"/>
-            <w:r>
-              <w:t>255)</w:t>
-            </w:r>
-          </w:p>
-        </w:tc>
-      </w:tr>
-      <w:tr>
-        <w:tc>
-          <w:tcPr>
-            <w:tcW w:w="4247" w:type="dxa"/>
-            <w:shd w:val="clear" w:color="auto" w:fill="C5E0B3" w:themeFill="accent6" w:themeFillTint="66"/>
-          </w:tcPr>
-          <w:p>
-            <w:proofErr w:type="spellStart"/>
-            <w:r>
-              <w:t>igrediente_descri</w:t>
-            </w:r>
-            <w:r>
-              <w:t>c</w:t>
-            </w:r>
-            <w:r>
-              <w:t>ao</w:t>
-            </w:r>
-            <w:proofErr w:type="spellEnd"/>
-          </w:p>
-        </w:tc>
-        <w:tc>
-          <w:tcPr>
-            <w:tcW w:w="4247" w:type="dxa"/>
-            <w:shd w:val="clear" w:color="auto" w:fill="C5E0B3" w:themeFill="accent6" w:themeFillTint="66"/>
-          </w:tcPr>
-          <w:p>
-            <w:proofErr w:type="spellStart"/>
-            <w:proofErr w:type="gramStart"/>
-            <w:r>
-              <w:t>Varchar</w:t>
-            </w:r>
-            <w:proofErr w:type="spellEnd"/>
-            <w:r>
-              <w:t>(</w:t>
-            </w:r>
-            <w:proofErr w:type="gramEnd"/>
-            <w:r>
-              <w:t>255)</w:t>
-            </w:r>
-          </w:p>
-        </w:tc>
-      </w:tr>
-      <w:tr>
-        <w:tc>
-          <w:tcPr>
-            <w:tcW w:w="4247" w:type="dxa"/>
-            <w:shd w:val="clear" w:color="auto" w:fill="C5E0B3" w:themeFill="accent6" w:themeFillTint="66"/>
-          </w:tcPr>
-          <w:p>
-            <w:proofErr w:type="spellStart"/>
-            <w:r>
-              <w:t>igrediente</w:t>
-            </w:r>
-            <w:r>
-              <w:t>_preço</w:t>
-            </w:r>
-            <w:proofErr w:type="spellEnd"/>
-          </w:p>
-        </w:tc>
-        <w:tc>
-          <w:tcPr>
-            <w:tcW w:w="4247" w:type="dxa"/>
-            <w:shd w:val="clear" w:color="auto" w:fill="C5E0B3" w:themeFill="accent6" w:themeFillTint="66"/>
-          </w:tcPr>
-          <w:p>
-            <w:proofErr w:type="spellStart"/>
-            <w:r>
-              <w:t>double</w:t>
-            </w:r>
-            <w:proofErr w:type="spellEnd"/>
-          </w:p>
-        </w:tc>
-      </w:tr>
-      <w:tr>
-        <w:tc>
-          <w:tcPr>
-            <w:tcW w:w="4247" w:type="dxa"/>
-            <w:shd w:val="clear" w:color="auto" w:fill="C5E0B3" w:themeFill="accent6" w:themeFillTint="66"/>
-          </w:tcPr>
-          <w:p>
-            <w:pPr>
-              <w:rPr>
-                <w:color w:val="FF0000"/>
-              </w:rPr>
-            </w:pPr>
-            <w:proofErr w:type="spellStart"/>
-            <w:r>
-              <w:rPr>
-                <w:color w:val="FF0000"/>
-              </w:rPr>
-              <w:t>i</w:t>
-            </w:r>
-            <w:r>
-              <w:rPr>
-                <w:color w:val="FF0000"/>
-              </w:rPr>
-              <w:t>grediente_unidade_medida_fk</w:t>
-            </w:r>
-            <w:proofErr w:type="spellEnd"/>
-          </w:p>
-        </w:tc>
-        <w:tc>
-          <w:tcPr>
-            <w:tcW w:w="4247" w:type="dxa"/>
-            <w:shd w:val="clear" w:color="auto" w:fill="C5E0B3" w:themeFill="accent6" w:themeFillTint="66"/>
-          </w:tcPr>
-          <w:p>
-            <w:proofErr w:type="spellStart"/>
-            <w:proofErr w:type="gramStart"/>
-            <w:r>
-              <w:rPr>
-                <w:color w:val="FF0000"/>
-              </w:rPr>
-              <w:t>Bigint</w:t>
-            </w:r>
-            <w:proofErr w:type="spellEnd"/>
-            <w:r>
-              <w:rPr>
-                <w:color w:val="FF0000"/>
-              </w:rPr>
-              <w:t>(</w:t>
-            </w:r>
-            <w:proofErr w:type="gramEnd"/>
-            <w:r>
-              <w:rPr>
-                <w:color w:val="FF0000"/>
-              </w:rPr>
-              <w:t>20</w:t>
-            </w:r>
-            <w:r>
-              <w:t>)</w:t>
+              <w:t>(255)</w:t>
             </w:r>
           </w:p>
         </w:tc>
@@ -2823,25 +2706,22 @@
                 <w:b/>
                 <w:bCs/>
               </w:rPr>
-              <w:t>Unidade_Medida</w:t>
-            </w:r>
-            <w:proofErr w:type="spellEnd"/>
-          </w:p>
-        </w:tc>
-      </w:tr>
-      <w:tr>
-        <w:tc>
-          <w:tcPr>
-            <w:tcW w:w="4247" w:type="dxa"/>
-            <w:shd w:val="clear" w:color="auto" w:fill="C5E0B3" w:themeFill="accent6" w:themeFillTint="66"/>
-          </w:tcPr>
-          <w:p>
-            <w:proofErr w:type="spellStart"/>
-            <w:r>
-              <w:t>u</w:t>
-            </w:r>
-            <w:r>
-              <w:t>nidade_medida</w:t>
+              <w:t>Receita</w:t>
+            </w:r>
+            <w:proofErr w:type="spellEnd"/>
+          </w:p>
+        </w:tc>
+      </w:tr>
+      <w:tr>
+        <w:tc>
+          <w:tcPr>
+            <w:tcW w:w="4247" w:type="dxa"/>
+            <w:shd w:val="clear" w:color="auto" w:fill="C5E0B3" w:themeFill="accent6" w:themeFillTint="66"/>
+          </w:tcPr>
+          <w:p>
+            <w:proofErr w:type="spellStart"/>
+            <w:r>
+              <w:t>receita</w:t>
             </w:r>
             <w:r>
               <w:t>_id</w:t>
@@ -2856,31 +2736,26 @@
           </w:tcPr>
           <w:p>
             <w:proofErr w:type="spellStart"/>
-            <w:proofErr w:type="gramStart"/>
             <w:r>
               <w:t>Bigint</w:t>
             </w:r>
             <w:proofErr w:type="spellEnd"/>
             <w:r>
-              <w:t>(</w:t>
-            </w:r>
-            <w:proofErr w:type="gramEnd"/>
-            <w:r>
-              <w:t>20)</w:t>
-            </w:r>
-          </w:p>
-        </w:tc>
-      </w:tr>
-      <w:tr>
-        <w:tc>
-          <w:tcPr>
-            <w:tcW w:w="4247" w:type="dxa"/>
-            <w:shd w:val="clear" w:color="auto" w:fill="C5E0B3" w:themeFill="accent6" w:themeFillTint="66"/>
-          </w:tcPr>
-          <w:p>
-            <w:proofErr w:type="spellStart"/>
-            <w:r>
-              <w:t>unidade_medida</w:t>
+              <w:t>(20)</w:t>
+            </w:r>
+          </w:p>
+        </w:tc>
+      </w:tr>
+      <w:tr>
+        <w:tc>
+          <w:tcPr>
+            <w:tcW w:w="4247" w:type="dxa"/>
+            <w:shd w:val="clear" w:color="auto" w:fill="C5E0B3" w:themeFill="accent6" w:themeFillTint="66"/>
+          </w:tcPr>
+          <w:p>
+            <w:proofErr w:type="spellStart"/>
+            <w:r>
+              <w:t>receita_modo_preparo</w:t>
             </w:r>
             <w:r>
               <w:t>_nome</w:t>
@@ -2895,17 +2770,72 @@
           </w:tcPr>
           <w:p>
             <w:proofErr w:type="spellStart"/>
-            <w:proofErr w:type="gramStart"/>
             <w:r>
               <w:t>Varchar</w:t>
             </w:r>
             <w:proofErr w:type="spellEnd"/>
             <w:r>
-              <w:t>(</w:t>
-            </w:r>
-            <w:proofErr w:type="gramEnd"/>
-            <w:r>
-              <w:t>255)</w:t>
+              <w:t>(255)</w:t>
+            </w:r>
+          </w:p>
+        </w:tc>
+      </w:tr>
+      <w:tr>
+        <w:tc>
+          <w:tcPr>
+            <w:tcW w:w="4247" w:type="dxa"/>
+            <w:shd w:val="clear" w:color="auto" w:fill="C5E0B3" w:themeFill="accent6" w:themeFillTint="66"/>
+          </w:tcPr>
+          <w:p>
+            <w:proofErr w:type="spellStart"/>
+            <w:r>
+              <w:t>receita_custo</w:t>
+            </w:r>
+            <w:proofErr w:type="spellEnd"/>
+          </w:p>
+        </w:tc>
+        <w:tc>
+          <w:tcPr>
+            <w:tcW w:w="4247" w:type="dxa"/>
+            <w:shd w:val="clear" w:color="auto" w:fill="C5E0B3" w:themeFill="accent6" w:themeFillTint="66"/>
+          </w:tcPr>
+          <w:p>
+            <w:r>
+              <w:t>Double</w:t>
+            </w:r>
+          </w:p>
+        </w:tc>
+      </w:tr>
+      <w:tr>
+        <w:tc>
+          <w:tcPr>
+            <w:tcW w:w="4247" w:type="dxa"/>
+            <w:shd w:val="clear" w:color="auto" w:fill="C5E0B3" w:themeFill="accent6" w:themeFillTint="66"/>
+          </w:tcPr>
+          <w:p>
+            <w:proofErr w:type="spellStart"/>
+            <w:r>
+              <w:t>receita</w:t>
+            </w:r>
+            <w:r>
+              <w:t>_tipo</w:t>
+            </w:r>
+            <w:proofErr w:type="spellEnd"/>
+          </w:p>
+        </w:tc>
+        <w:tc>
+          <w:tcPr>
+            <w:tcW w:w="4247" w:type="dxa"/>
+            <w:shd w:val="clear" w:color="auto" w:fill="C5E0B3" w:themeFill="accent6" w:themeFillTint="66"/>
+          </w:tcPr>
+          <w:p>
+            <w:proofErr w:type="spellStart"/>
+            <w:r>
+              <w:t>Varchar</w:t>
+            </w:r>
+            <w:proofErr w:type="spellEnd"/>
+            <w:r>
+              <w:t>(255)</w:t>
             </w:r>
           </w:p>
         </w:tc>
@@ -2944,196 +2874,6 @@
                 <w:b/>
                 <w:bCs/>
               </w:rPr>
-              <w:t>Tb_</w:t>
-            </w:r>
-            <w:r>
-              <w:rPr>
-                <w:b/>
-                <w:bCs/>
-              </w:rPr>
-              <w:t>Receita</w:t>
-            </w:r>
-            <w:proofErr w:type="spellEnd"/>
-          </w:p>
-        </w:tc>
-      </w:tr>
-      <w:tr>
-        <w:tc>
-          <w:tcPr>
-            <w:tcW w:w="4247" w:type="dxa"/>
-            <w:shd w:val="clear" w:color="auto" w:fill="C5E0B3" w:themeFill="accent6" w:themeFillTint="66"/>
-          </w:tcPr>
-          <w:p>
-            <w:proofErr w:type="spellStart"/>
-            <w:r>
-              <w:t>receita</w:t>
-            </w:r>
-            <w:r>
-              <w:t>_id</w:t>
-            </w:r>
-            <w:proofErr w:type="spellEnd"/>
-          </w:p>
-        </w:tc>
-        <w:tc>
-          <w:tcPr>
-            <w:tcW w:w="4247" w:type="dxa"/>
-            <w:shd w:val="clear" w:color="auto" w:fill="C5E0B3" w:themeFill="accent6" w:themeFillTint="66"/>
-          </w:tcPr>
-          <w:p>
-            <w:proofErr w:type="spellStart"/>
-            <w:proofErr w:type="gramStart"/>
-            <w:r>
-              <w:t>Bigint</w:t>
-            </w:r>
-            <w:proofErr w:type="spellEnd"/>
-            <w:r>
-              <w:t>(</w:t>
-            </w:r>
-            <w:proofErr w:type="gramEnd"/>
-            <w:r>
-              <w:t>20)</w:t>
-            </w:r>
-          </w:p>
-        </w:tc>
-      </w:tr>
-      <w:tr>
-        <w:tc>
-          <w:tcPr>
-            <w:tcW w:w="4247" w:type="dxa"/>
-            <w:shd w:val="clear" w:color="auto" w:fill="C5E0B3" w:themeFill="accent6" w:themeFillTint="66"/>
-          </w:tcPr>
-          <w:p>
-            <w:proofErr w:type="spellStart"/>
-            <w:r>
-              <w:t>receita_modo_preparo</w:t>
-            </w:r>
-            <w:r>
-              <w:t>_nome</w:t>
-            </w:r>
-            <w:proofErr w:type="spellEnd"/>
-          </w:p>
-        </w:tc>
-        <w:tc>
-          <w:tcPr>
-            <w:tcW w:w="4247" w:type="dxa"/>
-            <w:shd w:val="clear" w:color="auto" w:fill="C5E0B3" w:themeFill="accent6" w:themeFillTint="66"/>
-          </w:tcPr>
-          <w:p>
-            <w:proofErr w:type="spellStart"/>
-            <w:proofErr w:type="gramStart"/>
-            <w:r>
-              <w:t>Varchar</w:t>
-            </w:r>
-            <w:proofErr w:type="spellEnd"/>
-            <w:r>
-              <w:t>(</w:t>
-            </w:r>
-            <w:proofErr w:type="gramEnd"/>
-            <w:r>
-              <w:t>255)</w:t>
-            </w:r>
-          </w:p>
-        </w:tc>
-      </w:tr>
-      <w:tr>
-        <w:tc>
-          <w:tcPr>
-            <w:tcW w:w="4247" w:type="dxa"/>
-            <w:shd w:val="clear" w:color="auto" w:fill="C5E0B3" w:themeFill="accent6" w:themeFillTint="66"/>
-          </w:tcPr>
-          <w:p>
-            <w:proofErr w:type="spellStart"/>
-            <w:r>
-              <w:t>receita_custo</w:t>
-            </w:r>
-            <w:proofErr w:type="spellEnd"/>
-          </w:p>
-        </w:tc>
-        <w:tc>
-          <w:tcPr>
-            <w:tcW w:w="4247" w:type="dxa"/>
-            <w:shd w:val="clear" w:color="auto" w:fill="C5E0B3" w:themeFill="accent6" w:themeFillTint="66"/>
-          </w:tcPr>
-          <w:p>
-            <w:r>
-              <w:t>Double</w:t>
-            </w:r>
-          </w:p>
-        </w:tc>
-      </w:tr>
-      <w:tr>
-        <w:tc>
-          <w:tcPr>
-            <w:tcW w:w="4247" w:type="dxa"/>
-            <w:shd w:val="clear" w:color="auto" w:fill="C5E0B3" w:themeFill="accent6" w:themeFillTint="66"/>
-          </w:tcPr>
-          <w:p>
-            <w:proofErr w:type="spellStart"/>
-            <w:r>
-              <w:t>receita</w:t>
-            </w:r>
-            <w:r>
-              <w:t>_tipo</w:t>
-            </w:r>
-            <w:proofErr w:type="spellEnd"/>
-          </w:p>
-        </w:tc>
-        <w:tc>
-          <w:tcPr>
-            <w:tcW w:w="4247" w:type="dxa"/>
-            <w:shd w:val="clear" w:color="auto" w:fill="C5E0B3" w:themeFill="accent6" w:themeFillTint="66"/>
-          </w:tcPr>
-          <w:p>
-            <w:proofErr w:type="spellStart"/>
-            <w:proofErr w:type="gramStart"/>
-            <w:r>
-              <w:t>Varchar</w:t>
-            </w:r>
-            <w:proofErr w:type="spellEnd"/>
-            <w:r>
-              <w:t>(</w:t>
-            </w:r>
-            <w:proofErr w:type="gramEnd"/>
-            <w:r>
-              <w:t>255)</w:t>
-            </w:r>
-          </w:p>
-        </w:tc>
-      </w:tr>
-    </w:tbl>
-    <w:p/>
-    <w:tbl>
-      <w:tblPr>
-        <w:tblStyle w:val="Tabelacomgrade"/>
-        <w:tblW w:w="0" w:type="auto"/>
-        <w:shd w:val="clear" w:color="auto" w:fill="C5E0B3" w:themeFill="accent6" w:themeFillTint="66"/>
-        <w:tblLook w:val="04A0" w:firstRow="1" w:lastRow="0" w:firstColumn="1" w:lastColumn="0" w:noHBand="0" w:noVBand="1"/>
-      </w:tblPr>
-      <w:tblGrid>
-        <w:gridCol w:w="4247"/>
-        <w:gridCol w:w="4247"/>
-      </w:tblGrid>
-      <w:tr>
-        <w:tc>
-          <w:tcPr>
-            <w:tcW w:w="8494" w:type="dxa"/>
-            <w:gridSpan w:val="2"/>
-            <w:shd w:val="clear" w:color="auto" w:fill="C5E0B3" w:themeFill="accent6" w:themeFillTint="66"/>
-          </w:tcPr>
-          <w:p>
-            <w:pPr>
-              <w:jc w:val="center"/>
-              <w:rPr>
-                <w:b/>
-                <w:bCs/>
-              </w:rPr>
-            </w:pPr>
-            <w:proofErr w:type="spellStart"/>
-            <w:r>
-              <w:rPr>
-                <w:b/>
-                <w:bCs/>
-              </w:rPr>
               <w:lastRenderedPageBreak/>
               <w:t>Tb_</w:t>
             </w:r>
@@ -3172,17 +2912,12 @@
           </w:tcPr>
           <w:p>
             <w:proofErr w:type="spellStart"/>
-            <w:proofErr w:type="gramStart"/>
             <w:r>
               <w:t>Bigint</w:t>
             </w:r>
             <w:proofErr w:type="spellEnd"/>
             <w:r>
-              <w:t>(</w:t>
-            </w:r>
-            <w:proofErr w:type="gramEnd"/>
-            <w:r>
-              <w:t>20)</w:t>
+              <w:t>(20)</w:t>
             </w:r>
           </w:p>
         </w:tc>
@@ -3242,17 +2977,12 @@
           </w:tcPr>
           <w:p>
             <w:proofErr w:type="spellStart"/>
-            <w:proofErr w:type="gramStart"/>
             <w:r>
               <w:t>Bigint</w:t>
             </w:r>
             <w:proofErr w:type="spellEnd"/>
             <w:r>
-              <w:t>(</w:t>
-            </w:r>
-            <w:proofErr w:type="gramEnd"/>
-            <w:r>
-              <w:t>20)</w:t>
+              <w:t>(20)</w:t>
             </w:r>
           </w:p>
         </w:tc>
@@ -3290,17 +3020,12 @@
           </w:tcPr>
           <w:p>
             <w:proofErr w:type="spellStart"/>
-            <w:proofErr w:type="gramStart"/>
             <w:r>
               <w:t>Bigint</w:t>
             </w:r>
             <w:proofErr w:type="spellEnd"/>
             <w:r>
-              <w:t>(</w:t>
-            </w:r>
-            <w:proofErr w:type="gramEnd"/>
-            <w:r>
-              <w:t>20)</w:t>
+              <w:t>(20)</w:t>
             </w:r>
           </w:p>
         </w:tc>

</xml_diff>